<commit_message>
added rest assured BDD framework creation steps
</commit_message>
<xml_diff>
--- a/Selenium Framework creation/Java-Cucumber-Framework creation steps.docx
+++ b/Selenium Framework creation/Java-Cucumber-Framework creation steps.docx
@@ -4,6 +4,9 @@
   <w:body>
     <w:p>
       <w:r>
+        <w:rPr>
+          <w:noProof/>
+        </w:rPr>
         <w:drawing>
           <wp:inline distT="0" distB="0" distL="0" distR="0" wp14:anchorId="690C57C4" wp14:editId="198FE222">
             <wp:extent cx="5125165" cy="3210373"/>
@@ -43,6 +46,9 @@
     </w:p>
     <w:p>
       <w:r>
+        <w:rPr>
+          <w:noProof/>
+        </w:rPr>
         <w:drawing>
           <wp:inline distT="0" distB="0" distL="0" distR="0" wp14:anchorId="651D51A9" wp14:editId="30D2AB78">
             <wp:extent cx="4725059" cy="2686425"/>
@@ -82,6 +88,9 @@
     </w:p>
     <w:p>
       <w:r>
+        <w:rPr>
+          <w:noProof/>
+        </w:rPr>
         <w:lastRenderedPageBreak/>
         <w:drawing>
           <wp:inline distT="0" distB="0" distL="0" distR="0" wp14:anchorId="0ACA19E5" wp14:editId="06501507">
@@ -122,6 +131,9 @@
     </w:p>
     <w:p>
       <w:r>
+        <w:rPr>
+          <w:noProof/>
+        </w:rPr>
         <w:drawing>
           <wp:inline distT="0" distB="0" distL="0" distR="0" wp14:anchorId="44A3CE68" wp14:editId="5B324BFD">
             <wp:extent cx="4639322" cy="3172268"/>
@@ -171,17 +183,38 @@
     </w:p>
     <w:p>
       <w:r>
-        <w:t>JAVA_HOME and give jdk folder path</w:t>
-      </w:r>
-    </w:p>
-    <w:p>
-      <w:r>
-        <w:t>Add jdk bin path in Path</w:t>
-      </w:r>
-    </w:p>
-    <w:p>
-      <w:r>
-        <w:t xml:space="preserve">Cmd </w:t>
+        <w:t xml:space="preserve">JAVA_HOME and give </w:t>
+      </w:r>
+      <w:proofErr w:type="spellStart"/>
+      <w:r>
+        <w:t>jdk</w:t>
+      </w:r>
+      <w:proofErr w:type="spellEnd"/>
+      <w:r>
+        <w:t xml:space="preserve"> folder path</w:t>
+      </w:r>
+    </w:p>
+    <w:p>
+      <w:r>
+        <w:t xml:space="preserve">Add </w:t>
+      </w:r>
+      <w:proofErr w:type="spellStart"/>
+      <w:r>
+        <w:t>jdk</w:t>
+      </w:r>
+      <w:proofErr w:type="spellEnd"/>
+      <w:r>
+        <w:t xml:space="preserve"> bin path in Path</w:t>
+      </w:r>
+    </w:p>
+    <w:p>
+      <w:proofErr w:type="spellStart"/>
+      <w:r>
+        <w:t>Cmd</w:t>
+      </w:r>
+      <w:proofErr w:type="spellEnd"/>
+      <w:r>
+        <w:t xml:space="preserve"> </w:t>
       </w:r>
       <w:r>
         <w:sym w:font="Wingdings" w:char="F0E0"/>
@@ -192,6 +225,9 @@
     </w:p>
     <w:p>
       <w:r>
+        <w:rPr>
+          <w:noProof/>
+        </w:rPr>
         <w:lastRenderedPageBreak/>
         <w:drawing>
           <wp:inline distT="0" distB="0" distL="0" distR="0" wp14:anchorId="0ECA44FB" wp14:editId="00C4F84D">
@@ -232,10 +268,7 @@
     </w:p>
     <w:p>
       <w:r>
-        <w:t xml:space="preserve">Download and install </w:t>
-      </w:r>
-      <w:r>
-        <w:t>Maven (binary zip archive)</w:t>
+        <w:t>Download and install Maven (binary zip archive)</w:t>
       </w:r>
     </w:p>
     <w:p>
@@ -245,16 +278,7 @@
     </w:p>
     <w:p>
       <w:r>
-        <w:t>M2</w:t>
-      </w:r>
-      <w:r>
-        <w:t xml:space="preserve">_HOME and give </w:t>
-      </w:r>
-      <w:r>
-        <w:t>maven</w:t>
-      </w:r>
-      <w:r>
-        <w:t xml:space="preserve"> folder path</w:t>
+        <w:t>M2_HOME and give maven folder path</w:t>
       </w:r>
     </w:p>
     <w:p>
@@ -274,21 +298,39 @@
       </w:r>
     </w:p>
     <w:p>
-      <w:r>
-        <w:t xml:space="preserve">Cmd </w:t>
+      <w:proofErr w:type="spellStart"/>
+      <w:r>
+        <w:t>Cmd</w:t>
+      </w:r>
+      <w:proofErr w:type="spellEnd"/>
+      <w:r>
+        <w:t xml:space="preserve"> </w:t>
       </w:r>
       <w:r>
         <w:sym w:font="Wingdings" w:char="F0E0"/>
       </w:r>
       <w:r>
-        <w:t xml:space="preserve"> mvn -v</w:t>
+        <w:t xml:space="preserve"> </w:t>
+      </w:r>
+      <w:proofErr w:type="spellStart"/>
+      <w:r>
+        <w:t>mvn</w:t>
+      </w:r>
+      <w:proofErr w:type="spellEnd"/>
+      <w:r>
+        <w:t xml:space="preserve"> -v</w:t>
       </w:r>
     </w:p>
     <w:p/>
     <w:p>
       <w:r>
-        <w:t>Eclipse download 64 bit</w:t>
-      </w:r>
+        <w:t xml:space="preserve">Eclipse download 64 </w:t>
+      </w:r>
+      <w:proofErr w:type="gramStart"/>
+      <w:r>
+        <w:t>bit</w:t>
+      </w:r>
+      <w:proofErr w:type="gramEnd"/>
     </w:p>
     <w:p>
       <w:r>
@@ -353,6 +395,9 @@
     </w:p>
     <w:p>
       <w:r>
+        <w:rPr>
+          <w:noProof/>
+        </w:rPr>
         <w:lastRenderedPageBreak/>
         <w:drawing>
           <wp:inline distT="0" distB="0" distL="0" distR="0" wp14:anchorId="2C325CA2" wp14:editId="12A156F6">
@@ -393,7 +438,23 @@
     </w:p>
     <w:p>
       <w:r>
-        <w:t>Installed JREs should point to java jdk instead of jre, change accordingly</w:t>
+        <w:t xml:space="preserve">Installed JREs should point to java </w:t>
+      </w:r>
+      <w:proofErr w:type="spellStart"/>
+      <w:r>
+        <w:t>jdk</w:t>
+      </w:r>
+      <w:proofErr w:type="spellEnd"/>
+      <w:r>
+        <w:t xml:space="preserve"> instead of </w:t>
+      </w:r>
+      <w:proofErr w:type="spellStart"/>
+      <w:r>
+        <w:t>jre</w:t>
+      </w:r>
+      <w:proofErr w:type="spellEnd"/>
+      <w:r>
+        <w:t>, change accordingly</w:t>
       </w:r>
     </w:p>
     <w:p>
@@ -413,7 +474,15 @@
     </w:p>
     <w:p>
       <w:r>
-        <w:t>Default VM arguments should be -Dmaven.multiModuleProjectDirectory=M2_HOME</w:t>
+        <w:t>Default VM arguments should be -</w:t>
+      </w:r>
+      <w:proofErr w:type="spellStart"/>
+      <w:r>
+        <w:t>Dmaven.multiModuleProjectDirectory</w:t>
+      </w:r>
+      <w:proofErr w:type="spellEnd"/>
+      <w:r>
+        <w:t>=M2_HOME</w:t>
       </w:r>
     </w:p>
     <w:p>
@@ -471,7 +540,15 @@
         <w:sym w:font="Wingdings" w:char="F0E0"/>
       </w:r>
       <w:r>
-        <w:t xml:space="preserve"> Select JDK instead of JRE as we jut did in the previous step</w:t>
+        <w:t xml:space="preserve"> Select JDK instead of JRE as we </w:t>
+      </w:r>
+      <w:proofErr w:type="spellStart"/>
+      <w:r>
+        <w:t>jut</w:t>
+      </w:r>
+      <w:proofErr w:type="spellEnd"/>
+      <w:r>
+        <w:t xml:space="preserve"> did in the previous step</w:t>
       </w:r>
     </w:p>
     <w:p>
@@ -533,7 +610,15 @@
         <w:sym w:font="Wingdings" w:char="F0E0"/>
       </w:r>
       <w:r>
-        <w:t xml:space="preserve"> mvn install </w:t>
+        <w:t xml:space="preserve"> </w:t>
+      </w:r>
+      <w:proofErr w:type="spellStart"/>
+      <w:r>
+        <w:t>mvn</w:t>
+      </w:r>
+      <w:proofErr w:type="spellEnd"/>
+      <w:r>
+        <w:t xml:space="preserve"> install </w:t>
       </w:r>
       <w:r>
         <w:sym w:font="Wingdings" w:char="F0E0"/>
@@ -560,32 +645,123 @@
     </w:p>
     <w:p>
       <w:r>
-        <w:t>&lt;project xmlns="http://maven.apache.org/POM/4.0.0" xmlns:xsi="http://www.w3.org/2001/XMLSchema-instance"</w:t>
-      </w:r>
-    </w:p>
-    <w:p>
-      <w:r>
-        <w:tab/>
-        <w:t>xsi:schemaLocation="http://maven.apache.org/POM/4.0.0 http://maven.apache.org/xsd/maven-4.0.0.xsd"&gt;</w:t>
-      </w:r>
-    </w:p>
-    <w:p>
-      <w:r>
-        <w:tab/>
-        <w:t>&lt;modelVersion&gt;4.0.0&lt;/modelVersion&gt;</w:t>
+        <w:t xml:space="preserve">&lt;project </w:t>
+      </w:r>
+      <w:proofErr w:type="spellStart"/>
+      <w:r>
+        <w:t>xmlns</w:t>
+      </w:r>
+      <w:proofErr w:type="spellEnd"/>
+      <w:r>
+        <w:t xml:space="preserve">="http://maven.apache.org/POM/4.0.0" </w:t>
+      </w:r>
+      <w:proofErr w:type="spellStart"/>
+      <w:proofErr w:type="gramStart"/>
+      <w:r>
+        <w:t>xmlns:xsi</w:t>
+      </w:r>
+      <w:proofErr w:type="spellEnd"/>
+      <w:proofErr w:type="gramEnd"/>
+      <w:r>
+        <w:t>="http://www.w3.org/2001/XMLSchema-instance"</w:t>
+      </w:r>
+    </w:p>
+    <w:p>
+      <w:r>
+        <w:tab/>
+      </w:r>
+      <w:proofErr w:type="spellStart"/>
+      <w:proofErr w:type="gramStart"/>
+      <w:r>
+        <w:t>xsi:schemaLocation</w:t>
+      </w:r>
+      <w:proofErr w:type="spellEnd"/>
+      <w:proofErr w:type="gramEnd"/>
+      <w:r>
+        <w:t>="http://maven.apache.org/POM/4.0.0 http://maven.apache.org/xsd/maven-4.0.0.xsd"&gt;</w:t>
+      </w:r>
+    </w:p>
+    <w:p>
+      <w:r>
+        <w:tab/>
+        <w:t>&lt;</w:t>
+      </w:r>
+      <w:proofErr w:type="spellStart"/>
+      <w:r>
+        <w:t>modelVersion</w:t>
+      </w:r>
+      <w:proofErr w:type="spellEnd"/>
+      <w:r>
+        <w:t>&gt;4.0.0&lt;/</w:t>
+      </w:r>
+      <w:proofErr w:type="spellStart"/>
+      <w:r>
+        <w:t>modelVersion</w:t>
+      </w:r>
+      <w:proofErr w:type="spellEnd"/>
+      <w:r>
+        <w:t>&gt;</w:t>
       </w:r>
     </w:p>
     <w:p/>
     <w:p>
       <w:r>
         <w:tab/>
-        <w:t>&lt;groupId&gt;com.webdriveruniversity&lt;/groupId&gt;</w:t>
-      </w:r>
-    </w:p>
-    <w:p>
-      <w:r>
-        <w:tab/>
-        <w:t>&lt;artifactId&gt;CucumberFramework&lt;/artifactId&gt;</w:t>
+        <w:t>&lt;</w:t>
+      </w:r>
+      <w:proofErr w:type="spellStart"/>
+      <w:r>
+        <w:t>groupId</w:t>
+      </w:r>
+      <w:proofErr w:type="spellEnd"/>
+      <w:r>
+        <w:t>&gt;</w:t>
+      </w:r>
+      <w:proofErr w:type="spellStart"/>
+      <w:r>
+        <w:t>com.webdriveruniversity</w:t>
+      </w:r>
+      <w:proofErr w:type="spellEnd"/>
+      <w:r>
+        <w:t>&lt;/</w:t>
+      </w:r>
+      <w:proofErr w:type="spellStart"/>
+      <w:r>
+        <w:t>groupId</w:t>
+      </w:r>
+      <w:proofErr w:type="spellEnd"/>
+      <w:r>
+        <w:t>&gt;</w:t>
+      </w:r>
+    </w:p>
+    <w:p>
+      <w:r>
+        <w:tab/>
+        <w:t>&lt;</w:t>
+      </w:r>
+      <w:proofErr w:type="spellStart"/>
+      <w:r>
+        <w:t>artifactId</w:t>
+      </w:r>
+      <w:proofErr w:type="spellEnd"/>
+      <w:r>
+        <w:t>&gt;</w:t>
+      </w:r>
+      <w:proofErr w:type="spellStart"/>
+      <w:r>
+        <w:t>CucumberFramework</w:t>
+      </w:r>
+      <w:proofErr w:type="spellEnd"/>
+      <w:r>
+        <w:t>&lt;/</w:t>
+      </w:r>
+      <w:proofErr w:type="spellStart"/>
+      <w:r>
+        <w:t>artifactId</w:t>
+      </w:r>
+      <w:proofErr w:type="spellEnd"/>
+      <w:r>
+        <w:t>&gt;</w:t>
       </w:r>
     </w:p>
     <w:p>
@@ -604,13 +780,29 @@
     <w:p>
       <w:r>
         <w:tab/>
-        <w:t>&lt;name&gt;CucumberFramework&lt;/name&gt;</w:t>
-      </w:r>
-    </w:p>
-    <w:p>
-      <w:r>
-        <w:tab/>
-        <w:t>&lt;url&gt;http://maven.apache.org&lt;/url&gt;</w:t>
+        <w:t>&lt;name&gt;</w:t>
+      </w:r>
+      <w:proofErr w:type="spellStart"/>
+      <w:r>
+        <w:t>CucumberFramework</w:t>
+      </w:r>
+      <w:proofErr w:type="spellEnd"/>
+      <w:r>
+        <w:t>&lt;/name&gt;</w:t>
+      </w:r>
+    </w:p>
+    <w:p>
+      <w:r>
+        <w:tab/>
+        <w:t>&lt;</w:t>
+      </w:r>
+      <w:proofErr w:type="spellStart"/>
+      <w:r>
+        <w:t>url</w:t>
+      </w:r>
+      <w:proofErr w:type="spellEnd"/>
+      <w:r>
+        <w:t>&gt;http://maven.apache.org&lt;/url&gt;</w:t>
       </w:r>
     </w:p>
     <w:p/>
@@ -626,7 +818,15 @@
       </w:r>
       <w:r>
         <w:tab/>
-        <w:t>&lt;project.build.sourceEncoding&gt;UTF-8&lt;/project.build.sourceEncoding&gt;</w:t>
+        <w:t>&lt;</w:t>
+      </w:r>
+      <w:proofErr w:type="gramStart"/>
+      <w:r>
+        <w:t>project.build</w:t>
+      </w:r>
+      <w:proofErr w:type="gramEnd"/>
+      <w:r>
+        <w:t>.sourceEncoding&gt;UTF-8&lt;/project.build.sourceEncoding&gt;</w:t>
       </w:r>
     </w:p>
     <w:p>
@@ -648,7 +848,15 @@
       </w:r>
       <w:r>
         <w:tab/>
-        <w:t>&lt;pluginManagement&gt;</w:t>
+        <w:t>&lt;</w:t>
+      </w:r>
+      <w:proofErr w:type="spellStart"/>
+      <w:r>
+        <w:t>pluginManagement</w:t>
+      </w:r>
+      <w:proofErr w:type="spellEnd"/>
+      <w:r>
+        <w:t>&gt;</w:t>
       </w:r>
     </w:p>
     <w:p>
@@ -693,7 +901,38 @@
       </w:r>
       <w:r>
         <w:tab/>
-        <w:t>&lt;groupId&gt;org.apache.maven.plugins&lt;/groupId&gt;</w:t>
+      </w:r>
+      <w:proofErr w:type="gramStart"/>
+      <w:r>
+        <w:t>&lt;</w:t>
+      </w:r>
+      <w:proofErr w:type="spellStart"/>
+      <w:r>
+        <w:t>groupId</w:t>
+      </w:r>
+      <w:proofErr w:type="spellEnd"/>
+      <w:r>
+        <w:t>&gt;</w:t>
+      </w:r>
+      <w:proofErr w:type="spellStart"/>
+      <w:r>
+        <w:t>org.apache.maven</w:t>
+      </w:r>
+      <w:proofErr w:type="gramEnd"/>
+      <w:r>
+        <w:t>.plugins</w:t>
+      </w:r>
+      <w:proofErr w:type="spellEnd"/>
+      <w:r>
+        <w:t>&lt;/</w:t>
+      </w:r>
+      <w:proofErr w:type="spellStart"/>
+      <w:r>
+        <w:t>groupId</w:t>
+      </w:r>
+      <w:proofErr w:type="spellEnd"/>
+      <w:r>
+        <w:t>&gt;</w:t>
       </w:r>
     </w:p>
     <w:p>
@@ -712,7 +951,23 @@
       </w:r>
       <w:r>
         <w:tab/>
-        <w:t>&lt;artifactId&gt;maven-compiler-plugin&lt;/artifactId&gt;</w:t>
+        <w:t>&lt;</w:t>
+      </w:r>
+      <w:proofErr w:type="spellStart"/>
+      <w:r>
+        <w:t>artifactId</w:t>
+      </w:r>
+      <w:proofErr w:type="spellEnd"/>
+      <w:r>
+        <w:t>&gt;maven-compiler-plugin&lt;/</w:t>
+      </w:r>
+      <w:proofErr w:type="spellStart"/>
+      <w:r>
+        <w:t>artifactId</w:t>
+      </w:r>
+      <w:proofErr w:type="spellEnd"/>
+      <w:r>
+        <w:t>&gt;</w:t>
       </w:r>
     </w:p>
     <w:p>
@@ -832,28 +1087,51 @@
       </w:r>
       <w:r>
         <w:tab/>
-        <w:t>&lt;!--&lt;executable&gt;C:\Program Files\Java\jdk1.8.0_121\bin\javac.exe&lt;/executable&gt; --&gt;</w:t>
-      </w:r>
-    </w:p>
-    <w:p>
-      <w:r>
-        <w:tab/>
-      </w:r>
-      <w:r>
-        <w:tab/>
-      </w:r>
-      <w:r>
-        <w:tab/>
-      </w:r>
-      <w:r>
-        <w:tab/>
-      </w:r>
-      <w:r>
-        <w:tab/>
-      </w:r>
-      <w:r>
-        <w:tab/>
-        <w:t>&lt;executable&gt;${env.JAVA_HOME}\bin\javac.exe&lt;/executable&gt;</w:t>
+      </w:r>
+      <w:proofErr w:type="gramStart"/>
+      <w:r>
+        <w:t>&lt;!--</w:t>
+      </w:r>
+      <w:proofErr w:type="gramEnd"/>
+      <w:r>
+        <w:t>&lt;executable&gt;C:\Program Files\Java\jdk1.8.0_121\bin\javac.exe&lt;/executable&gt; --&gt;</w:t>
+      </w:r>
+    </w:p>
+    <w:p>
+      <w:r>
+        <w:tab/>
+      </w:r>
+      <w:r>
+        <w:tab/>
+      </w:r>
+      <w:r>
+        <w:tab/>
+      </w:r>
+      <w:r>
+        <w:tab/>
+      </w:r>
+      <w:r>
+        <w:tab/>
+      </w:r>
+      <w:r>
+        <w:tab/>
+        <w:t>&lt;executable&gt;${</w:t>
+      </w:r>
+      <w:proofErr w:type="spellStart"/>
+      <w:r>
+        <w:t>env.JAVA_</w:t>
+      </w:r>
+      <w:proofErr w:type="gramStart"/>
+      <w:r>
+        <w:t>HOME</w:t>
+      </w:r>
+      <w:proofErr w:type="spellEnd"/>
+      <w:r>
+        <w:t>}\bin\javac.exe</w:t>
+      </w:r>
+      <w:proofErr w:type="gramEnd"/>
+      <w:r>
+        <w:t>&lt;/executable&gt;</w:t>
       </w:r>
     </w:p>
     <w:p>
@@ -908,7 +1186,15 @@
       </w:r>
       <w:r>
         <w:tab/>
-        <w:t>&lt;/pluginManagement&gt;</w:t>
+        <w:t>&lt;/</w:t>
+      </w:r>
+      <w:proofErr w:type="spellStart"/>
+      <w:r>
+        <w:t>pluginManagement</w:t>
+      </w:r>
+      <w:proofErr w:type="spellEnd"/>
+      <w:r>
+        <w:t>&gt;</w:t>
       </w:r>
     </w:p>
     <w:p>
@@ -942,19 +1228,67 @@
       </w:r>
       <w:r>
         <w:tab/>
-        <w:t>&lt;groupId&gt;junit&lt;/groupId&gt;</w:t>
-      </w:r>
-    </w:p>
-    <w:p>
-      <w:r>
-        <w:tab/>
-      </w:r>
-      <w:r>
-        <w:tab/>
-      </w:r>
-      <w:r>
-        <w:tab/>
-        <w:t>&lt;artifactId&gt;junit&lt;/artifactId&gt;</w:t>
+        <w:t>&lt;</w:t>
+      </w:r>
+      <w:proofErr w:type="spellStart"/>
+      <w:r>
+        <w:t>groupId</w:t>
+      </w:r>
+      <w:proofErr w:type="spellEnd"/>
+      <w:r>
+        <w:t>&gt;</w:t>
+      </w:r>
+      <w:proofErr w:type="spellStart"/>
+      <w:r>
+        <w:t>junit</w:t>
+      </w:r>
+      <w:proofErr w:type="spellEnd"/>
+      <w:r>
+        <w:t>&lt;/</w:t>
+      </w:r>
+      <w:proofErr w:type="spellStart"/>
+      <w:r>
+        <w:t>groupId</w:t>
+      </w:r>
+      <w:proofErr w:type="spellEnd"/>
+      <w:r>
+        <w:t>&gt;</w:t>
+      </w:r>
+    </w:p>
+    <w:p>
+      <w:r>
+        <w:tab/>
+      </w:r>
+      <w:r>
+        <w:tab/>
+      </w:r>
+      <w:r>
+        <w:tab/>
+        <w:t>&lt;</w:t>
+      </w:r>
+      <w:proofErr w:type="spellStart"/>
+      <w:r>
+        <w:t>artifactId</w:t>
+      </w:r>
+      <w:proofErr w:type="spellEnd"/>
+      <w:r>
+        <w:t>&gt;</w:t>
+      </w:r>
+      <w:proofErr w:type="spellStart"/>
+      <w:r>
+        <w:t>junit</w:t>
+      </w:r>
+      <w:proofErr w:type="spellEnd"/>
+      <w:r>
+        <w:t>&lt;/</w:t>
+      </w:r>
+      <w:proofErr w:type="spellStart"/>
+      <w:r>
+        <w:t>artifactId</w:t>
+      </w:r>
+      <w:proofErr w:type="spellEnd"/>
+      <w:r>
+        <w:t>&gt;</w:t>
       </w:r>
     </w:p>
     <w:p>
@@ -1003,11 +1337,19 @@
     </w:p>
     <w:p>
       <w:r>
-        <w:t>To install TestNg</w:t>
-      </w:r>
-    </w:p>
-    <w:p>
-      <w:r>
+        <w:t xml:space="preserve">To install </w:t>
+      </w:r>
+      <w:proofErr w:type="spellStart"/>
+      <w:r>
+        <w:t>TestNg</w:t>
+      </w:r>
+      <w:proofErr w:type="spellEnd"/>
+    </w:p>
+    <w:p>
+      <w:r>
+        <w:rPr>
+          <w:noProof/>
+        </w:rPr>
         <w:lastRenderedPageBreak/>
         <w:drawing>
           <wp:inline distT="0" distB="0" distL="0" distR="0" wp14:anchorId="307DA07D" wp14:editId="26D00D27">
@@ -1054,19 +1396,40 @@
         <w:sym w:font="Wingdings" w:char="F0E0"/>
       </w:r>
       <w:r>
-        <w:t xml:space="preserve"> Maket place</w:t>
+        <w:t xml:space="preserve"> </w:t>
+      </w:r>
+      <w:proofErr w:type="spellStart"/>
+      <w:r>
+        <w:t>Maket</w:t>
+      </w:r>
+      <w:proofErr w:type="spellEnd"/>
+      <w:r>
+        <w:t xml:space="preserve"> place</w:t>
       </w:r>
       <w:r>
         <w:sym w:font="Wingdings" w:char="F0E0"/>
       </w:r>
       <w:r>
-        <w:t xml:space="preserve"> search for TestNg</w:t>
-      </w:r>
+        <w:t xml:space="preserve"> search for </w:t>
+      </w:r>
+      <w:proofErr w:type="spellStart"/>
+      <w:r>
+        <w:t>TestNg</w:t>
+      </w:r>
+      <w:proofErr w:type="spellEnd"/>
       <w:r>
         <w:sym w:font="Wingdings" w:char="F0E0"/>
       </w:r>
       <w:r>
-        <w:t xml:space="preserve"> Install TestNg for eclipse</w:t>
+        <w:t xml:space="preserve"> Install </w:t>
+      </w:r>
+      <w:proofErr w:type="spellStart"/>
+      <w:r>
+        <w:t>TestNg</w:t>
+      </w:r>
+      <w:proofErr w:type="spellEnd"/>
+      <w:r>
+        <w:t xml:space="preserve"> for eclipse</w:t>
       </w:r>
     </w:p>
     <w:p>
@@ -1076,13 +1439,29 @@
     </w:p>
     <w:p>
       <w:r>
-        <w:t xml:space="preserve">If we get TestNg option in create </w:t>
+        <w:t xml:space="preserve">If we get </w:t>
+      </w:r>
+      <w:proofErr w:type="spellStart"/>
+      <w:r>
+        <w:t>TestNg</w:t>
+      </w:r>
+      <w:proofErr w:type="spellEnd"/>
+      <w:r>
+        <w:t xml:space="preserve"> option in create </w:t>
       </w:r>
       <w:r>
         <w:sym w:font="Wingdings" w:char="F0E0"/>
       </w:r>
       <w:r>
-        <w:t xml:space="preserve"> new, it means that TestNg is successfully installed</w:t>
+        <w:t xml:space="preserve"> new, it means that </w:t>
+      </w:r>
+      <w:proofErr w:type="spellStart"/>
+      <w:r>
+        <w:t>TestNg</w:t>
+      </w:r>
+      <w:proofErr w:type="spellEnd"/>
+      <w:r>
+        <w:t xml:space="preserve"> is successfully installed</w:t>
       </w:r>
     </w:p>
     <w:p>
@@ -1093,25 +1472,27 @@
         <w:sym w:font="Wingdings" w:char="F0E0"/>
       </w:r>
       <w:r>
-        <w:t xml:space="preserve"> Maket place</w:t>
+        <w:t xml:space="preserve"> </w:t>
+      </w:r>
+      <w:proofErr w:type="spellStart"/>
+      <w:r>
+        <w:t>Maket</w:t>
+      </w:r>
+      <w:proofErr w:type="spellEnd"/>
+      <w:r>
+        <w:t xml:space="preserve"> place</w:t>
       </w:r>
       <w:r>
         <w:sym w:font="Wingdings" w:char="F0E0"/>
       </w:r>
       <w:r>
-        <w:t xml:space="preserve"> search for </w:t>
-      </w:r>
-      <w:r>
-        <w:t>Cucumber</w:t>
+        <w:t xml:space="preserve"> search for Cucumber</w:t>
       </w:r>
       <w:r>
         <w:sym w:font="Wingdings" w:char="F0E0"/>
       </w:r>
       <w:r>
-        <w:t xml:space="preserve"> Install </w:t>
-      </w:r>
-      <w:r>
-        <w:t>Natural &amp; Cucumber Eclipse plugin</w:t>
+        <w:t xml:space="preserve"> Install Natural &amp; Cucumber Eclipse plugin</w:t>
       </w:r>
     </w:p>
     <w:p>
@@ -1151,6 +1532,9 @@
     </w:p>
     <w:p>
       <w:r>
+        <w:rPr>
+          <w:noProof/>
+        </w:rPr>
         <w:lastRenderedPageBreak/>
         <w:drawing>
           <wp:inline distT="0" distB="0" distL="0" distR="0" wp14:anchorId="15F9DCED" wp14:editId="511626BA">
@@ -1215,8 +1599,17 @@
           <w:b/>
           <w:bCs/>
         </w:rPr>
-        <w:t>Execution jdk</w:t>
-      </w:r>
+        <w:t xml:space="preserve">Execution </w:t>
+      </w:r>
+      <w:proofErr w:type="spellStart"/>
+      <w:r>
+        <w:rPr>
+          <w:b/>
+          <w:bCs/>
+        </w:rPr>
+        <w:t>jdk</w:t>
+      </w:r>
+      <w:proofErr w:type="spellEnd"/>
     </w:p>
     <w:p>
       <w:r>
@@ -1229,7 +1622,15 @@
       </w:r>
       <w:r>
         <w:tab/>
-        <w:t>&lt;pluginManagement&gt;</w:t>
+        <w:t>&lt;</w:t>
+      </w:r>
+      <w:proofErr w:type="spellStart"/>
+      <w:r>
+        <w:t>pluginManagement</w:t>
+      </w:r>
+      <w:proofErr w:type="spellEnd"/>
+      <w:r>
+        <w:t>&gt;</w:t>
       </w:r>
     </w:p>
     <w:p>
@@ -1274,25 +1675,72 @@
       </w:r>
       <w:r>
         <w:tab/>
-        <w:t>&lt;groupId&gt;org.apache.maven.plugins&lt;/groupId&gt;</w:t>
-      </w:r>
-    </w:p>
-    <w:p>
-      <w:r>
-        <w:tab/>
-      </w:r>
-      <w:r>
-        <w:tab/>
-      </w:r>
-      <w:r>
-        <w:tab/>
-      </w:r>
-      <w:r>
-        <w:tab/>
-      </w:r>
-      <w:r>
-        <w:tab/>
-        <w:t>&lt;artifactId&gt;maven-compiler-plugin&lt;/artifactId&gt;</w:t>
+      </w:r>
+      <w:proofErr w:type="gramStart"/>
+      <w:r>
+        <w:t>&lt;</w:t>
+      </w:r>
+      <w:proofErr w:type="spellStart"/>
+      <w:r>
+        <w:t>groupId</w:t>
+      </w:r>
+      <w:proofErr w:type="spellEnd"/>
+      <w:r>
+        <w:t>&gt;</w:t>
+      </w:r>
+      <w:proofErr w:type="spellStart"/>
+      <w:r>
+        <w:t>org.apache.maven</w:t>
+      </w:r>
+      <w:proofErr w:type="gramEnd"/>
+      <w:r>
+        <w:t>.plugins</w:t>
+      </w:r>
+      <w:proofErr w:type="spellEnd"/>
+      <w:r>
+        <w:t>&lt;/</w:t>
+      </w:r>
+      <w:proofErr w:type="spellStart"/>
+      <w:r>
+        <w:t>groupId</w:t>
+      </w:r>
+      <w:proofErr w:type="spellEnd"/>
+      <w:r>
+        <w:t>&gt;</w:t>
+      </w:r>
+    </w:p>
+    <w:p>
+      <w:r>
+        <w:tab/>
+      </w:r>
+      <w:r>
+        <w:tab/>
+      </w:r>
+      <w:r>
+        <w:tab/>
+      </w:r>
+      <w:r>
+        <w:tab/>
+      </w:r>
+      <w:r>
+        <w:tab/>
+        <w:t>&lt;</w:t>
+      </w:r>
+      <w:proofErr w:type="spellStart"/>
+      <w:r>
+        <w:t>artifactId</w:t>
+      </w:r>
+      <w:proofErr w:type="spellEnd"/>
+      <w:r>
+        <w:t>&gt;maven-compiler-plugin&lt;/</w:t>
+      </w:r>
+      <w:proofErr w:type="spellStart"/>
+      <w:r>
+        <w:t>artifactId</w:t>
+      </w:r>
+      <w:proofErr w:type="spellEnd"/>
+      <w:r>
+        <w:t>&gt;</w:t>
       </w:r>
     </w:p>
     <w:p>
@@ -1413,28 +1861,51 @@
       </w:r>
       <w:r>
         <w:tab/>
-        <w:t>&lt;!--&lt;executable&gt;C:\Program Files\Java\jdk1.8.0_121\bin\javac.exe&lt;/executable&gt; --&gt;</w:t>
-      </w:r>
-    </w:p>
-    <w:p>
-      <w:r>
-        <w:tab/>
-      </w:r>
-      <w:r>
-        <w:tab/>
-      </w:r>
-      <w:r>
-        <w:tab/>
-      </w:r>
-      <w:r>
-        <w:tab/>
-      </w:r>
-      <w:r>
-        <w:tab/>
-      </w:r>
-      <w:r>
-        <w:tab/>
-        <w:t>&lt;executable&gt;${env.JAVA_HOME}\bin\javac.exe&lt;/executable&gt;</w:t>
+      </w:r>
+      <w:proofErr w:type="gramStart"/>
+      <w:r>
+        <w:t>&lt;!--</w:t>
+      </w:r>
+      <w:proofErr w:type="gramEnd"/>
+      <w:r>
+        <w:t>&lt;executable&gt;C:\Program Files\Java\jdk1.8.0_121\bin\javac.exe&lt;/executable&gt; --&gt;</w:t>
+      </w:r>
+    </w:p>
+    <w:p>
+      <w:r>
+        <w:tab/>
+      </w:r>
+      <w:r>
+        <w:tab/>
+      </w:r>
+      <w:r>
+        <w:tab/>
+      </w:r>
+      <w:r>
+        <w:tab/>
+      </w:r>
+      <w:r>
+        <w:tab/>
+      </w:r>
+      <w:r>
+        <w:tab/>
+        <w:t>&lt;executable&gt;${</w:t>
+      </w:r>
+      <w:proofErr w:type="spellStart"/>
+      <w:r>
+        <w:t>env.JAVA_</w:t>
+      </w:r>
+      <w:proofErr w:type="gramStart"/>
+      <w:r>
+        <w:t>HOME</w:t>
+      </w:r>
+      <w:proofErr w:type="spellEnd"/>
+      <w:r>
+        <w:t>}\bin\javac.exe</w:t>
+      </w:r>
+      <w:proofErr w:type="gramEnd"/>
+      <w:r>
+        <w:t>&lt;/executable&gt;</w:t>
       </w:r>
     </w:p>
     <w:p>
@@ -1488,7 +1959,15 @@
       </w:r>
       <w:r>
         <w:tab/>
-        <w:t>&lt;/pluginManagement&gt;</w:t>
+        <w:t>&lt;/</w:t>
+      </w:r>
+      <w:proofErr w:type="spellStart"/>
+      <w:r>
+        <w:t>pluginManagement</w:t>
+      </w:r>
+      <w:proofErr w:type="spellEnd"/>
+      <w:r>
+        <w:t>&gt;</w:t>
       </w:r>
     </w:p>
     <w:p>
@@ -1514,32 +1993,123 @@
     </w:p>
     <w:p>
       <w:r>
-        <w:t>&lt;project xmlns="http://maven.apache.org/POM/4.0.0" xmlns:xsi="http://www.w3.org/2001/XMLSchema-instance"</w:t>
-      </w:r>
-    </w:p>
-    <w:p>
-      <w:r>
-        <w:tab/>
-        <w:t>xsi:schemaLocation="http://maven.apache.org/POM/4.0.0 http://maven.apache.org/xsd/maven-4.0.0.xsd"&gt;</w:t>
-      </w:r>
-    </w:p>
-    <w:p>
-      <w:r>
-        <w:tab/>
-        <w:t>&lt;modelVersion&gt;4.0.0&lt;/modelVersion&gt;</w:t>
+        <w:t xml:space="preserve">&lt;project </w:t>
+      </w:r>
+      <w:proofErr w:type="spellStart"/>
+      <w:r>
+        <w:t>xmlns</w:t>
+      </w:r>
+      <w:proofErr w:type="spellEnd"/>
+      <w:r>
+        <w:t xml:space="preserve">="http://maven.apache.org/POM/4.0.0" </w:t>
+      </w:r>
+      <w:proofErr w:type="spellStart"/>
+      <w:proofErr w:type="gramStart"/>
+      <w:r>
+        <w:t>xmlns:xsi</w:t>
+      </w:r>
+      <w:proofErr w:type="spellEnd"/>
+      <w:proofErr w:type="gramEnd"/>
+      <w:r>
+        <w:t>="http://www.w3.org/2001/XMLSchema-instance"</w:t>
+      </w:r>
+    </w:p>
+    <w:p>
+      <w:r>
+        <w:tab/>
+      </w:r>
+      <w:proofErr w:type="spellStart"/>
+      <w:proofErr w:type="gramStart"/>
+      <w:r>
+        <w:t>xsi:schemaLocation</w:t>
+      </w:r>
+      <w:proofErr w:type="spellEnd"/>
+      <w:proofErr w:type="gramEnd"/>
+      <w:r>
+        <w:t>="http://maven.apache.org/POM/4.0.0 http://maven.apache.org/xsd/maven-4.0.0.xsd"&gt;</w:t>
+      </w:r>
+    </w:p>
+    <w:p>
+      <w:r>
+        <w:tab/>
+        <w:t>&lt;</w:t>
+      </w:r>
+      <w:proofErr w:type="spellStart"/>
+      <w:r>
+        <w:t>modelVersion</w:t>
+      </w:r>
+      <w:proofErr w:type="spellEnd"/>
+      <w:r>
+        <w:t>&gt;4.0.0&lt;/</w:t>
+      </w:r>
+      <w:proofErr w:type="spellStart"/>
+      <w:r>
+        <w:t>modelVersion</w:t>
+      </w:r>
+      <w:proofErr w:type="spellEnd"/>
+      <w:r>
+        <w:t>&gt;</w:t>
       </w:r>
     </w:p>
     <w:p/>
     <w:p>
       <w:r>
         <w:tab/>
-        <w:t>&lt;groupId&gt;com.webdriveruniversity&lt;/groupId&gt;</w:t>
-      </w:r>
-    </w:p>
-    <w:p>
-      <w:r>
-        <w:tab/>
-        <w:t>&lt;artifactId&gt;CucumberFramework&lt;/artifactId&gt;</w:t>
+        <w:t>&lt;</w:t>
+      </w:r>
+      <w:proofErr w:type="spellStart"/>
+      <w:r>
+        <w:t>groupId</w:t>
+      </w:r>
+      <w:proofErr w:type="spellEnd"/>
+      <w:r>
+        <w:t>&gt;</w:t>
+      </w:r>
+      <w:proofErr w:type="spellStart"/>
+      <w:r>
+        <w:t>com.webdriveruniversity</w:t>
+      </w:r>
+      <w:proofErr w:type="spellEnd"/>
+      <w:r>
+        <w:t>&lt;/</w:t>
+      </w:r>
+      <w:proofErr w:type="spellStart"/>
+      <w:r>
+        <w:t>groupId</w:t>
+      </w:r>
+      <w:proofErr w:type="spellEnd"/>
+      <w:r>
+        <w:t>&gt;</w:t>
+      </w:r>
+    </w:p>
+    <w:p>
+      <w:r>
+        <w:tab/>
+        <w:t>&lt;</w:t>
+      </w:r>
+      <w:proofErr w:type="spellStart"/>
+      <w:r>
+        <w:t>artifactId</w:t>
+      </w:r>
+      <w:proofErr w:type="spellEnd"/>
+      <w:r>
+        <w:t>&gt;</w:t>
+      </w:r>
+      <w:proofErr w:type="spellStart"/>
+      <w:r>
+        <w:t>CucumberFramework</w:t>
+      </w:r>
+      <w:proofErr w:type="spellEnd"/>
+      <w:r>
+        <w:t>&lt;/</w:t>
+      </w:r>
+      <w:proofErr w:type="spellStart"/>
+      <w:r>
+        <w:t>artifactId</w:t>
+      </w:r>
+      <w:proofErr w:type="spellEnd"/>
+      <w:r>
+        <w:t>&gt;</w:t>
       </w:r>
     </w:p>
     <w:p>
@@ -1558,13 +2128,29 @@
     <w:p>
       <w:r>
         <w:tab/>
-        <w:t>&lt;name&gt;CucumberFramework&lt;/name&gt;</w:t>
-      </w:r>
-    </w:p>
-    <w:p>
-      <w:r>
-        <w:tab/>
-        <w:t>&lt;url&gt;http://maven.apache.org&lt;/url&gt;</w:t>
+        <w:t>&lt;name&gt;</w:t>
+      </w:r>
+      <w:proofErr w:type="spellStart"/>
+      <w:r>
+        <w:t>CucumberFramework</w:t>
+      </w:r>
+      <w:proofErr w:type="spellEnd"/>
+      <w:r>
+        <w:t>&lt;/name&gt;</w:t>
+      </w:r>
+    </w:p>
+    <w:p>
+      <w:r>
+        <w:tab/>
+        <w:t>&lt;</w:t>
+      </w:r>
+      <w:proofErr w:type="spellStart"/>
+      <w:r>
+        <w:t>url</w:t>
+      </w:r>
+      <w:proofErr w:type="spellEnd"/>
+      <w:r>
+        <w:t>&gt;http://maven.apache.org&lt;/url&gt;</w:t>
       </w:r>
     </w:p>
     <w:p/>
@@ -1580,7 +2166,15 @@
       </w:r>
       <w:r>
         <w:tab/>
-        <w:t>&lt;project.build.sourceEncoding&gt;UTF-8&lt;/project.build.sourceEncoding&gt;</w:t>
+        <w:t>&lt;</w:t>
+      </w:r>
+      <w:proofErr w:type="gramStart"/>
+      <w:r>
+        <w:t>project.build</w:t>
+      </w:r>
+      <w:proofErr w:type="gramEnd"/>
+      <w:r>
+        <w:t>.sourceEncoding&gt;UTF-8&lt;/project.build.sourceEncoding&gt;</w:t>
       </w:r>
     </w:p>
     <w:p>
@@ -1602,7 +2196,15 @@
       </w:r>
       <w:r>
         <w:tab/>
-        <w:t>&lt;pluginManagement&gt;</w:t>
+        <w:t>&lt;</w:t>
+      </w:r>
+      <w:proofErr w:type="spellStart"/>
+      <w:r>
+        <w:t>pluginManagement</w:t>
+      </w:r>
+      <w:proofErr w:type="spellEnd"/>
+      <w:r>
+        <w:t>&gt;</w:t>
       </w:r>
     </w:p>
     <w:p>
@@ -1648,25 +2250,72 @@
       </w:r>
       <w:r>
         <w:tab/>
-        <w:t>&lt;groupId&gt;org.apache.maven.plugins&lt;/groupId&gt;</w:t>
-      </w:r>
-    </w:p>
-    <w:p>
-      <w:r>
-        <w:tab/>
-      </w:r>
-      <w:r>
-        <w:tab/>
-      </w:r>
-      <w:r>
-        <w:tab/>
-      </w:r>
-      <w:r>
-        <w:tab/>
-      </w:r>
-      <w:r>
-        <w:tab/>
-        <w:t>&lt;artifactId&gt;maven-compiler-plugin&lt;/artifactId&gt;</w:t>
+      </w:r>
+      <w:proofErr w:type="gramStart"/>
+      <w:r>
+        <w:t>&lt;</w:t>
+      </w:r>
+      <w:proofErr w:type="spellStart"/>
+      <w:r>
+        <w:t>groupId</w:t>
+      </w:r>
+      <w:proofErr w:type="spellEnd"/>
+      <w:r>
+        <w:t>&gt;</w:t>
+      </w:r>
+      <w:proofErr w:type="spellStart"/>
+      <w:r>
+        <w:t>org.apache.maven</w:t>
+      </w:r>
+      <w:proofErr w:type="gramEnd"/>
+      <w:r>
+        <w:t>.plugins</w:t>
+      </w:r>
+      <w:proofErr w:type="spellEnd"/>
+      <w:r>
+        <w:t>&lt;/</w:t>
+      </w:r>
+      <w:proofErr w:type="spellStart"/>
+      <w:r>
+        <w:t>groupId</w:t>
+      </w:r>
+      <w:proofErr w:type="spellEnd"/>
+      <w:r>
+        <w:t>&gt;</w:t>
+      </w:r>
+    </w:p>
+    <w:p>
+      <w:r>
+        <w:tab/>
+      </w:r>
+      <w:r>
+        <w:tab/>
+      </w:r>
+      <w:r>
+        <w:tab/>
+      </w:r>
+      <w:r>
+        <w:tab/>
+      </w:r>
+      <w:r>
+        <w:tab/>
+        <w:t>&lt;</w:t>
+      </w:r>
+      <w:proofErr w:type="spellStart"/>
+      <w:r>
+        <w:t>artifactId</w:t>
+      </w:r>
+      <w:proofErr w:type="spellEnd"/>
+      <w:r>
+        <w:t>&gt;maven-compiler-plugin&lt;/</w:t>
+      </w:r>
+      <w:proofErr w:type="spellStart"/>
+      <w:r>
+        <w:t>artifactId</w:t>
+      </w:r>
+      <w:proofErr w:type="spellEnd"/>
+      <w:r>
+        <w:t>&gt;</w:t>
       </w:r>
     </w:p>
     <w:p>
@@ -1786,28 +2435,51 @@
       </w:r>
       <w:r>
         <w:tab/>
-        <w:t>&lt;!--&lt;executable&gt;C:\Program Files\Java\jdk1.8.0_121\bin\javac.exe&lt;/executable&gt;--&gt;</w:t>
-      </w:r>
-    </w:p>
-    <w:p>
-      <w:r>
-        <w:tab/>
-      </w:r>
-      <w:r>
-        <w:tab/>
-      </w:r>
-      <w:r>
-        <w:tab/>
-      </w:r>
-      <w:r>
-        <w:tab/>
-      </w:r>
-      <w:r>
-        <w:tab/>
-      </w:r>
-      <w:r>
-        <w:tab/>
-        <w:t>&lt;executable&gt;${env.JAVA_HOME}\bin\javac.exe&lt;/executable&gt;</w:t>
+      </w:r>
+      <w:proofErr w:type="gramStart"/>
+      <w:r>
+        <w:t>&lt;!--</w:t>
+      </w:r>
+      <w:proofErr w:type="gramEnd"/>
+      <w:r>
+        <w:t>&lt;executable&gt;C:\Program Files\Java\jdk1.8.0_121\bin\javac.exe&lt;/executable&gt;--&gt;</w:t>
+      </w:r>
+    </w:p>
+    <w:p>
+      <w:r>
+        <w:tab/>
+      </w:r>
+      <w:r>
+        <w:tab/>
+      </w:r>
+      <w:r>
+        <w:tab/>
+      </w:r>
+      <w:r>
+        <w:tab/>
+      </w:r>
+      <w:r>
+        <w:tab/>
+      </w:r>
+      <w:r>
+        <w:tab/>
+        <w:t>&lt;executable&gt;${</w:t>
+      </w:r>
+      <w:proofErr w:type="spellStart"/>
+      <w:r>
+        <w:t>env.JAVA_</w:t>
+      </w:r>
+      <w:proofErr w:type="gramStart"/>
+      <w:r>
+        <w:t>HOME</w:t>
+      </w:r>
+      <w:proofErr w:type="spellEnd"/>
+      <w:r>
+        <w:t>}\bin\javac.exe</w:t>
+      </w:r>
+      <w:proofErr w:type="gramEnd"/>
+      <w:r>
+        <w:t>&lt;/executable&gt;</w:t>
       </w:r>
     </w:p>
     <w:p>
@@ -1873,25 +2545,72 @@
       </w:r>
       <w:r>
         <w:tab/>
-        <w:t>&lt;groupId&gt;org.apache.maven.plugins&lt;/groupId&gt;</w:t>
-      </w:r>
-    </w:p>
-    <w:p>
-      <w:r>
-        <w:tab/>
-      </w:r>
-      <w:r>
-        <w:tab/>
-      </w:r>
-      <w:r>
-        <w:tab/>
-      </w:r>
-      <w:r>
-        <w:tab/>
-      </w:r>
-      <w:r>
-        <w:tab/>
-        <w:t>&lt;artifactId&gt;maven-surefire-plugin&lt;/artifactId&gt;</w:t>
+      </w:r>
+      <w:proofErr w:type="gramStart"/>
+      <w:r>
+        <w:t>&lt;</w:t>
+      </w:r>
+      <w:proofErr w:type="spellStart"/>
+      <w:r>
+        <w:t>groupId</w:t>
+      </w:r>
+      <w:proofErr w:type="spellEnd"/>
+      <w:r>
+        <w:t>&gt;</w:t>
+      </w:r>
+      <w:proofErr w:type="spellStart"/>
+      <w:r>
+        <w:t>org.apache.maven</w:t>
+      </w:r>
+      <w:proofErr w:type="gramEnd"/>
+      <w:r>
+        <w:t>.plugins</w:t>
+      </w:r>
+      <w:proofErr w:type="spellEnd"/>
+      <w:r>
+        <w:t>&lt;/</w:t>
+      </w:r>
+      <w:proofErr w:type="spellStart"/>
+      <w:r>
+        <w:t>groupId</w:t>
+      </w:r>
+      <w:proofErr w:type="spellEnd"/>
+      <w:r>
+        <w:t>&gt;</w:t>
+      </w:r>
+    </w:p>
+    <w:p>
+      <w:r>
+        <w:tab/>
+      </w:r>
+      <w:r>
+        <w:tab/>
+      </w:r>
+      <w:r>
+        <w:tab/>
+      </w:r>
+      <w:r>
+        <w:tab/>
+      </w:r>
+      <w:r>
+        <w:tab/>
+        <w:t>&lt;</w:t>
+      </w:r>
+      <w:proofErr w:type="spellStart"/>
+      <w:r>
+        <w:t>artifactId</w:t>
+      </w:r>
+      <w:proofErr w:type="spellEnd"/>
+      <w:r>
+        <w:t>&gt;maven-surefire-plugin&lt;/</w:t>
+      </w:r>
+      <w:proofErr w:type="spellStart"/>
+      <w:r>
+        <w:t>artifactId</w:t>
+      </w:r>
+      <w:proofErr w:type="spellEnd"/>
+      <w:r>
+        <w:t>&gt;</w:t>
       </w:r>
     </w:p>
     <w:p>
@@ -1948,94 +2667,158 @@
       </w:r>
       <w:r>
         <w:tab/>
-        <w:t>&lt;suiteXmlFiles&gt;</w:t>
-      </w:r>
-    </w:p>
-    <w:p>
-      <w:r>
-        <w:tab/>
-      </w:r>
-      <w:r>
-        <w:tab/>
-      </w:r>
-      <w:r>
-        <w:tab/>
-      </w:r>
-      <w:r>
-        <w:tab/>
-      </w:r>
-      <w:r>
-        <w:tab/>
-      </w:r>
-      <w:r>
-        <w:tab/>
-      </w:r>
-      <w:r>
-        <w:tab/>
-        <w:t>&lt;suiteXmlFile&gt;testng.xml&lt;/suiteXmlFile&gt;</w:t>
-      </w:r>
-    </w:p>
-    <w:p>
-      <w:r>
-        <w:tab/>
-      </w:r>
-      <w:r>
-        <w:tab/>
-      </w:r>
-      <w:r>
-        <w:tab/>
-      </w:r>
-      <w:r>
-        <w:tab/>
-      </w:r>
-      <w:r>
-        <w:tab/>
-      </w:r>
-      <w:r>
-        <w:tab/>
-        <w:t>&lt;/suiteXmlFiles&gt;</w:t>
-      </w:r>
-    </w:p>
-    <w:p>
-      <w:r>
-        <w:tab/>
-      </w:r>
-      <w:r>
-        <w:tab/>
-      </w:r>
-      <w:r>
-        <w:tab/>
-      </w:r>
-      <w:r>
-        <w:tab/>
-      </w:r>
-      <w:r>
-        <w:tab/>
-      </w:r>
-      <w:r>
-        <w:tab/>
-        <w:t>&lt;testErrorIgnore&gt;false&lt;/testErrorIgnore&gt;</w:t>
-      </w:r>
-    </w:p>
-    <w:p>
-      <w:r>
-        <w:tab/>
-      </w:r>
-      <w:r>
-        <w:tab/>
-      </w:r>
-      <w:r>
-        <w:tab/>
-      </w:r>
-      <w:r>
-        <w:tab/>
-      </w:r>
-      <w:r>
-        <w:tab/>
-      </w:r>
-      <w:r>
-        <w:tab/>
-        <w:t>&lt;testFailureIgnore&gt;false&lt;/testFailureIgnore&gt;</w:t>
+        <w:t>&lt;</w:t>
+      </w:r>
+      <w:proofErr w:type="spellStart"/>
+      <w:r>
+        <w:t>suiteXmlFiles</w:t>
+      </w:r>
+      <w:proofErr w:type="spellEnd"/>
+      <w:r>
+        <w:t>&gt;</w:t>
+      </w:r>
+    </w:p>
+    <w:p>
+      <w:r>
+        <w:tab/>
+      </w:r>
+      <w:r>
+        <w:tab/>
+      </w:r>
+      <w:r>
+        <w:tab/>
+      </w:r>
+      <w:r>
+        <w:tab/>
+      </w:r>
+      <w:r>
+        <w:tab/>
+      </w:r>
+      <w:r>
+        <w:tab/>
+      </w:r>
+      <w:r>
+        <w:tab/>
+        <w:t>&lt;</w:t>
+      </w:r>
+      <w:proofErr w:type="spellStart"/>
+      <w:r>
+        <w:t>suiteXmlFile</w:t>
+      </w:r>
+      <w:proofErr w:type="spellEnd"/>
+      <w:r>
+        <w:t>&gt;testng.xml&lt;/</w:t>
+      </w:r>
+      <w:proofErr w:type="spellStart"/>
+      <w:r>
+        <w:t>suiteXmlFile</w:t>
+      </w:r>
+      <w:proofErr w:type="spellEnd"/>
+      <w:r>
+        <w:t>&gt;</w:t>
+      </w:r>
+    </w:p>
+    <w:p>
+      <w:r>
+        <w:tab/>
+      </w:r>
+      <w:r>
+        <w:tab/>
+      </w:r>
+      <w:r>
+        <w:tab/>
+      </w:r>
+      <w:r>
+        <w:tab/>
+      </w:r>
+      <w:r>
+        <w:tab/>
+      </w:r>
+      <w:r>
+        <w:tab/>
+        <w:t>&lt;/</w:t>
+      </w:r>
+      <w:proofErr w:type="spellStart"/>
+      <w:r>
+        <w:t>suiteXmlFiles</w:t>
+      </w:r>
+      <w:proofErr w:type="spellEnd"/>
+      <w:r>
+        <w:t>&gt;</w:t>
+      </w:r>
+    </w:p>
+    <w:p>
+      <w:r>
+        <w:tab/>
+      </w:r>
+      <w:r>
+        <w:tab/>
+      </w:r>
+      <w:r>
+        <w:tab/>
+      </w:r>
+      <w:r>
+        <w:tab/>
+      </w:r>
+      <w:r>
+        <w:tab/>
+      </w:r>
+      <w:r>
+        <w:tab/>
+        <w:t>&lt;</w:t>
+      </w:r>
+      <w:proofErr w:type="spellStart"/>
+      <w:r>
+        <w:t>testErrorIgnore</w:t>
+      </w:r>
+      <w:proofErr w:type="spellEnd"/>
+      <w:r>
+        <w:t>&gt;false&lt;/</w:t>
+      </w:r>
+      <w:proofErr w:type="spellStart"/>
+      <w:r>
+        <w:t>testErrorIgnore</w:t>
+      </w:r>
+      <w:proofErr w:type="spellEnd"/>
+      <w:r>
+        <w:t>&gt;</w:t>
+      </w:r>
+    </w:p>
+    <w:p>
+      <w:r>
+        <w:tab/>
+      </w:r>
+      <w:r>
+        <w:tab/>
+      </w:r>
+      <w:r>
+        <w:tab/>
+      </w:r>
+      <w:r>
+        <w:tab/>
+      </w:r>
+      <w:r>
+        <w:tab/>
+      </w:r>
+      <w:r>
+        <w:tab/>
+        <w:t>&lt;</w:t>
+      </w:r>
+      <w:proofErr w:type="spellStart"/>
+      <w:r>
+        <w:t>testFailureIgnore</w:t>
+      </w:r>
+      <w:proofErr w:type="spellEnd"/>
+      <w:r>
+        <w:t>&gt;false&lt;/</w:t>
+      </w:r>
+      <w:proofErr w:type="spellStart"/>
+      <w:r>
+        <w:t>testFailureIgnore</w:t>
+      </w:r>
+      <w:proofErr w:type="spellEnd"/>
+      <w:r>
+        <w:t>&gt;</w:t>
       </w:r>
     </w:p>
     <w:p>
@@ -2089,7 +2872,15 @@
       </w:r>
       <w:r>
         <w:tab/>
-        <w:t>&lt;/pluginManagement&gt;</w:t>
+        <w:t>&lt;/</w:t>
+      </w:r>
+      <w:proofErr w:type="spellStart"/>
+      <w:r>
+        <w:t>pluginManagement</w:t>
+      </w:r>
+      <w:proofErr w:type="spellEnd"/>
+      <w:r>
+        <w:t>&gt;</w:t>
       </w:r>
     </w:p>
     <w:p>
@@ -2139,22 +2930,69 @@
       </w:r>
       <w:r>
         <w:tab/>
-        <w:t>&lt;groupId&gt;org.apache.maven.plugins&lt;/groupId&gt;</w:t>
-      </w:r>
-    </w:p>
-    <w:p>
-      <w:r>
-        <w:tab/>
-      </w:r>
-      <w:r>
-        <w:tab/>
-      </w:r>
-      <w:r>
-        <w:tab/>
-      </w:r>
-      <w:r>
-        <w:tab/>
-        <w:t>&lt;artifactId&gt;maven-surefire-report-plugin&lt;/artifactId&gt;</w:t>
+      </w:r>
+      <w:proofErr w:type="gramStart"/>
+      <w:r>
+        <w:t>&lt;</w:t>
+      </w:r>
+      <w:proofErr w:type="spellStart"/>
+      <w:r>
+        <w:t>groupId</w:t>
+      </w:r>
+      <w:proofErr w:type="spellEnd"/>
+      <w:r>
+        <w:t>&gt;</w:t>
+      </w:r>
+      <w:proofErr w:type="spellStart"/>
+      <w:r>
+        <w:t>org.apache.maven</w:t>
+      </w:r>
+      <w:proofErr w:type="gramEnd"/>
+      <w:r>
+        <w:t>.plugins</w:t>
+      </w:r>
+      <w:proofErr w:type="spellEnd"/>
+      <w:r>
+        <w:t>&lt;/</w:t>
+      </w:r>
+      <w:proofErr w:type="spellStart"/>
+      <w:r>
+        <w:t>groupId</w:t>
+      </w:r>
+      <w:proofErr w:type="spellEnd"/>
+      <w:r>
+        <w:t>&gt;</w:t>
+      </w:r>
+    </w:p>
+    <w:p>
+      <w:r>
+        <w:tab/>
+      </w:r>
+      <w:r>
+        <w:tab/>
+      </w:r>
+      <w:r>
+        <w:tab/>
+      </w:r>
+      <w:r>
+        <w:tab/>
+        <w:t>&lt;</w:t>
+      </w:r>
+      <w:proofErr w:type="spellStart"/>
+      <w:r>
+        <w:t>artifactId</w:t>
+      </w:r>
+      <w:proofErr w:type="spellEnd"/>
+      <w:r>
+        <w:t>&gt;maven-surefire-report-plugin&lt;/</w:t>
+      </w:r>
+      <w:proofErr w:type="spellStart"/>
+      <w:r>
+        <w:t>artifactId</w:t>
+      </w:r>
+      <w:proofErr w:type="spellEnd"/>
+      <w:r>
+        <w:t>&gt;</w:t>
       </w:r>
     </w:p>
     <w:p>
@@ -2224,19 +3062,63 @@
       </w:r>
       <w:r>
         <w:tab/>
-        <w:t>&lt;groupId&gt;org.seleniumhq.selenium&lt;/groupId&gt;</w:t>
-      </w:r>
-    </w:p>
-    <w:p>
-      <w:r>
-        <w:tab/>
-      </w:r>
-      <w:r>
-        <w:tab/>
-      </w:r>
-      <w:r>
-        <w:tab/>
-        <w:t>&lt;artifactId&gt;selenium-java&lt;/artifactId&gt;</w:t>
+      </w:r>
+      <w:proofErr w:type="gramStart"/>
+      <w:r>
+        <w:t>&lt;</w:t>
+      </w:r>
+      <w:proofErr w:type="spellStart"/>
+      <w:r>
+        <w:t>groupId</w:t>
+      </w:r>
+      <w:proofErr w:type="spellEnd"/>
+      <w:r>
+        <w:t>&gt;</w:t>
+      </w:r>
+      <w:proofErr w:type="spellStart"/>
+      <w:r>
+        <w:t>org.seleniumhq.selenium</w:t>
+      </w:r>
+      <w:proofErr w:type="spellEnd"/>
+      <w:proofErr w:type="gramEnd"/>
+      <w:r>
+        <w:t>&lt;/</w:t>
+      </w:r>
+      <w:proofErr w:type="spellStart"/>
+      <w:r>
+        <w:t>groupId</w:t>
+      </w:r>
+      <w:proofErr w:type="spellEnd"/>
+      <w:r>
+        <w:t>&gt;</w:t>
+      </w:r>
+    </w:p>
+    <w:p>
+      <w:r>
+        <w:tab/>
+      </w:r>
+      <w:r>
+        <w:tab/>
+      </w:r>
+      <w:r>
+        <w:tab/>
+        <w:t>&lt;</w:t>
+      </w:r>
+      <w:proofErr w:type="spellStart"/>
+      <w:r>
+        <w:t>artifactId</w:t>
+      </w:r>
+      <w:proofErr w:type="spellEnd"/>
+      <w:r>
+        <w:t>&gt;selenium-java&lt;/</w:t>
+      </w:r>
+      <w:proofErr w:type="spellStart"/>
+      <w:r>
+        <w:t>artifactId</w:t>
+      </w:r>
+      <w:proofErr w:type="spellEnd"/>
+      <w:r>
+        <w:t>&gt;</w:t>
       </w:r>
     </w:p>
     <w:p>
@@ -2278,19 +3160,67 @@
       </w:r>
       <w:r>
         <w:tab/>
-        <w:t>&lt;groupId&gt;junit&lt;/groupId&gt;</w:t>
-      </w:r>
-    </w:p>
-    <w:p>
-      <w:r>
-        <w:tab/>
-      </w:r>
-      <w:r>
-        <w:tab/>
-      </w:r>
-      <w:r>
-        <w:tab/>
-        <w:t>&lt;artifactId&gt;junit&lt;/artifactId&gt;</w:t>
+        <w:t>&lt;</w:t>
+      </w:r>
+      <w:proofErr w:type="spellStart"/>
+      <w:r>
+        <w:t>groupId</w:t>
+      </w:r>
+      <w:proofErr w:type="spellEnd"/>
+      <w:r>
+        <w:t>&gt;</w:t>
+      </w:r>
+      <w:proofErr w:type="spellStart"/>
+      <w:r>
+        <w:t>junit</w:t>
+      </w:r>
+      <w:proofErr w:type="spellEnd"/>
+      <w:r>
+        <w:t>&lt;/</w:t>
+      </w:r>
+      <w:proofErr w:type="spellStart"/>
+      <w:r>
+        <w:t>groupId</w:t>
+      </w:r>
+      <w:proofErr w:type="spellEnd"/>
+      <w:r>
+        <w:t>&gt;</w:t>
+      </w:r>
+    </w:p>
+    <w:p>
+      <w:r>
+        <w:tab/>
+      </w:r>
+      <w:r>
+        <w:tab/>
+      </w:r>
+      <w:r>
+        <w:tab/>
+        <w:t>&lt;</w:t>
+      </w:r>
+      <w:proofErr w:type="spellStart"/>
+      <w:r>
+        <w:t>artifactId</w:t>
+      </w:r>
+      <w:proofErr w:type="spellEnd"/>
+      <w:r>
+        <w:t>&gt;</w:t>
+      </w:r>
+      <w:proofErr w:type="spellStart"/>
+      <w:r>
+        <w:t>junit</w:t>
+      </w:r>
+      <w:proofErr w:type="spellEnd"/>
+      <w:r>
+        <w:t>&lt;/</w:t>
+      </w:r>
+      <w:proofErr w:type="spellStart"/>
+      <w:r>
+        <w:t>artifactId</w:t>
+      </w:r>
+      <w:proofErr w:type="spellEnd"/>
+      <w:r>
+        <w:t>&gt;</w:t>
       </w:r>
     </w:p>
     <w:p>
@@ -2332,19 +3262,67 @@
       </w:r>
       <w:r>
         <w:tab/>
-        <w:t>&lt;groupId&gt;info.cukes&lt;/groupId&gt;</w:t>
-      </w:r>
-    </w:p>
-    <w:p>
-      <w:r>
-        <w:tab/>
-      </w:r>
-      <w:r>
-        <w:tab/>
-      </w:r>
-      <w:r>
-        <w:tab/>
-        <w:t>&lt;artifactId&gt;cucumber-jvm&lt;/artifactId&gt;</w:t>
+        <w:t>&lt;</w:t>
+      </w:r>
+      <w:proofErr w:type="spellStart"/>
+      <w:r>
+        <w:t>groupId</w:t>
+      </w:r>
+      <w:proofErr w:type="spellEnd"/>
+      <w:r>
+        <w:t>&gt;</w:t>
+      </w:r>
+      <w:proofErr w:type="spellStart"/>
+      <w:r>
+        <w:t>info.cukes</w:t>
+      </w:r>
+      <w:proofErr w:type="spellEnd"/>
+      <w:r>
+        <w:t>&lt;/</w:t>
+      </w:r>
+      <w:proofErr w:type="spellStart"/>
+      <w:r>
+        <w:t>groupId</w:t>
+      </w:r>
+      <w:proofErr w:type="spellEnd"/>
+      <w:r>
+        <w:t>&gt;</w:t>
+      </w:r>
+    </w:p>
+    <w:p>
+      <w:r>
+        <w:tab/>
+      </w:r>
+      <w:r>
+        <w:tab/>
+      </w:r>
+      <w:r>
+        <w:tab/>
+        <w:t>&lt;</w:t>
+      </w:r>
+      <w:proofErr w:type="spellStart"/>
+      <w:r>
+        <w:t>artifactId</w:t>
+      </w:r>
+      <w:proofErr w:type="spellEnd"/>
+      <w:r>
+        <w:t>&gt;cucumber-</w:t>
+      </w:r>
+      <w:proofErr w:type="spellStart"/>
+      <w:r>
+        <w:t>jvm</w:t>
+      </w:r>
+      <w:proofErr w:type="spellEnd"/>
+      <w:r>
+        <w:t>&lt;/</w:t>
+      </w:r>
+      <w:proofErr w:type="spellStart"/>
+      <w:r>
+        <w:t>artifactId</w:t>
+      </w:r>
+      <w:proofErr w:type="spellEnd"/>
+      <w:r>
+        <w:t>&gt;</w:t>
       </w:r>
     </w:p>
     <w:p>
@@ -2399,19 +3377,67 @@
       </w:r>
       <w:r>
         <w:tab/>
-        <w:t>&lt;groupId&gt;info.cukes&lt;/groupId&gt;</w:t>
-      </w:r>
-    </w:p>
-    <w:p>
-      <w:r>
-        <w:tab/>
-      </w:r>
-      <w:r>
-        <w:tab/>
-      </w:r>
-      <w:r>
-        <w:tab/>
-        <w:t>&lt;artifactId&gt;cucumber-junit&lt;/artifactId&gt;</w:t>
+        <w:t>&lt;</w:t>
+      </w:r>
+      <w:proofErr w:type="spellStart"/>
+      <w:r>
+        <w:t>groupId</w:t>
+      </w:r>
+      <w:proofErr w:type="spellEnd"/>
+      <w:r>
+        <w:t>&gt;</w:t>
+      </w:r>
+      <w:proofErr w:type="spellStart"/>
+      <w:r>
+        <w:t>info.cukes</w:t>
+      </w:r>
+      <w:proofErr w:type="spellEnd"/>
+      <w:r>
+        <w:t>&lt;/</w:t>
+      </w:r>
+      <w:proofErr w:type="spellStart"/>
+      <w:r>
+        <w:t>groupId</w:t>
+      </w:r>
+      <w:proofErr w:type="spellEnd"/>
+      <w:r>
+        <w:t>&gt;</w:t>
+      </w:r>
+    </w:p>
+    <w:p>
+      <w:r>
+        <w:tab/>
+      </w:r>
+      <w:r>
+        <w:tab/>
+      </w:r>
+      <w:r>
+        <w:tab/>
+        <w:t>&lt;</w:t>
+      </w:r>
+      <w:proofErr w:type="spellStart"/>
+      <w:r>
+        <w:t>artifactId</w:t>
+      </w:r>
+      <w:proofErr w:type="spellEnd"/>
+      <w:r>
+        <w:t>&gt;cucumber-</w:t>
+      </w:r>
+      <w:proofErr w:type="spellStart"/>
+      <w:r>
+        <w:t>junit</w:t>
+      </w:r>
+      <w:proofErr w:type="spellEnd"/>
+      <w:r>
+        <w:t>&lt;/</w:t>
+      </w:r>
+      <w:proofErr w:type="spellStart"/>
+      <w:r>
+        <w:t>artifactId</w:t>
+      </w:r>
+      <w:proofErr w:type="spellEnd"/>
+      <w:r>
+        <w:t>&gt;</w:t>
       </w:r>
     </w:p>
     <w:p>
@@ -2455,7 +3481,14 @@
       </w:r>
       <w:r>
         <w:tab/>
-        <w:t>&lt;!-- https://mvnrepository.com/artifact/info.cukes/cucumber-core --&gt;</w:t>
+      </w:r>
+      <w:proofErr w:type="gramStart"/>
+      <w:r>
+        <w:t>&lt;!--</w:t>
+      </w:r>
+      <w:proofErr w:type="gramEnd"/>
+      <w:r>
+        <w:t xml:space="preserve"> https://mvnrepository.com/artifact/info.cukes/cucumber-core --&gt;</w:t>
       </w:r>
     </w:p>
     <w:p>
@@ -2476,19 +3509,59 @@
       </w:r>
       <w:r>
         <w:tab/>
-        <w:t>&lt;groupId&gt;info.cukes&lt;/groupId&gt;</w:t>
-      </w:r>
-    </w:p>
-    <w:p>
-      <w:r>
-        <w:tab/>
-      </w:r>
-      <w:r>
-        <w:tab/>
-      </w:r>
-      <w:r>
-        <w:tab/>
-        <w:t>&lt;artifactId&gt;cucumber-core&lt;/artifactId&gt;</w:t>
+        <w:t>&lt;</w:t>
+      </w:r>
+      <w:proofErr w:type="spellStart"/>
+      <w:r>
+        <w:t>groupId</w:t>
+      </w:r>
+      <w:proofErr w:type="spellEnd"/>
+      <w:r>
+        <w:t>&gt;</w:t>
+      </w:r>
+      <w:proofErr w:type="spellStart"/>
+      <w:r>
+        <w:t>info.cukes</w:t>
+      </w:r>
+      <w:proofErr w:type="spellEnd"/>
+      <w:r>
+        <w:t>&lt;/</w:t>
+      </w:r>
+      <w:proofErr w:type="spellStart"/>
+      <w:r>
+        <w:t>groupId</w:t>
+      </w:r>
+      <w:proofErr w:type="spellEnd"/>
+      <w:r>
+        <w:t>&gt;</w:t>
+      </w:r>
+    </w:p>
+    <w:p>
+      <w:r>
+        <w:tab/>
+      </w:r>
+      <w:r>
+        <w:tab/>
+      </w:r>
+      <w:r>
+        <w:tab/>
+        <w:t>&lt;</w:t>
+      </w:r>
+      <w:proofErr w:type="spellStart"/>
+      <w:r>
+        <w:t>artifactId</w:t>
+      </w:r>
+      <w:proofErr w:type="spellEnd"/>
+      <w:r>
+        <w:t>&gt;cucumber-core&lt;/</w:t>
+      </w:r>
+      <w:proofErr w:type="spellStart"/>
+      <w:r>
+        <w:t>artifactId</w:t>
+      </w:r>
+      <w:proofErr w:type="spellEnd"/>
+      <w:r>
+        <w:t>&gt;</w:t>
       </w:r>
     </w:p>
     <w:p>
@@ -2519,7 +3592,14 @@
       </w:r>
       <w:r>
         <w:tab/>
-        <w:t>&lt;!-- https://mvnrepository.com/artifact/info.cukes/cucumber-html --&gt;</w:t>
+      </w:r>
+      <w:proofErr w:type="gramStart"/>
+      <w:r>
+        <w:t>&lt;!--</w:t>
+      </w:r>
+      <w:proofErr w:type="gramEnd"/>
+      <w:r>
+        <w:t xml:space="preserve"> https://mvnrepository.com/artifact/info.cukes/cucumber-html --&gt;</w:t>
       </w:r>
     </w:p>
     <w:p>
@@ -2540,19 +3620,59 @@
       </w:r>
       <w:r>
         <w:tab/>
-        <w:t>&lt;groupId&gt;info.cukes&lt;/groupId&gt;</w:t>
-      </w:r>
-    </w:p>
-    <w:p>
-      <w:r>
-        <w:tab/>
-      </w:r>
-      <w:r>
-        <w:tab/>
-      </w:r>
-      <w:r>
-        <w:tab/>
-        <w:t>&lt;artifactId&gt;cucumber-html&lt;/artifactId&gt;</w:t>
+        <w:t>&lt;</w:t>
+      </w:r>
+      <w:proofErr w:type="spellStart"/>
+      <w:r>
+        <w:t>groupId</w:t>
+      </w:r>
+      <w:proofErr w:type="spellEnd"/>
+      <w:r>
+        <w:t>&gt;</w:t>
+      </w:r>
+      <w:proofErr w:type="spellStart"/>
+      <w:r>
+        <w:t>info.cukes</w:t>
+      </w:r>
+      <w:proofErr w:type="spellEnd"/>
+      <w:r>
+        <w:t>&lt;/</w:t>
+      </w:r>
+      <w:proofErr w:type="spellStart"/>
+      <w:r>
+        <w:t>groupId</w:t>
+      </w:r>
+      <w:proofErr w:type="spellEnd"/>
+      <w:r>
+        <w:t>&gt;</w:t>
+      </w:r>
+    </w:p>
+    <w:p>
+      <w:r>
+        <w:tab/>
+      </w:r>
+      <w:r>
+        <w:tab/>
+      </w:r>
+      <w:r>
+        <w:tab/>
+        <w:t>&lt;</w:t>
+      </w:r>
+      <w:proofErr w:type="spellStart"/>
+      <w:r>
+        <w:t>artifactId</w:t>
+      </w:r>
+      <w:proofErr w:type="spellEnd"/>
+      <w:r>
+        <w:t>&gt;cucumber-html&lt;/</w:t>
+      </w:r>
+      <w:proofErr w:type="spellStart"/>
+      <w:r>
+        <w:t>artifactId</w:t>
+      </w:r>
+      <w:proofErr w:type="spellEnd"/>
+      <w:r>
+        <w:t>&gt;</w:t>
       </w:r>
     </w:p>
     <w:p>
@@ -2583,7 +3703,14 @@
       </w:r>
       <w:r>
         <w:tab/>
-        <w:t>&lt;!-- https://mvnrepository.com/artifact/info.cukes/cucumber-java --&gt;</w:t>
+      </w:r>
+      <w:proofErr w:type="gramStart"/>
+      <w:r>
+        <w:t>&lt;!--</w:t>
+      </w:r>
+      <w:proofErr w:type="gramEnd"/>
+      <w:r>
+        <w:t xml:space="preserve"> https://mvnrepository.com/artifact/info.cukes/cucumber-java --&gt;</w:t>
       </w:r>
     </w:p>
     <w:p>
@@ -2604,19 +3731,59 @@
       </w:r>
       <w:r>
         <w:tab/>
-        <w:t>&lt;groupId&gt;info.cukes&lt;/groupId&gt;</w:t>
-      </w:r>
-    </w:p>
-    <w:p>
-      <w:r>
-        <w:tab/>
-      </w:r>
-      <w:r>
-        <w:tab/>
-      </w:r>
-      <w:r>
-        <w:tab/>
-        <w:t>&lt;artifactId&gt;cucumber-java&lt;/artifactId&gt;</w:t>
+        <w:t>&lt;</w:t>
+      </w:r>
+      <w:proofErr w:type="spellStart"/>
+      <w:r>
+        <w:t>groupId</w:t>
+      </w:r>
+      <w:proofErr w:type="spellEnd"/>
+      <w:r>
+        <w:t>&gt;</w:t>
+      </w:r>
+      <w:proofErr w:type="spellStart"/>
+      <w:r>
+        <w:t>info.cukes</w:t>
+      </w:r>
+      <w:proofErr w:type="spellEnd"/>
+      <w:r>
+        <w:t>&lt;/</w:t>
+      </w:r>
+      <w:proofErr w:type="spellStart"/>
+      <w:r>
+        <w:t>groupId</w:t>
+      </w:r>
+      <w:proofErr w:type="spellEnd"/>
+      <w:r>
+        <w:t>&gt;</w:t>
+      </w:r>
+    </w:p>
+    <w:p>
+      <w:r>
+        <w:tab/>
+      </w:r>
+      <w:r>
+        <w:tab/>
+      </w:r>
+      <w:r>
+        <w:tab/>
+        <w:t>&lt;</w:t>
+      </w:r>
+      <w:proofErr w:type="spellStart"/>
+      <w:r>
+        <w:t>artifactId</w:t>
+      </w:r>
+      <w:proofErr w:type="spellEnd"/>
+      <w:r>
+        <w:t>&gt;cucumber-java&lt;/</w:t>
+      </w:r>
+      <w:proofErr w:type="spellStart"/>
+      <w:r>
+        <w:t>artifactId</w:t>
+      </w:r>
+      <w:proofErr w:type="spellEnd"/>
+      <w:r>
+        <w:t>&gt;</w:t>
       </w:r>
     </w:p>
     <w:p>
@@ -2648,7 +3815,14 @@
       </w:r>
       <w:r>
         <w:tab/>
-        <w:t>&lt;!-- https://mvnrepository.com/artifact/info.cukes/cucumber-jvm-deps --&gt;</w:t>
+      </w:r>
+      <w:proofErr w:type="gramStart"/>
+      <w:r>
+        <w:t>&lt;!--</w:t>
+      </w:r>
+      <w:proofErr w:type="gramEnd"/>
+      <w:r>
+        <w:t xml:space="preserve"> https://mvnrepository.com/artifact/info.cukes/cucumber-jvm-deps --&gt;</w:t>
       </w:r>
     </w:p>
     <w:p>
@@ -2669,19 +3843,67 @@
       </w:r>
       <w:r>
         <w:tab/>
-        <w:t>&lt;groupId&gt;info.cukes&lt;/groupId&gt;</w:t>
-      </w:r>
-    </w:p>
-    <w:p>
-      <w:r>
-        <w:tab/>
-      </w:r>
-      <w:r>
-        <w:tab/>
-      </w:r>
-      <w:r>
-        <w:tab/>
-        <w:t>&lt;artifactId&gt;cucumber-jvm-deps&lt;/artifactId&gt;</w:t>
+        <w:t>&lt;</w:t>
+      </w:r>
+      <w:proofErr w:type="spellStart"/>
+      <w:r>
+        <w:t>groupId</w:t>
+      </w:r>
+      <w:proofErr w:type="spellEnd"/>
+      <w:r>
+        <w:t>&gt;</w:t>
+      </w:r>
+      <w:proofErr w:type="spellStart"/>
+      <w:r>
+        <w:t>info.cukes</w:t>
+      </w:r>
+      <w:proofErr w:type="spellEnd"/>
+      <w:r>
+        <w:t>&lt;/</w:t>
+      </w:r>
+      <w:proofErr w:type="spellStart"/>
+      <w:r>
+        <w:t>groupId</w:t>
+      </w:r>
+      <w:proofErr w:type="spellEnd"/>
+      <w:r>
+        <w:t>&gt;</w:t>
+      </w:r>
+    </w:p>
+    <w:p>
+      <w:r>
+        <w:tab/>
+      </w:r>
+      <w:r>
+        <w:tab/>
+      </w:r>
+      <w:r>
+        <w:tab/>
+        <w:t>&lt;</w:t>
+      </w:r>
+      <w:proofErr w:type="spellStart"/>
+      <w:r>
+        <w:t>artifactId</w:t>
+      </w:r>
+      <w:proofErr w:type="spellEnd"/>
+      <w:r>
+        <w:t>&gt;cucumber-</w:t>
+      </w:r>
+      <w:proofErr w:type="spellStart"/>
+      <w:r>
+        <w:t>jvm</w:t>
+      </w:r>
+      <w:proofErr w:type="spellEnd"/>
+      <w:r>
+        <w:t>-deps&lt;/</w:t>
+      </w:r>
+      <w:proofErr w:type="spellStart"/>
+      <w:r>
+        <w:t>artifactId</w:t>
+      </w:r>
+      <w:proofErr w:type="spellEnd"/>
+      <w:r>
+        <w:t>&gt;</w:t>
       </w:r>
     </w:p>
     <w:p>
@@ -2712,7 +3934,14 @@
       </w:r>
       <w:r>
         <w:tab/>
-        <w:t>&lt;!-- https://mvnrepository.com/artifact/info.cukes/gherkin --&gt;</w:t>
+      </w:r>
+      <w:proofErr w:type="gramStart"/>
+      <w:r>
+        <w:t>&lt;!--</w:t>
+      </w:r>
+      <w:proofErr w:type="gramEnd"/>
+      <w:r>
+        <w:t xml:space="preserve"> https://mvnrepository.com/artifact/info.cukes/gherkin --&gt;</w:t>
       </w:r>
     </w:p>
     <w:p>
@@ -2733,19 +3962,59 @@
       </w:r>
       <w:r>
         <w:tab/>
-        <w:t>&lt;groupId&gt;info.cukes&lt;/groupId&gt;</w:t>
-      </w:r>
-    </w:p>
-    <w:p>
-      <w:r>
-        <w:tab/>
-      </w:r>
-      <w:r>
-        <w:tab/>
-      </w:r>
-      <w:r>
-        <w:tab/>
-        <w:t>&lt;artifactId&gt;gherkin&lt;/artifactId&gt;</w:t>
+        <w:t>&lt;</w:t>
+      </w:r>
+      <w:proofErr w:type="spellStart"/>
+      <w:r>
+        <w:t>groupId</w:t>
+      </w:r>
+      <w:proofErr w:type="spellEnd"/>
+      <w:r>
+        <w:t>&gt;</w:t>
+      </w:r>
+      <w:proofErr w:type="spellStart"/>
+      <w:r>
+        <w:t>info.cukes</w:t>
+      </w:r>
+      <w:proofErr w:type="spellEnd"/>
+      <w:r>
+        <w:t>&lt;/</w:t>
+      </w:r>
+      <w:proofErr w:type="spellStart"/>
+      <w:r>
+        <w:t>groupId</w:t>
+      </w:r>
+      <w:proofErr w:type="spellEnd"/>
+      <w:r>
+        <w:t>&gt;</w:t>
+      </w:r>
+    </w:p>
+    <w:p>
+      <w:r>
+        <w:tab/>
+      </w:r>
+      <w:r>
+        <w:tab/>
+      </w:r>
+      <w:r>
+        <w:tab/>
+        <w:t>&lt;</w:t>
+      </w:r>
+      <w:proofErr w:type="spellStart"/>
+      <w:r>
+        <w:t>artifactId</w:t>
+      </w:r>
+      <w:proofErr w:type="spellEnd"/>
+      <w:r>
+        <w:t>&gt;gherkin&lt;/</w:t>
+      </w:r>
+      <w:proofErr w:type="spellStart"/>
+      <w:r>
+        <w:t>artifactId</w:t>
+      </w:r>
+      <w:proofErr w:type="spellEnd"/>
+      <w:r>
+        <w:t>&gt;</w:t>
       </w:r>
     </w:p>
     <w:p>
@@ -2776,7 +4045,14 @@
       </w:r>
       <w:r>
         <w:tab/>
-        <w:t>&lt;!-- https://mvnrepository.com/artifact/org.hamcrest/hamcrest-all --&gt;</w:t>
+      </w:r>
+      <w:proofErr w:type="gramStart"/>
+      <w:r>
+        <w:t>&lt;!--</w:t>
+      </w:r>
+      <w:proofErr w:type="gramEnd"/>
+      <w:r>
+        <w:t xml:space="preserve"> https://mvnrepository.com/artifact/org.hamcrest/hamcrest-all --&gt;</w:t>
       </w:r>
     </w:p>
     <w:p>
@@ -2797,19 +4073,67 @@
       </w:r>
       <w:r>
         <w:tab/>
-        <w:t>&lt;groupId&gt;org.hamcrest&lt;/groupId&gt;</w:t>
-      </w:r>
-    </w:p>
-    <w:p>
-      <w:r>
-        <w:tab/>
-      </w:r>
-      <w:r>
-        <w:tab/>
-      </w:r>
-      <w:r>
-        <w:tab/>
-        <w:t>&lt;artifactId&gt;hamcrest-all&lt;/artifactId&gt;</w:t>
+        <w:t>&lt;</w:t>
+      </w:r>
+      <w:proofErr w:type="spellStart"/>
+      <w:r>
+        <w:t>groupId</w:t>
+      </w:r>
+      <w:proofErr w:type="spellEnd"/>
+      <w:r>
+        <w:t>&gt;</w:t>
+      </w:r>
+      <w:proofErr w:type="spellStart"/>
+      <w:r>
+        <w:t>org.hamcrest</w:t>
+      </w:r>
+      <w:proofErr w:type="spellEnd"/>
+      <w:r>
+        <w:t>&lt;/</w:t>
+      </w:r>
+      <w:proofErr w:type="spellStart"/>
+      <w:r>
+        <w:t>groupId</w:t>
+      </w:r>
+      <w:proofErr w:type="spellEnd"/>
+      <w:r>
+        <w:t>&gt;</w:t>
+      </w:r>
+    </w:p>
+    <w:p>
+      <w:r>
+        <w:tab/>
+      </w:r>
+      <w:r>
+        <w:tab/>
+      </w:r>
+      <w:r>
+        <w:tab/>
+        <w:t>&lt;</w:t>
+      </w:r>
+      <w:proofErr w:type="spellStart"/>
+      <w:r>
+        <w:t>artifactId</w:t>
+      </w:r>
+      <w:proofErr w:type="spellEnd"/>
+      <w:r>
+        <w:t>&gt;</w:t>
+      </w:r>
+      <w:proofErr w:type="spellStart"/>
+      <w:r>
+        <w:t>hamcrest</w:t>
+      </w:r>
+      <w:proofErr w:type="spellEnd"/>
+      <w:r>
+        <w:t>-all&lt;/</w:t>
+      </w:r>
+      <w:proofErr w:type="spellStart"/>
+      <w:r>
+        <w:t>artifactId</w:t>
+      </w:r>
+      <w:proofErr w:type="spellEnd"/>
+      <w:r>
+        <w:t>&gt;</w:t>
       </w:r>
     </w:p>
     <w:p>
@@ -2840,7 +4164,14 @@
       </w:r>
       <w:r>
         <w:tab/>
-        <w:t>&lt;!-- https://mvnrepository.com/artifact/info.cukes/cucumber-picocontainer --&gt;</w:t>
+      </w:r>
+      <w:proofErr w:type="gramStart"/>
+      <w:r>
+        <w:t>&lt;!--</w:t>
+      </w:r>
+      <w:proofErr w:type="gramEnd"/>
+      <w:r>
+        <w:t xml:space="preserve"> https://mvnrepository.com/artifact/info.cukes/cucumber-picocontainer --&gt;</w:t>
       </w:r>
     </w:p>
     <w:p>
@@ -2861,19 +4192,67 @@
       </w:r>
       <w:r>
         <w:tab/>
-        <w:t>&lt;groupId&gt;info.cukes&lt;/groupId&gt;</w:t>
-      </w:r>
-    </w:p>
-    <w:p>
-      <w:r>
-        <w:tab/>
-      </w:r>
-      <w:r>
-        <w:tab/>
-      </w:r>
-      <w:r>
-        <w:tab/>
-        <w:t>&lt;artifactId&gt;cucumber-picocontainer&lt;/artifactId&gt;</w:t>
+        <w:t>&lt;</w:t>
+      </w:r>
+      <w:proofErr w:type="spellStart"/>
+      <w:r>
+        <w:t>groupId</w:t>
+      </w:r>
+      <w:proofErr w:type="spellEnd"/>
+      <w:r>
+        <w:t>&gt;</w:t>
+      </w:r>
+      <w:proofErr w:type="spellStart"/>
+      <w:r>
+        <w:t>info.cukes</w:t>
+      </w:r>
+      <w:proofErr w:type="spellEnd"/>
+      <w:r>
+        <w:t>&lt;/</w:t>
+      </w:r>
+      <w:proofErr w:type="spellStart"/>
+      <w:r>
+        <w:t>groupId</w:t>
+      </w:r>
+      <w:proofErr w:type="spellEnd"/>
+      <w:r>
+        <w:t>&gt;</w:t>
+      </w:r>
+    </w:p>
+    <w:p>
+      <w:r>
+        <w:tab/>
+      </w:r>
+      <w:r>
+        <w:tab/>
+      </w:r>
+      <w:r>
+        <w:tab/>
+        <w:t>&lt;</w:t>
+      </w:r>
+      <w:proofErr w:type="spellStart"/>
+      <w:r>
+        <w:t>artifactId</w:t>
+      </w:r>
+      <w:proofErr w:type="spellEnd"/>
+      <w:r>
+        <w:t>&gt;cucumber-</w:t>
+      </w:r>
+      <w:proofErr w:type="spellStart"/>
+      <w:r>
+        <w:t>picocontainer</w:t>
+      </w:r>
+      <w:proofErr w:type="spellEnd"/>
+      <w:r>
+        <w:t>&lt;/</w:t>
+      </w:r>
+      <w:proofErr w:type="spellStart"/>
+      <w:r>
+        <w:t>artifactId</w:t>
+      </w:r>
+      <w:proofErr w:type="spellEnd"/>
+      <w:r>
+        <w:t>&gt;</w:t>
       </w:r>
     </w:p>
     <w:p>
@@ -2904,7 +4283,14 @@
       </w:r>
       <w:r>
         <w:tab/>
-        <w:t>&lt;!-- https://mvnrepository.com/artifact/info.cukes/cucumber-testng --&gt;</w:t>
+      </w:r>
+      <w:proofErr w:type="gramStart"/>
+      <w:r>
+        <w:t>&lt;!--</w:t>
+      </w:r>
+      <w:proofErr w:type="gramEnd"/>
+      <w:r>
+        <w:t xml:space="preserve"> https://mvnrepository.com/artifact/info.cukes/cucumber-testng --&gt;</w:t>
       </w:r>
     </w:p>
     <w:p>
@@ -2926,19 +4312,67 @@
       </w:r>
       <w:r>
         <w:tab/>
-        <w:t>&lt;groupId&gt;info.cukes&lt;/groupId&gt;</w:t>
-      </w:r>
-    </w:p>
-    <w:p>
-      <w:r>
-        <w:tab/>
-      </w:r>
-      <w:r>
-        <w:tab/>
-      </w:r>
-      <w:r>
-        <w:tab/>
-        <w:t>&lt;artifactId&gt;cucumber-testng&lt;/artifactId&gt;</w:t>
+        <w:t>&lt;</w:t>
+      </w:r>
+      <w:proofErr w:type="spellStart"/>
+      <w:r>
+        <w:t>groupId</w:t>
+      </w:r>
+      <w:proofErr w:type="spellEnd"/>
+      <w:r>
+        <w:t>&gt;</w:t>
+      </w:r>
+      <w:proofErr w:type="spellStart"/>
+      <w:r>
+        <w:t>info.cukes</w:t>
+      </w:r>
+      <w:proofErr w:type="spellEnd"/>
+      <w:r>
+        <w:t>&lt;/</w:t>
+      </w:r>
+      <w:proofErr w:type="spellStart"/>
+      <w:r>
+        <w:t>groupId</w:t>
+      </w:r>
+      <w:proofErr w:type="spellEnd"/>
+      <w:r>
+        <w:t>&gt;</w:t>
+      </w:r>
+    </w:p>
+    <w:p>
+      <w:r>
+        <w:tab/>
+      </w:r>
+      <w:r>
+        <w:tab/>
+      </w:r>
+      <w:r>
+        <w:tab/>
+        <w:t>&lt;</w:t>
+      </w:r>
+      <w:proofErr w:type="spellStart"/>
+      <w:r>
+        <w:t>artifactId</w:t>
+      </w:r>
+      <w:proofErr w:type="spellEnd"/>
+      <w:r>
+        <w:t>&gt;cucumber-</w:t>
+      </w:r>
+      <w:proofErr w:type="spellStart"/>
+      <w:r>
+        <w:t>testng</w:t>
+      </w:r>
+      <w:proofErr w:type="spellEnd"/>
+      <w:r>
+        <w:t>&lt;/</w:t>
+      </w:r>
+      <w:proofErr w:type="spellStart"/>
+      <w:r>
+        <w:t>artifactId</w:t>
+      </w:r>
+      <w:proofErr w:type="spellEnd"/>
+      <w:r>
+        <w:t>&gt;</w:t>
       </w:r>
     </w:p>
     <w:p>
@@ -2969,7 +4403,14 @@
       </w:r>
       <w:r>
         <w:tab/>
-        <w:t>&lt;!-- Extent Reports --&gt;</w:t>
+      </w:r>
+      <w:proofErr w:type="gramStart"/>
+      <w:r>
+        <w:t>&lt;!--</w:t>
+      </w:r>
+      <w:proofErr w:type="gramEnd"/>
+      <w:r>
+        <w:t xml:space="preserve"> Extent Reports --&gt;</w:t>
       </w:r>
     </w:p>
     <w:p>
@@ -2990,19 +4431,67 @@
       </w:r>
       <w:r>
         <w:tab/>
-        <w:t>&lt;groupId&gt;com.aventstack&lt;/groupId&gt;</w:t>
-      </w:r>
-    </w:p>
-    <w:p>
-      <w:r>
-        <w:tab/>
-      </w:r>
-      <w:r>
-        <w:tab/>
-      </w:r>
-      <w:r>
-        <w:tab/>
-        <w:t>&lt;artifactId&gt;extentreports&lt;/artifactId&gt;</w:t>
+        <w:t>&lt;</w:t>
+      </w:r>
+      <w:proofErr w:type="spellStart"/>
+      <w:r>
+        <w:t>groupId</w:t>
+      </w:r>
+      <w:proofErr w:type="spellEnd"/>
+      <w:r>
+        <w:t>&gt;</w:t>
+      </w:r>
+      <w:proofErr w:type="spellStart"/>
+      <w:r>
+        <w:t>com.aventstack</w:t>
+      </w:r>
+      <w:proofErr w:type="spellEnd"/>
+      <w:r>
+        <w:t>&lt;/</w:t>
+      </w:r>
+      <w:proofErr w:type="spellStart"/>
+      <w:r>
+        <w:t>groupId</w:t>
+      </w:r>
+      <w:proofErr w:type="spellEnd"/>
+      <w:r>
+        <w:t>&gt;</w:t>
+      </w:r>
+    </w:p>
+    <w:p>
+      <w:r>
+        <w:tab/>
+      </w:r>
+      <w:r>
+        <w:tab/>
+      </w:r>
+      <w:r>
+        <w:tab/>
+        <w:t>&lt;</w:t>
+      </w:r>
+      <w:proofErr w:type="spellStart"/>
+      <w:r>
+        <w:t>artifactId</w:t>
+      </w:r>
+      <w:proofErr w:type="spellEnd"/>
+      <w:r>
+        <w:t>&gt;</w:t>
+      </w:r>
+      <w:proofErr w:type="spellStart"/>
+      <w:r>
+        <w:t>extentreports</w:t>
+      </w:r>
+      <w:proofErr w:type="spellEnd"/>
+      <w:r>
+        <w:t>&lt;/</w:t>
+      </w:r>
+      <w:proofErr w:type="spellStart"/>
+      <w:r>
+        <w:t>artifactId</w:t>
+      </w:r>
+      <w:proofErr w:type="spellEnd"/>
+      <w:r>
+        <w:t>&gt;</w:t>
       </w:r>
     </w:p>
     <w:p>
@@ -3033,7 +4522,14 @@
       </w:r>
       <w:r>
         <w:tab/>
-        <w:t>&lt;!-- https://mvnrepository.com/artifact/org.freemarker/freemarker --&gt;</w:t>
+      </w:r>
+      <w:proofErr w:type="gramStart"/>
+      <w:r>
+        <w:t>&lt;!--</w:t>
+      </w:r>
+      <w:proofErr w:type="gramEnd"/>
+      <w:r>
+        <w:t xml:space="preserve"> https://mvnrepository.com/artifact/org.freemarker/freemarker --&gt;</w:t>
       </w:r>
     </w:p>
     <w:p>
@@ -3054,19 +4550,67 @@
       </w:r>
       <w:r>
         <w:tab/>
-        <w:t>&lt;groupId&gt;org.freemarker&lt;/groupId&gt;</w:t>
-      </w:r>
-    </w:p>
-    <w:p>
-      <w:r>
-        <w:tab/>
-      </w:r>
-      <w:r>
-        <w:tab/>
-      </w:r>
-      <w:r>
-        <w:tab/>
-        <w:t>&lt;artifactId&gt;freemarker&lt;/artifactId&gt;</w:t>
+        <w:t>&lt;</w:t>
+      </w:r>
+      <w:proofErr w:type="spellStart"/>
+      <w:r>
+        <w:t>groupId</w:t>
+      </w:r>
+      <w:proofErr w:type="spellEnd"/>
+      <w:r>
+        <w:t>&gt;</w:t>
+      </w:r>
+      <w:proofErr w:type="spellStart"/>
+      <w:r>
+        <w:t>org.freemarker</w:t>
+      </w:r>
+      <w:proofErr w:type="spellEnd"/>
+      <w:r>
+        <w:t>&lt;/</w:t>
+      </w:r>
+      <w:proofErr w:type="spellStart"/>
+      <w:r>
+        <w:t>groupId</w:t>
+      </w:r>
+      <w:proofErr w:type="spellEnd"/>
+      <w:r>
+        <w:t>&gt;</w:t>
+      </w:r>
+    </w:p>
+    <w:p>
+      <w:r>
+        <w:tab/>
+      </w:r>
+      <w:r>
+        <w:tab/>
+      </w:r>
+      <w:r>
+        <w:tab/>
+        <w:t>&lt;</w:t>
+      </w:r>
+      <w:proofErr w:type="spellStart"/>
+      <w:r>
+        <w:t>artifactId</w:t>
+      </w:r>
+      <w:proofErr w:type="spellEnd"/>
+      <w:r>
+        <w:t>&gt;</w:t>
+      </w:r>
+      <w:proofErr w:type="spellStart"/>
+      <w:r>
+        <w:t>freemarker</w:t>
+      </w:r>
+      <w:proofErr w:type="spellEnd"/>
+      <w:r>
+        <w:t>&lt;/</w:t>
+      </w:r>
+      <w:proofErr w:type="spellStart"/>
+      <w:r>
+        <w:t>artifactId</w:t>
+      </w:r>
+      <w:proofErr w:type="spellEnd"/>
+      <w:r>
+        <w:t>&gt;</w:t>
       </w:r>
     </w:p>
     <w:p>
@@ -3096,7 +4640,14 @@
       </w:r>
       <w:r>
         <w:tab/>
-        <w:t>&lt;!-- https://mvnrepository.com/artifact/net.masterthought/cucumber-reporting --&gt;</w:t>
+      </w:r>
+      <w:proofErr w:type="gramStart"/>
+      <w:r>
+        <w:t>&lt;!--</w:t>
+      </w:r>
+      <w:proofErr w:type="gramEnd"/>
+      <w:r>
+        <w:t xml:space="preserve"> https://mvnrepository.com/artifact/net.masterthought/cucumber-reporting --&gt;</w:t>
       </w:r>
     </w:p>
     <w:p>
@@ -3117,19 +4668,59 @@
       </w:r>
       <w:r>
         <w:tab/>
-        <w:t>&lt;groupId&gt;net.masterthought&lt;/groupId&gt;</w:t>
-      </w:r>
-    </w:p>
-    <w:p>
-      <w:r>
-        <w:tab/>
-      </w:r>
-      <w:r>
-        <w:tab/>
-      </w:r>
-      <w:r>
-        <w:tab/>
-        <w:t>&lt;artifactId&gt;cucumber-reporting&lt;/artifactId&gt;</w:t>
+        <w:t>&lt;</w:t>
+      </w:r>
+      <w:proofErr w:type="spellStart"/>
+      <w:r>
+        <w:t>groupId</w:t>
+      </w:r>
+      <w:proofErr w:type="spellEnd"/>
+      <w:r>
+        <w:t>&gt;</w:t>
+      </w:r>
+      <w:proofErr w:type="spellStart"/>
+      <w:r>
+        <w:t>net.masterthought</w:t>
+      </w:r>
+      <w:proofErr w:type="spellEnd"/>
+      <w:r>
+        <w:t>&lt;/</w:t>
+      </w:r>
+      <w:proofErr w:type="spellStart"/>
+      <w:r>
+        <w:t>groupId</w:t>
+      </w:r>
+      <w:proofErr w:type="spellEnd"/>
+      <w:r>
+        <w:t>&gt;</w:t>
+      </w:r>
+    </w:p>
+    <w:p>
+      <w:r>
+        <w:tab/>
+      </w:r>
+      <w:r>
+        <w:tab/>
+      </w:r>
+      <w:r>
+        <w:tab/>
+        <w:t>&lt;</w:t>
+      </w:r>
+      <w:proofErr w:type="spellStart"/>
+      <w:r>
+        <w:t>artifactId</w:t>
+      </w:r>
+      <w:proofErr w:type="spellEnd"/>
+      <w:r>
+        <w:t>&gt;cucumber-reporting&lt;/</w:t>
+      </w:r>
+      <w:proofErr w:type="spellStart"/>
+      <w:r>
+        <w:t>artifactId</w:t>
+      </w:r>
+      <w:proofErr w:type="spellEnd"/>
+      <w:r>
+        <w:t>&gt;</w:t>
       </w:r>
     </w:p>
     <w:p>
@@ -3171,19 +4762,67 @@
       </w:r>
       <w:r>
         <w:tab/>
-        <w:t>&lt;groupId&gt;com.vimalselvam&lt;/groupId&gt;</w:t>
-      </w:r>
-    </w:p>
-    <w:p>
-      <w:r>
-        <w:tab/>
-      </w:r>
-      <w:r>
-        <w:tab/>
-      </w:r>
-      <w:r>
-        <w:tab/>
-        <w:t>&lt;artifactId&gt;cucumber-extentsreport&lt;/artifactId&gt;</w:t>
+        <w:t>&lt;</w:t>
+      </w:r>
+      <w:proofErr w:type="spellStart"/>
+      <w:r>
+        <w:t>groupId</w:t>
+      </w:r>
+      <w:proofErr w:type="spellEnd"/>
+      <w:r>
+        <w:t>&gt;</w:t>
+      </w:r>
+      <w:proofErr w:type="spellStart"/>
+      <w:r>
+        <w:t>com.vimalselvam</w:t>
+      </w:r>
+      <w:proofErr w:type="spellEnd"/>
+      <w:r>
+        <w:t>&lt;/</w:t>
+      </w:r>
+      <w:proofErr w:type="spellStart"/>
+      <w:r>
+        <w:t>groupId</w:t>
+      </w:r>
+      <w:proofErr w:type="spellEnd"/>
+      <w:r>
+        <w:t>&gt;</w:t>
+      </w:r>
+    </w:p>
+    <w:p>
+      <w:r>
+        <w:tab/>
+      </w:r>
+      <w:r>
+        <w:tab/>
+      </w:r>
+      <w:r>
+        <w:tab/>
+        <w:t>&lt;</w:t>
+      </w:r>
+      <w:proofErr w:type="spellStart"/>
+      <w:r>
+        <w:t>artifactId</w:t>
+      </w:r>
+      <w:proofErr w:type="spellEnd"/>
+      <w:r>
+        <w:t>&gt;cucumber-</w:t>
+      </w:r>
+      <w:proofErr w:type="spellStart"/>
+      <w:r>
+        <w:t>extentsreport</w:t>
+      </w:r>
+      <w:proofErr w:type="spellEnd"/>
+      <w:r>
+        <w:t>&lt;/</w:t>
+      </w:r>
+      <w:proofErr w:type="spellStart"/>
+      <w:r>
+        <w:t>artifactId</w:t>
+      </w:r>
+      <w:proofErr w:type="spellEnd"/>
+      <w:r>
+        <w:t>&gt;</w:t>
       </w:r>
     </w:p>
     <w:p>
@@ -3221,7 +4860,13 @@
     </w:p>
     <w:p>
       <w:r>
-        <w:t xml:space="preserve">Whenever we import a maven projet </w:t>
+        <w:t>Whenever we import a maven proje</w:t>
+      </w:r>
+      <w:r>
+        <w:t>c</w:t>
+      </w:r>
+      <w:r>
+        <w:t xml:space="preserve">t </w:t>
       </w:r>
       <w:r>
         <w:sym w:font="Wingdings" w:char="F0E0"/>
@@ -3241,10 +4886,366 @@
       <w:r>
         <w:t xml:space="preserve"> clean</w:t>
       </w:r>
+    </w:p>
+    <w:p>
+      <w:r>
+        <w:drawing>
+          <wp:inline distT="0" distB="0" distL="0" distR="0" wp14:anchorId="79691707" wp14:editId="4FA55995">
+            <wp:extent cx="5753903" cy="3724795"/>
+            <wp:effectExtent l="0" t="0" r="0" b="9525"/>
+            <wp:docPr id="5" name="Picture 5"/>
+            <wp:cNvGraphicFramePr>
+              <a:graphicFrameLocks xmlns:a="http://schemas.openxmlformats.org/drawingml/2006/main" noChangeAspect="1"/>
+            </wp:cNvGraphicFramePr>
+            <a:graphic xmlns:a="http://schemas.openxmlformats.org/drawingml/2006/main">
+              <a:graphicData uri="http://schemas.openxmlformats.org/drawingml/2006/picture">
+                <pic:pic xmlns:pic="http://schemas.openxmlformats.org/drawingml/2006/picture">
+                  <pic:nvPicPr>
+                    <pic:cNvPr id="1" name=""/>
+                    <pic:cNvPicPr/>
+                  </pic:nvPicPr>
+                  <pic:blipFill>
+                    <a:blip r:embed="rId15"/>
+                    <a:stretch>
+                      <a:fillRect/>
+                    </a:stretch>
+                  </pic:blipFill>
+                  <pic:spPr>
+                    <a:xfrm>
+                      <a:off x="0" y="0"/>
+                      <a:ext cx="5753903" cy="3724795"/>
+                    </a:xfrm>
+                    <a:prstGeom prst="rect">
+                      <a:avLst/>
+                    </a:prstGeom>
+                  </pic:spPr>
+                </pic:pic>
+              </a:graphicData>
+            </a:graphic>
+          </wp:inline>
+        </w:drawing>
+      </w:r>
+    </w:p>
+    <w:p>
+      <w:r>
+        <w:lastRenderedPageBreak/>
+        <w:drawing>
+          <wp:inline distT="0" distB="0" distL="0" distR="0" wp14:anchorId="0EB1AAF6" wp14:editId="4B981845">
+            <wp:extent cx="5943600" cy="3418205"/>
+            <wp:effectExtent l="0" t="0" r="0" b="0"/>
+            <wp:docPr id="10" name="Picture 10"/>
+            <wp:cNvGraphicFramePr>
+              <a:graphicFrameLocks xmlns:a="http://schemas.openxmlformats.org/drawingml/2006/main" noChangeAspect="1"/>
+            </wp:cNvGraphicFramePr>
+            <a:graphic xmlns:a="http://schemas.openxmlformats.org/drawingml/2006/main">
+              <a:graphicData uri="http://schemas.openxmlformats.org/drawingml/2006/picture">
+                <pic:pic xmlns:pic="http://schemas.openxmlformats.org/drawingml/2006/picture">
+                  <pic:nvPicPr>
+                    <pic:cNvPr id="1" name=""/>
+                    <pic:cNvPicPr/>
+                  </pic:nvPicPr>
+                  <pic:blipFill>
+                    <a:blip r:embed="rId16"/>
+                    <a:stretch>
+                      <a:fillRect/>
+                    </a:stretch>
+                  </pic:blipFill>
+                  <pic:spPr>
+                    <a:xfrm>
+                      <a:off x="0" y="0"/>
+                      <a:ext cx="5943600" cy="3418205"/>
+                    </a:xfrm>
+                    <a:prstGeom prst="rect">
+                      <a:avLst/>
+                    </a:prstGeom>
+                  </pic:spPr>
+                </pic:pic>
+              </a:graphicData>
+            </a:graphic>
+          </wp:inline>
+        </w:drawing>
+      </w:r>
+    </w:p>
+    <w:p>
+      <w:r>
+        <w:drawing>
+          <wp:inline distT="0" distB="0" distL="0" distR="0" wp14:anchorId="1E587F0A" wp14:editId="440E6A44">
+            <wp:extent cx="5363323" cy="3705742"/>
+            <wp:effectExtent l="0" t="0" r="8890" b="9525"/>
+            <wp:docPr id="11" name="Picture 11"/>
+            <wp:cNvGraphicFramePr>
+              <a:graphicFrameLocks xmlns:a="http://schemas.openxmlformats.org/drawingml/2006/main" noChangeAspect="1"/>
+            </wp:cNvGraphicFramePr>
+            <a:graphic xmlns:a="http://schemas.openxmlformats.org/drawingml/2006/main">
+              <a:graphicData uri="http://schemas.openxmlformats.org/drawingml/2006/picture">
+                <pic:pic xmlns:pic="http://schemas.openxmlformats.org/drawingml/2006/picture">
+                  <pic:nvPicPr>
+                    <pic:cNvPr id="1" name=""/>
+                    <pic:cNvPicPr/>
+                  </pic:nvPicPr>
+                  <pic:blipFill>
+                    <a:blip r:embed="rId17"/>
+                    <a:stretch>
+                      <a:fillRect/>
+                    </a:stretch>
+                  </pic:blipFill>
+                  <pic:spPr>
+                    <a:xfrm>
+                      <a:off x="0" y="0"/>
+                      <a:ext cx="5363323" cy="3705742"/>
+                    </a:xfrm>
+                    <a:prstGeom prst="rect">
+                      <a:avLst/>
+                    </a:prstGeom>
+                  </pic:spPr>
+                </pic:pic>
+              </a:graphicData>
+            </a:graphic>
+          </wp:inline>
+        </w:drawing>
+      </w:r>
+    </w:p>
+    <w:p>
+      <w:r>
+        <w:lastRenderedPageBreak/>
+        <w:drawing>
+          <wp:inline distT="0" distB="0" distL="0" distR="0" wp14:anchorId="6A2B6628" wp14:editId="70F07526">
+            <wp:extent cx="5943600" cy="2855595"/>
+            <wp:effectExtent l="0" t="0" r="0" b="1905"/>
+            <wp:docPr id="12" name="Picture 12"/>
+            <wp:cNvGraphicFramePr>
+              <a:graphicFrameLocks xmlns:a="http://schemas.openxmlformats.org/drawingml/2006/main" noChangeAspect="1"/>
+            </wp:cNvGraphicFramePr>
+            <a:graphic xmlns:a="http://schemas.openxmlformats.org/drawingml/2006/main">
+              <a:graphicData uri="http://schemas.openxmlformats.org/drawingml/2006/picture">
+                <pic:pic xmlns:pic="http://schemas.openxmlformats.org/drawingml/2006/picture">
+                  <pic:nvPicPr>
+                    <pic:cNvPr id="1" name=""/>
+                    <pic:cNvPicPr/>
+                  </pic:nvPicPr>
+                  <pic:blipFill>
+                    <a:blip r:embed="rId18"/>
+                    <a:stretch>
+                      <a:fillRect/>
+                    </a:stretch>
+                  </pic:blipFill>
+                  <pic:spPr>
+                    <a:xfrm>
+                      <a:off x="0" y="0"/>
+                      <a:ext cx="5943600" cy="2855595"/>
+                    </a:xfrm>
+                    <a:prstGeom prst="rect">
+                      <a:avLst/>
+                    </a:prstGeom>
+                  </pic:spPr>
+                </pic:pic>
+              </a:graphicData>
+            </a:graphic>
+          </wp:inline>
+        </w:drawing>
+      </w:r>
+    </w:p>
+    <w:p>
+      <w:r>
+        <w:drawing>
+          <wp:inline distT="0" distB="0" distL="0" distR="0" wp14:anchorId="24B1CA03" wp14:editId="539F8DA9">
+            <wp:extent cx="5925377" cy="2381582"/>
+            <wp:effectExtent l="0" t="0" r="0" b="0"/>
+            <wp:docPr id="13" name="Picture 13"/>
+            <wp:cNvGraphicFramePr>
+              <a:graphicFrameLocks xmlns:a="http://schemas.openxmlformats.org/drawingml/2006/main" noChangeAspect="1"/>
+            </wp:cNvGraphicFramePr>
+            <a:graphic xmlns:a="http://schemas.openxmlformats.org/drawingml/2006/main">
+              <a:graphicData uri="http://schemas.openxmlformats.org/drawingml/2006/picture">
+                <pic:pic xmlns:pic="http://schemas.openxmlformats.org/drawingml/2006/picture">
+                  <pic:nvPicPr>
+                    <pic:cNvPr id="1" name=""/>
+                    <pic:cNvPicPr/>
+                  </pic:nvPicPr>
+                  <pic:blipFill>
+                    <a:blip r:embed="rId19"/>
+                    <a:stretch>
+                      <a:fillRect/>
+                    </a:stretch>
+                  </pic:blipFill>
+                  <pic:spPr>
+                    <a:xfrm>
+                      <a:off x="0" y="0"/>
+                      <a:ext cx="5925377" cy="2381582"/>
+                    </a:xfrm>
+                    <a:prstGeom prst="rect">
+                      <a:avLst/>
+                    </a:prstGeom>
+                  </pic:spPr>
+                </pic:pic>
+              </a:graphicData>
+            </a:graphic>
+          </wp:inline>
+        </w:drawing>
+      </w:r>
+    </w:p>
+    <w:p>
+      <w:r>
+        <w:drawing>
+          <wp:inline distT="0" distB="0" distL="0" distR="0" wp14:anchorId="4841A099" wp14:editId="138657CA">
+            <wp:extent cx="5943600" cy="2297430"/>
+            <wp:effectExtent l="0" t="0" r="0" b="7620"/>
+            <wp:docPr id="14" name="Picture 14"/>
+            <wp:cNvGraphicFramePr>
+              <a:graphicFrameLocks xmlns:a="http://schemas.openxmlformats.org/drawingml/2006/main" noChangeAspect="1"/>
+            </wp:cNvGraphicFramePr>
+            <a:graphic xmlns:a="http://schemas.openxmlformats.org/drawingml/2006/main">
+              <a:graphicData uri="http://schemas.openxmlformats.org/drawingml/2006/picture">
+                <pic:pic xmlns:pic="http://schemas.openxmlformats.org/drawingml/2006/picture">
+                  <pic:nvPicPr>
+                    <pic:cNvPr id="1" name=""/>
+                    <pic:cNvPicPr/>
+                  </pic:nvPicPr>
+                  <pic:blipFill>
+                    <a:blip r:embed="rId20"/>
+                    <a:stretch>
+                      <a:fillRect/>
+                    </a:stretch>
+                  </pic:blipFill>
+                  <pic:spPr>
+                    <a:xfrm>
+                      <a:off x="0" y="0"/>
+                      <a:ext cx="5943600" cy="2297430"/>
+                    </a:xfrm>
+                    <a:prstGeom prst="rect">
+                      <a:avLst/>
+                    </a:prstGeom>
+                  </pic:spPr>
+                </pic:pic>
+              </a:graphicData>
+            </a:graphic>
+          </wp:inline>
+        </w:drawing>
+      </w:r>
+    </w:p>
+    <w:p>
+      <w:r>
+        <w:lastRenderedPageBreak/>
+        <w:drawing>
+          <wp:inline distT="0" distB="0" distL="0" distR="0" wp14:anchorId="1B2B9276" wp14:editId="719E81EB">
+            <wp:extent cx="3258005" cy="3286584"/>
+            <wp:effectExtent l="0" t="0" r="0" b="9525"/>
+            <wp:docPr id="15" name="Picture 15"/>
+            <wp:cNvGraphicFramePr>
+              <a:graphicFrameLocks xmlns:a="http://schemas.openxmlformats.org/drawingml/2006/main" noChangeAspect="1"/>
+            </wp:cNvGraphicFramePr>
+            <a:graphic xmlns:a="http://schemas.openxmlformats.org/drawingml/2006/main">
+              <a:graphicData uri="http://schemas.openxmlformats.org/drawingml/2006/picture">
+                <pic:pic xmlns:pic="http://schemas.openxmlformats.org/drawingml/2006/picture">
+                  <pic:nvPicPr>
+                    <pic:cNvPr id="1" name=""/>
+                    <pic:cNvPicPr/>
+                  </pic:nvPicPr>
+                  <pic:blipFill>
+                    <a:blip r:embed="rId21"/>
+                    <a:stretch>
+                      <a:fillRect/>
+                    </a:stretch>
+                  </pic:blipFill>
+                  <pic:spPr>
+                    <a:xfrm>
+                      <a:off x="0" y="0"/>
+                      <a:ext cx="3258005" cy="3286584"/>
+                    </a:xfrm>
+                    <a:prstGeom prst="rect">
+                      <a:avLst/>
+                    </a:prstGeom>
+                  </pic:spPr>
+                </pic:pic>
+              </a:graphicData>
+            </a:graphic>
+          </wp:inline>
+        </w:drawing>
+      </w:r>
+    </w:p>
+    <w:p>
+      <w:r>
+        <w:drawing>
+          <wp:inline distT="0" distB="0" distL="0" distR="0" wp14:anchorId="1D1D3A99" wp14:editId="055DC8CA">
+            <wp:extent cx="5830114" cy="3324689"/>
+            <wp:effectExtent l="0" t="0" r="0" b="9525"/>
+            <wp:docPr id="16" name="Picture 16"/>
+            <wp:cNvGraphicFramePr>
+              <a:graphicFrameLocks xmlns:a="http://schemas.openxmlformats.org/drawingml/2006/main" noChangeAspect="1"/>
+            </wp:cNvGraphicFramePr>
+            <a:graphic xmlns:a="http://schemas.openxmlformats.org/drawingml/2006/main">
+              <a:graphicData uri="http://schemas.openxmlformats.org/drawingml/2006/picture">
+                <pic:pic xmlns:pic="http://schemas.openxmlformats.org/drawingml/2006/picture">
+                  <pic:nvPicPr>
+                    <pic:cNvPr id="1" name=""/>
+                    <pic:cNvPicPr/>
+                  </pic:nvPicPr>
+                  <pic:blipFill>
+                    <a:blip r:embed="rId22"/>
+                    <a:stretch>
+                      <a:fillRect/>
+                    </a:stretch>
+                  </pic:blipFill>
+                  <pic:spPr>
+                    <a:xfrm>
+                      <a:off x="0" y="0"/>
+                      <a:ext cx="5830114" cy="3324689"/>
+                    </a:xfrm>
+                    <a:prstGeom prst="rect">
+                      <a:avLst/>
+                    </a:prstGeom>
+                  </pic:spPr>
+                </pic:pic>
+              </a:graphicData>
+            </a:graphic>
+          </wp:inline>
+        </w:drawing>
+      </w:r>
+    </w:p>
+    <w:p>
+      <w:r>
+        <w:lastRenderedPageBreak/>
+        <w:drawing>
+          <wp:inline distT="0" distB="0" distL="0" distR="0" wp14:anchorId="6A791BCB" wp14:editId="22C6DAAE">
+            <wp:extent cx="5943600" cy="2279650"/>
+            <wp:effectExtent l="0" t="0" r="0" b="6350"/>
+            <wp:docPr id="17" name="Picture 17"/>
+            <wp:cNvGraphicFramePr>
+              <a:graphicFrameLocks xmlns:a="http://schemas.openxmlformats.org/drawingml/2006/main" noChangeAspect="1"/>
+            </wp:cNvGraphicFramePr>
+            <a:graphic xmlns:a="http://schemas.openxmlformats.org/drawingml/2006/main">
+              <a:graphicData uri="http://schemas.openxmlformats.org/drawingml/2006/picture">
+                <pic:pic xmlns:pic="http://schemas.openxmlformats.org/drawingml/2006/picture">
+                  <pic:nvPicPr>
+                    <pic:cNvPr id="1" name=""/>
+                    <pic:cNvPicPr/>
+                  </pic:nvPicPr>
+                  <pic:blipFill>
+                    <a:blip r:embed="rId23"/>
+                    <a:stretch>
+                      <a:fillRect/>
+                    </a:stretch>
+                  </pic:blipFill>
+                  <pic:spPr>
+                    <a:xfrm>
+                      <a:off x="0" y="0"/>
+                      <a:ext cx="5943600" cy="2279650"/>
+                    </a:xfrm>
+                    <a:prstGeom prst="rect">
+                      <a:avLst/>
+                    </a:prstGeom>
+                  </pic:spPr>
+                </pic:pic>
+              </a:graphicData>
+            </a:graphic>
+          </wp:inline>
+        </w:drawing>
+      </w:r>
+    </w:p>
+    <w:p>
       <w:bookmarkStart w:id="0" w:name="_GoBack"/>
       <w:bookmarkEnd w:id="0"/>
     </w:p>
-    <w:p/>
     <w:p/>
     <w:p/>
     <w:p/>
@@ -3437,6 +5438,7 @@
     <w:lsdException w:name="HTML Sample" w:semiHidden="1" w:unhideWhenUsed="1"/>
     <w:lsdException w:name="HTML Typewriter" w:semiHidden="1" w:unhideWhenUsed="1"/>
     <w:lsdException w:name="HTML Variable" w:semiHidden="1" w:unhideWhenUsed="1"/>
+    <w:lsdException w:name="Normal Table" w:semiHidden="1" w:unhideWhenUsed="1"/>
     <w:lsdException w:name="annotation subject" w:semiHidden="1" w:unhideWhenUsed="1"/>
     <w:lsdException w:name="No List" w:semiHidden="1" w:unhideWhenUsed="1"/>
     <w:lsdException w:name="Outline List 1" w:semiHidden="1" w:unhideWhenUsed="1"/>
@@ -3482,9 +5484,11 @@
     <w:lsdException w:name="Table Subtle 1" w:semiHidden="1" w:unhideWhenUsed="1"/>
     <w:lsdException w:name="Table Subtle 2" w:semiHidden="1" w:unhideWhenUsed="1"/>
     <w:lsdException w:name="Table Web 1" w:semiHidden="1" w:unhideWhenUsed="1"/>
+    <w:lsdException w:name="Table Web 2" w:semiHidden="1" w:unhideWhenUsed="1"/>
     <w:lsdException w:name="Table Web 3" w:semiHidden="1" w:unhideWhenUsed="1"/>
     <w:lsdException w:name="Balloon Text" w:semiHidden="1" w:unhideWhenUsed="1"/>
     <w:lsdException w:name="Table Grid" w:uiPriority="39"/>
+    <w:lsdException w:name="Table Theme" w:semiHidden="1" w:unhideWhenUsed="1"/>
     <w:lsdException w:name="Placeholder Text" w:semiHidden="1"/>
     <w:lsdException w:name="No Spacing" w:uiPriority="1" w:qFormat="1"/>
     <w:lsdException w:name="Light Shading" w:uiPriority="60"/>

</xml_diff>

<commit_message>
Update Java-Cucumber-Framework creation steps.docx
</commit_message>
<xml_diff>
--- a/Selenium Framework creation/Java-Cucumber-Framework creation steps.docx
+++ b/Selenium Framework creation/Java-Cucumber-Framework creation steps.docx
@@ -183,38 +183,17 @@
     </w:p>
     <w:p>
       <w:r>
-        <w:t xml:space="preserve">JAVA_HOME and give </w:t>
-      </w:r>
-      <w:proofErr w:type="spellStart"/>
-      <w:r>
-        <w:t>jdk</w:t>
-      </w:r>
-      <w:proofErr w:type="spellEnd"/>
-      <w:r>
-        <w:t xml:space="preserve"> folder path</w:t>
-      </w:r>
-    </w:p>
-    <w:p>
-      <w:r>
-        <w:t xml:space="preserve">Add </w:t>
-      </w:r>
-      <w:proofErr w:type="spellStart"/>
-      <w:r>
-        <w:t>jdk</w:t>
-      </w:r>
-      <w:proofErr w:type="spellEnd"/>
-      <w:r>
-        <w:t xml:space="preserve"> bin path in Path</w:t>
-      </w:r>
-    </w:p>
-    <w:p>
-      <w:proofErr w:type="spellStart"/>
-      <w:r>
-        <w:t>Cmd</w:t>
-      </w:r>
-      <w:proofErr w:type="spellEnd"/>
-      <w:r>
-        <w:t xml:space="preserve"> </w:t>
+        <w:t>JAVA_HOME and give jdk folder path</w:t>
+      </w:r>
+    </w:p>
+    <w:p>
+      <w:r>
+        <w:t>Add jdk bin path in Path</w:t>
+      </w:r>
+    </w:p>
+    <w:p>
+      <w:r>
+        <w:t xml:space="preserve">Cmd </w:t>
       </w:r>
       <w:r>
         <w:sym w:font="Wingdings" w:char="F0E0"/>
@@ -298,39 +277,21 @@
       </w:r>
     </w:p>
     <w:p>
-      <w:proofErr w:type="spellStart"/>
-      <w:r>
-        <w:t>Cmd</w:t>
-      </w:r>
-      <w:proofErr w:type="spellEnd"/>
-      <w:r>
-        <w:t xml:space="preserve"> </w:t>
+      <w:r>
+        <w:t xml:space="preserve">Cmd </w:t>
       </w:r>
       <w:r>
         <w:sym w:font="Wingdings" w:char="F0E0"/>
       </w:r>
       <w:r>
-        <w:t xml:space="preserve"> </w:t>
-      </w:r>
-      <w:proofErr w:type="spellStart"/>
-      <w:r>
-        <w:t>mvn</w:t>
-      </w:r>
-      <w:proofErr w:type="spellEnd"/>
-      <w:r>
-        <w:t xml:space="preserve"> -v</w:t>
+        <w:t xml:space="preserve"> mvn -v</w:t>
       </w:r>
     </w:p>
     <w:p/>
     <w:p>
       <w:r>
-        <w:t xml:space="preserve">Eclipse download 64 </w:t>
-      </w:r>
-      <w:proofErr w:type="gramStart"/>
-      <w:r>
-        <w:t>bit</w:t>
-      </w:r>
-      <w:proofErr w:type="gramEnd"/>
+        <w:t>Eclipse download 64 bit</w:t>
+      </w:r>
     </w:p>
     <w:p>
       <w:r>
@@ -438,23 +399,7 @@
     </w:p>
     <w:p>
       <w:r>
-        <w:t xml:space="preserve">Installed JREs should point to java </w:t>
-      </w:r>
-      <w:proofErr w:type="spellStart"/>
-      <w:r>
-        <w:t>jdk</w:t>
-      </w:r>
-      <w:proofErr w:type="spellEnd"/>
-      <w:r>
-        <w:t xml:space="preserve"> instead of </w:t>
-      </w:r>
-      <w:proofErr w:type="spellStart"/>
-      <w:r>
-        <w:t>jre</w:t>
-      </w:r>
-      <w:proofErr w:type="spellEnd"/>
-      <w:r>
-        <w:t>, change accordingly</w:t>
+        <w:t>Installed JREs should point to java jdk instead of jre, change accordingly</w:t>
       </w:r>
     </w:p>
     <w:p>
@@ -474,15 +419,7 @@
     </w:p>
     <w:p>
       <w:r>
-        <w:t>Default VM arguments should be -</w:t>
-      </w:r>
-      <w:proofErr w:type="spellStart"/>
-      <w:r>
-        <w:t>Dmaven.multiModuleProjectDirectory</w:t>
-      </w:r>
-      <w:proofErr w:type="spellEnd"/>
-      <w:r>
-        <w:t>=M2_HOME</w:t>
+        <w:t>Default VM arguments should be -Dmaven.multiModuleProjectDirectory=M2_HOME</w:t>
       </w:r>
     </w:p>
     <w:p>
@@ -540,15 +477,7 @@
         <w:sym w:font="Wingdings" w:char="F0E0"/>
       </w:r>
       <w:r>
-        <w:t xml:space="preserve"> Select JDK instead of JRE as we </w:t>
-      </w:r>
-      <w:proofErr w:type="spellStart"/>
-      <w:r>
-        <w:t>jut</w:t>
-      </w:r>
-      <w:proofErr w:type="spellEnd"/>
-      <w:r>
-        <w:t xml:space="preserve"> did in the previous step</w:t>
+        <w:t xml:space="preserve"> Select JDK instead of JRE as we jut did in the previous step</w:t>
       </w:r>
     </w:p>
     <w:p>
@@ -610,15 +539,7 @@
         <w:sym w:font="Wingdings" w:char="F0E0"/>
       </w:r>
       <w:r>
-        <w:t xml:space="preserve"> </w:t>
-      </w:r>
-      <w:proofErr w:type="spellStart"/>
-      <w:r>
-        <w:t>mvn</w:t>
-      </w:r>
-      <w:proofErr w:type="spellEnd"/>
-      <w:r>
-        <w:t xml:space="preserve"> install </w:t>
+        <w:t xml:space="preserve"> mvn install </w:t>
       </w:r>
       <w:r>
         <w:sym w:font="Wingdings" w:char="F0E0"/>
@@ -645,123 +566,32 @@
     </w:p>
     <w:p>
       <w:r>
-        <w:t xml:space="preserve">&lt;project </w:t>
-      </w:r>
-      <w:proofErr w:type="spellStart"/>
-      <w:r>
-        <w:t>xmlns</w:t>
-      </w:r>
-      <w:proofErr w:type="spellEnd"/>
-      <w:r>
-        <w:t xml:space="preserve">="http://maven.apache.org/POM/4.0.0" </w:t>
-      </w:r>
-      <w:proofErr w:type="spellStart"/>
-      <w:proofErr w:type="gramStart"/>
-      <w:r>
-        <w:t>xmlns:xsi</w:t>
-      </w:r>
-      <w:proofErr w:type="spellEnd"/>
-      <w:proofErr w:type="gramEnd"/>
-      <w:r>
-        <w:t>="http://www.w3.org/2001/XMLSchema-instance"</w:t>
-      </w:r>
-    </w:p>
-    <w:p>
-      <w:r>
-        <w:tab/>
-      </w:r>
-      <w:proofErr w:type="spellStart"/>
-      <w:proofErr w:type="gramStart"/>
-      <w:r>
-        <w:t>xsi:schemaLocation</w:t>
-      </w:r>
-      <w:proofErr w:type="spellEnd"/>
-      <w:proofErr w:type="gramEnd"/>
-      <w:r>
-        <w:t>="http://maven.apache.org/POM/4.0.0 http://maven.apache.org/xsd/maven-4.0.0.xsd"&gt;</w:t>
-      </w:r>
-    </w:p>
-    <w:p>
-      <w:r>
-        <w:tab/>
-        <w:t>&lt;</w:t>
-      </w:r>
-      <w:proofErr w:type="spellStart"/>
-      <w:r>
-        <w:t>modelVersion</w:t>
-      </w:r>
-      <w:proofErr w:type="spellEnd"/>
-      <w:r>
-        <w:t>&gt;4.0.0&lt;/</w:t>
-      </w:r>
-      <w:proofErr w:type="spellStart"/>
-      <w:r>
-        <w:t>modelVersion</w:t>
-      </w:r>
-      <w:proofErr w:type="spellEnd"/>
-      <w:r>
-        <w:t>&gt;</w:t>
+        <w:t>&lt;project xmlns="http://maven.apache.org/POM/4.0.0" xmlns:xsi="http://www.w3.org/2001/XMLSchema-instance"</w:t>
+      </w:r>
+    </w:p>
+    <w:p>
+      <w:r>
+        <w:tab/>
+        <w:t>xsi:schemaLocation="http://maven.apache.org/POM/4.0.0 http://maven.apache.org/xsd/maven-4.0.0.xsd"&gt;</w:t>
+      </w:r>
+    </w:p>
+    <w:p>
+      <w:r>
+        <w:tab/>
+        <w:t>&lt;modelVersion&gt;4.0.0&lt;/modelVersion&gt;</w:t>
       </w:r>
     </w:p>
     <w:p/>
     <w:p>
       <w:r>
         <w:tab/>
-        <w:t>&lt;</w:t>
-      </w:r>
-      <w:proofErr w:type="spellStart"/>
-      <w:r>
-        <w:t>groupId</w:t>
-      </w:r>
-      <w:proofErr w:type="spellEnd"/>
-      <w:r>
-        <w:t>&gt;</w:t>
-      </w:r>
-      <w:proofErr w:type="spellStart"/>
-      <w:r>
-        <w:t>com.webdriveruniversity</w:t>
-      </w:r>
-      <w:proofErr w:type="spellEnd"/>
-      <w:r>
-        <w:t>&lt;/</w:t>
-      </w:r>
-      <w:proofErr w:type="spellStart"/>
-      <w:r>
-        <w:t>groupId</w:t>
-      </w:r>
-      <w:proofErr w:type="spellEnd"/>
-      <w:r>
-        <w:t>&gt;</w:t>
-      </w:r>
-    </w:p>
-    <w:p>
-      <w:r>
-        <w:tab/>
-        <w:t>&lt;</w:t>
-      </w:r>
-      <w:proofErr w:type="spellStart"/>
-      <w:r>
-        <w:t>artifactId</w:t>
-      </w:r>
-      <w:proofErr w:type="spellEnd"/>
-      <w:r>
-        <w:t>&gt;</w:t>
-      </w:r>
-      <w:proofErr w:type="spellStart"/>
-      <w:r>
-        <w:t>CucumberFramework</w:t>
-      </w:r>
-      <w:proofErr w:type="spellEnd"/>
-      <w:r>
-        <w:t>&lt;/</w:t>
-      </w:r>
-      <w:proofErr w:type="spellStart"/>
-      <w:r>
-        <w:t>artifactId</w:t>
-      </w:r>
-      <w:proofErr w:type="spellEnd"/>
-      <w:r>
-        <w:t>&gt;</w:t>
+        <w:t>&lt;groupId&gt;com.webdriveruniversity&lt;/groupId&gt;</w:t>
+      </w:r>
+    </w:p>
+    <w:p>
+      <w:r>
+        <w:tab/>
+        <w:t>&lt;artifactId&gt;CucumberFramework&lt;/artifactId&gt;</w:t>
       </w:r>
     </w:p>
     <w:p>
@@ -780,29 +610,13 @@
     <w:p>
       <w:r>
         <w:tab/>
-        <w:t>&lt;name&gt;</w:t>
-      </w:r>
-      <w:proofErr w:type="spellStart"/>
-      <w:r>
-        <w:t>CucumberFramework</w:t>
-      </w:r>
-      <w:proofErr w:type="spellEnd"/>
-      <w:r>
-        <w:t>&lt;/name&gt;</w:t>
-      </w:r>
-    </w:p>
-    <w:p>
-      <w:r>
-        <w:tab/>
-        <w:t>&lt;</w:t>
-      </w:r>
-      <w:proofErr w:type="spellStart"/>
-      <w:r>
-        <w:t>url</w:t>
-      </w:r>
-      <w:proofErr w:type="spellEnd"/>
-      <w:r>
-        <w:t>&gt;http://maven.apache.org&lt;/url&gt;</w:t>
+        <w:t>&lt;name&gt;CucumberFramework&lt;/name&gt;</w:t>
+      </w:r>
+    </w:p>
+    <w:p>
+      <w:r>
+        <w:tab/>
+        <w:t>&lt;url&gt;http://maven.apache.org&lt;/url&gt;</w:t>
       </w:r>
     </w:p>
     <w:p/>
@@ -818,15 +632,7 @@
       </w:r>
       <w:r>
         <w:tab/>
-        <w:t>&lt;</w:t>
-      </w:r>
-      <w:proofErr w:type="gramStart"/>
-      <w:r>
-        <w:t>project.build</w:t>
-      </w:r>
-      <w:proofErr w:type="gramEnd"/>
-      <w:r>
-        <w:t>.sourceEncoding&gt;UTF-8&lt;/project.build.sourceEncoding&gt;</w:t>
+        <w:t>&lt;project.build.sourceEncoding&gt;UTF-8&lt;/project.build.sourceEncoding&gt;</w:t>
       </w:r>
     </w:p>
     <w:p>
@@ -848,15 +654,7 @@
       </w:r>
       <w:r>
         <w:tab/>
-        <w:t>&lt;</w:t>
-      </w:r>
-      <w:proofErr w:type="spellStart"/>
-      <w:r>
-        <w:t>pluginManagement</w:t>
-      </w:r>
-      <w:proofErr w:type="spellEnd"/>
-      <w:r>
-        <w:t>&gt;</w:t>
+        <w:t>&lt;pluginManagement&gt;</w:t>
       </w:r>
     </w:p>
     <w:p>
@@ -901,38 +699,7 @@
       </w:r>
       <w:r>
         <w:tab/>
-      </w:r>
-      <w:proofErr w:type="gramStart"/>
-      <w:r>
-        <w:t>&lt;</w:t>
-      </w:r>
-      <w:proofErr w:type="spellStart"/>
-      <w:r>
-        <w:t>groupId</w:t>
-      </w:r>
-      <w:proofErr w:type="spellEnd"/>
-      <w:r>
-        <w:t>&gt;</w:t>
-      </w:r>
-      <w:proofErr w:type="spellStart"/>
-      <w:r>
-        <w:t>org.apache.maven</w:t>
-      </w:r>
-      <w:proofErr w:type="gramEnd"/>
-      <w:r>
-        <w:t>.plugins</w:t>
-      </w:r>
-      <w:proofErr w:type="spellEnd"/>
-      <w:r>
-        <w:t>&lt;/</w:t>
-      </w:r>
-      <w:proofErr w:type="spellStart"/>
-      <w:r>
-        <w:t>groupId</w:t>
-      </w:r>
-      <w:proofErr w:type="spellEnd"/>
-      <w:r>
-        <w:t>&gt;</w:t>
+        <w:t>&lt;groupId&gt;org.apache.maven.plugins&lt;/groupId&gt;</w:t>
       </w:r>
     </w:p>
     <w:p>
@@ -951,23 +718,7 @@
       </w:r>
       <w:r>
         <w:tab/>
-        <w:t>&lt;</w:t>
-      </w:r>
-      <w:proofErr w:type="spellStart"/>
-      <w:r>
-        <w:t>artifactId</w:t>
-      </w:r>
-      <w:proofErr w:type="spellEnd"/>
-      <w:r>
-        <w:t>&gt;maven-compiler-plugin&lt;/</w:t>
-      </w:r>
-      <w:proofErr w:type="spellStart"/>
-      <w:r>
-        <w:t>artifactId</w:t>
-      </w:r>
-      <w:proofErr w:type="spellEnd"/>
-      <w:r>
-        <w:t>&gt;</w:t>
+        <w:t>&lt;artifactId&gt;maven-compiler-plugin&lt;/artifactId&gt;</w:t>
       </w:r>
     </w:p>
     <w:p>
@@ -1087,51 +838,28 @@
       </w:r>
       <w:r>
         <w:tab/>
-      </w:r>
-      <w:proofErr w:type="gramStart"/>
-      <w:r>
-        <w:t>&lt;!--</w:t>
-      </w:r>
-      <w:proofErr w:type="gramEnd"/>
-      <w:r>
-        <w:t>&lt;executable&gt;C:\Program Files\Java\jdk1.8.0_121\bin\javac.exe&lt;/executable&gt; --&gt;</w:t>
-      </w:r>
-    </w:p>
-    <w:p>
-      <w:r>
-        <w:tab/>
-      </w:r>
-      <w:r>
-        <w:tab/>
-      </w:r>
-      <w:r>
-        <w:tab/>
-      </w:r>
-      <w:r>
-        <w:tab/>
-      </w:r>
-      <w:r>
-        <w:tab/>
-      </w:r>
-      <w:r>
-        <w:tab/>
-        <w:t>&lt;executable&gt;${</w:t>
-      </w:r>
-      <w:proofErr w:type="spellStart"/>
-      <w:r>
-        <w:t>env.JAVA_</w:t>
-      </w:r>
-      <w:proofErr w:type="gramStart"/>
-      <w:r>
-        <w:t>HOME</w:t>
-      </w:r>
-      <w:proofErr w:type="spellEnd"/>
-      <w:r>
-        <w:t>}\bin\javac.exe</w:t>
-      </w:r>
-      <w:proofErr w:type="gramEnd"/>
-      <w:r>
-        <w:t>&lt;/executable&gt;</w:t>
+        <w:t>&lt;!--&lt;executable&gt;C:\Program Files\Java\jdk1.8.0_121\bin\javac.exe&lt;/executable&gt; --&gt;</w:t>
+      </w:r>
+    </w:p>
+    <w:p>
+      <w:r>
+        <w:tab/>
+      </w:r>
+      <w:r>
+        <w:tab/>
+      </w:r>
+      <w:r>
+        <w:tab/>
+      </w:r>
+      <w:r>
+        <w:tab/>
+      </w:r>
+      <w:r>
+        <w:tab/>
+      </w:r>
+      <w:r>
+        <w:tab/>
+        <w:t>&lt;executable&gt;${env.JAVA_HOME}\bin\javac.exe&lt;/executable&gt;</w:t>
       </w:r>
     </w:p>
     <w:p>
@@ -1186,15 +914,7 @@
       </w:r>
       <w:r>
         <w:tab/>
-        <w:t>&lt;/</w:t>
-      </w:r>
-      <w:proofErr w:type="spellStart"/>
-      <w:r>
-        <w:t>pluginManagement</w:t>
-      </w:r>
-      <w:proofErr w:type="spellEnd"/>
-      <w:r>
-        <w:t>&gt;</w:t>
+        <w:t>&lt;/pluginManagement&gt;</w:t>
       </w:r>
     </w:p>
     <w:p>
@@ -1228,67 +948,19 @@
       </w:r>
       <w:r>
         <w:tab/>
-        <w:t>&lt;</w:t>
-      </w:r>
-      <w:proofErr w:type="spellStart"/>
-      <w:r>
-        <w:t>groupId</w:t>
-      </w:r>
-      <w:proofErr w:type="spellEnd"/>
-      <w:r>
-        <w:t>&gt;</w:t>
-      </w:r>
-      <w:proofErr w:type="spellStart"/>
-      <w:r>
-        <w:t>junit</w:t>
-      </w:r>
-      <w:proofErr w:type="spellEnd"/>
-      <w:r>
-        <w:t>&lt;/</w:t>
-      </w:r>
-      <w:proofErr w:type="spellStart"/>
-      <w:r>
-        <w:t>groupId</w:t>
-      </w:r>
-      <w:proofErr w:type="spellEnd"/>
-      <w:r>
-        <w:t>&gt;</w:t>
-      </w:r>
-    </w:p>
-    <w:p>
-      <w:r>
-        <w:tab/>
-      </w:r>
-      <w:r>
-        <w:tab/>
-      </w:r>
-      <w:r>
-        <w:tab/>
-        <w:t>&lt;</w:t>
-      </w:r>
-      <w:proofErr w:type="spellStart"/>
-      <w:r>
-        <w:t>artifactId</w:t>
-      </w:r>
-      <w:proofErr w:type="spellEnd"/>
-      <w:r>
-        <w:t>&gt;</w:t>
-      </w:r>
-      <w:proofErr w:type="spellStart"/>
-      <w:r>
-        <w:t>junit</w:t>
-      </w:r>
-      <w:proofErr w:type="spellEnd"/>
-      <w:r>
-        <w:t>&lt;/</w:t>
-      </w:r>
-      <w:proofErr w:type="spellStart"/>
-      <w:r>
-        <w:t>artifactId</w:t>
-      </w:r>
-      <w:proofErr w:type="spellEnd"/>
-      <w:r>
-        <w:t>&gt;</w:t>
+        <w:t>&lt;groupId&gt;junit&lt;/groupId&gt;</w:t>
+      </w:r>
+    </w:p>
+    <w:p>
+      <w:r>
+        <w:tab/>
+      </w:r>
+      <w:r>
+        <w:tab/>
+      </w:r>
+      <w:r>
+        <w:tab/>
+        <w:t>&lt;artifactId&gt;junit&lt;/artifactId&gt;</w:t>
       </w:r>
     </w:p>
     <w:p>
@@ -1337,13 +1009,8 @@
     </w:p>
     <w:p>
       <w:r>
-        <w:t xml:space="preserve">To install </w:t>
-      </w:r>
-      <w:proofErr w:type="spellStart"/>
-      <w:r>
-        <w:t>TestNg</w:t>
-      </w:r>
-      <w:proofErr w:type="spellEnd"/>
+        <w:t>To install TestNg</w:t>
+      </w:r>
     </w:p>
     <w:p>
       <w:r>
@@ -1396,40 +1063,19 @@
         <w:sym w:font="Wingdings" w:char="F0E0"/>
       </w:r>
       <w:r>
-        <w:t xml:space="preserve"> </w:t>
-      </w:r>
-      <w:proofErr w:type="spellStart"/>
-      <w:r>
-        <w:t>Maket</w:t>
-      </w:r>
-      <w:proofErr w:type="spellEnd"/>
-      <w:r>
-        <w:t xml:space="preserve"> place</w:t>
+        <w:t xml:space="preserve"> Maket place</w:t>
       </w:r>
       <w:r>
         <w:sym w:font="Wingdings" w:char="F0E0"/>
       </w:r>
       <w:r>
-        <w:t xml:space="preserve"> search for </w:t>
-      </w:r>
-      <w:proofErr w:type="spellStart"/>
-      <w:r>
-        <w:t>TestNg</w:t>
-      </w:r>
-      <w:proofErr w:type="spellEnd"/>
+        <w:t xml:space="preserve"> search for TestNg</w:t>
+      </w:r>
       <w:r>
         <w:sym w:font="Wingdings" w:char="F0E0"/>
       </w:r>
       <w:r>
-        <w:t xml:space="preserve"> Install </w:t>
-      </w:r>
-      <w:proofErr w:type="spellStart"/>
-      <w:r>
-        <w:t>TestNg</w:t>
-      </w:r>
-      <w:proofErr w:type="spellEnd"/>
-      <w:r>
-        <w:t xml:space="preserve"> for eclipse</w:t>
+        <w:t xml:space="preserve"> Install TestNg for eclipse</w:t>
       </w:r>
     </w:p>
     <w:p>
@@ -1439,29 +1085,13 @@
     </w:p>
     <w:p>
       <w:r>
-        <w:t xml:space="preserve">If we get </w:t>
-      </w:r>
-      <w:proofErr w:type="spellStart"/>
-      <w:r>
-        <w:t>TestNg</w:t>
-      </w:r>
-      <w:proofErr w:type="spellEnd"/>
-      <w:r>
-        <w:t xml:space="preserve"> option in create </w:t>
+        <w:t xml:space="preserve">If we get TestNg option in create </w:t>
       </w:r>
       <w:r>
         <w:sym w:font="Wingdings" w:char="F0E0"/>
       </w:r>
       <w:r>
-        <w:t xml:space="preserve"> new, it means that </w:t>
-      </w:r>
-      <w:proofErr w:type="spellStart"/>
-      <w:r>
-        <w:t>TestNg</w:t>
-      </w:r>
-      <w:proofErr w:type="spellEnd"/>
-      <w:r>
-        <w:t xml:space="preserve"> is successfully installed</w:t>
+        <w:t xml:space="preserve"> new, it means that TestNg is successfully installed</w:t>
       </w:r>
     </w:p>
     <w:p>
@@ -1472,15 +1102,7 @@
         <w:sym w:font="Wingdings" w:char="F0E0"/>
       </w:r>
       <w:r>
-        <w:t xml:space="preserve"> </w:t>
-      </w:r>
-      <w:proofErr w:type="spellStart"/>
-      <w:r>
-        <w:t>Maket</w:t>
-      </w:r>
-      <w:proofErr w:type="spellEnd"/>
-      <w:r>
-        <w:t xml:space="preserve"> place</w:t>
+        <w:t xml:space="preserve"> Maket place</w:t>
       </w:r>
       <w:r>
         <w:sym w:font="Wingdings" w:char="F0E0"/>
@@ -1599,517 +1221,331 @@
           <w:b/>
           <w:bCs/>
         </w:rPr>
-        <w:t xml:space="preserve">Execution </w:t>
-      </w:r>
-      <w:proofErr w:type="spellStart"/>
-      <w:r>
+        <w:t>Execution jdk</w:t>
+      </w:r>
+    </w:p>
+    <w:p>
+      <w:r>
+        <w:t>&lt;build&gt;</w:t>
+      </w:r>
+    </w:p>
+    <w:p>
+      <w:r>
+        <w:tab/>
+      </w:r>
+      <w:r>
+        <w:tab/>
+        <w:t>&lt;pluginManagement&gt;</w:t>
+      </w:r>
+    </w:p>
+    <w:p>
+      <w:r>
+        <w:tab/>
+      </w:r>
+      <w:r>
+        <w:tab/>
+      </w:r>
+      <w:r>
+        <w:tab/>
+        <w:t>&lt;plugins&gt;</w:t>
+      </w:r>
+    </w:p>
+    <w:p>
+      <w:r>
+        <w:tab/>
+      </w:r>
+      <w:r>
+        <w:tab/>
+      </w:r>
+      <w:r>
+        <w:tab/>
+      </w:r>
+      <w:r>
+        <w:tab/>
+        <w:t>&lt;plugin&gt;</w:t>
+      </w:r>
+    </w:p>
+    <w:p>
+      <w:r>
+        <w:tab/>
+      </w:r>
+      <w:r>
+        <w:tab/>
+      </w:r>
+      <w:r>
+        <w:tab/>
+      </w:r>
+      <w:r>
+        <w:tab/>
+      </w:r>
+      <w:r>
+        <w:tab/>
+        <w:t>&lt;groupId&gt;org.apache.maven.plugins&lt;/groupId&gt;</w:t>
+      </w:r>
+    </w:p>
+    <w:p>
+      <w:r>
+        <w:tab/>
+      </w:r>
+      <w:r>
+        <w:tab/>
+      </w:r>
+      <w:r>
+        <w:tab/>
+      </w:r>
+      <w:r>
+        <w:tab/>
+      </w:r>
+      <w:r>
+        <w:tab/>
+        <w:t>&lt;artifactId&gt;maven-compiler-plugin&lt;/artifactId&gt;</w:t>
+      </w:r>
+    </w:p>
+    <w:p>
+      <w:r>
+        <w:tab/>
+      </w:r>
+      <w:r>
+        <w:tab/>
+      </w:r>
+      <w:r>
+        <w:tab/>
+      </w:r>
+      <w:r>
+        <w:tab/>
+      </w:r>
+      <w:r>
+        <w:tab/>
+        <w:t>&lt;version&gt;3.1&lt;/version&gt;</w:t>
+      </w:r>
+    </w:p>
+    <w:p>
+      <w:r>
+        <w:tab/>
+      </w:r>
+      <w:r>
+        <w:tab/>
+      </w:r>
+      <w:r>
+        <w:tab/>
+      </w:r>
+      <w:r>
+        <w:tab/>
+      </w:r>
+      <w:r>
+        <w:tab/>
+        <w:t>&lt;configuration&gt;</w:t>
+      </w:r>
+    </w:p>
+    <w:p>
+      <w:r>
+        <w:tab/>
+      </w:r>
+      <w:r>
+        <w:tab/>
+      </w:r>
+      <w:r>
+        <w:tab/>
+      </w:r>
+      <w:r>
+        <w:tab/>
+      </w:r>
+      <w:r>
+        <w:tab/>
+      </w:r>
+      <w:r>
+        <w:tab/>
+        <w:t>&lt;source&gt;1.8&lt;/source&gt;</w:t>
+      </w:r>
+    </w:p>
+    <w:p>
+      <w:r>
+        <w:tab/>
+      </w:r>
+      <w:r>
+        <w:tab/>
+      </w:r>
+      <w:r>
+        <w:tab/>
+      </w:r>
+      <w:r>
+        <w:tab/>
+      </w:r>
+      <w:r>
+        <w:tab/>
+      </w:r>
+      <w:r>
+        <w:tab/>
+        <w:t>&lt;target&gt;1.8&lt;/target&gt;</w:t>
+      </w:r>
+    </w:p>
+    <w:p>
+      <w:r>
+        <w:tab/>
+      </w:r>
+      <w:r>
+        <w:tab/>
+      </w:r>
+      <w:r>
+        <w:tab/>
+      </w:r>
+      <w:r>
+        <w:tab/>
+      </w:r>
+      <w:r>
+        <w:tab/>
+      </w:r>
+      <w:r>
+        <w:tab/>
+        <w:t>&lt;fork&gt;true&lt;/fork&gt;</w:t>
+      </w:r>
+    </w:p>
+    <w:p>
+      <w:r>
+        <w:lastRenderedPageBreak/>
+        <w:tab/>
+      </w:r>
+      <w:r>
+        <w:tab/>
+      </w:r>
+      <w:r>
+        <w:tab/>
+      </w:r>
+      <w:r>
+        <w:tab/>
+      </w:r>
+      <w:r>
+        <w:tab/>
+      </w:r>
+      <w:r>
+        <w:tab/>
+        <w:t>&lt;!--&lt;executable&gt;C:\Program Files\Java\jdk1.8.0_121\bin\javac.exe&lt;/executable&gt; --&gt;</w:t>
+      </w:r>
+    </w:p>
+    <w:p>
+      <w:r>
+        <w:tab/>
+      </w:r>
+      <w:r>
+        <w:tab/>
+      </w:r>
+      <w:r>
+        <w:tab/>
+      </w:r>
+      <w:r>
+        <w:tab/>
+      </w:r>
+      <w:r>
+        <w:tab/>
+      </w:r>
+      <w:r>
+        <w:tab/>
+        <w:t>&lt;executable&gt;${env.JAVA_HOME}\bin\javac.exe&lt;/executable&gt;</w:t>
+      </w:r>
+    </w:p>
+    <w:p>
+      <w:r>
+        <w:tab/>
+      </w:r>
+      <w:r>
+        <w:tab/>
+      </w:r>
+      <w:r>
+        <w:tab/>
+      </w:r>
+      <w:r>
+        <w:tab/>
+      </w:r>
+      <w:r>
+        <w:tab/>
+        <w:t>&lt;/configuration&gt;</w:t>
+      </w:r>
+    </w:p>
+    <w:p>
+      <w:r>
+        <w:tab/>
+      </w:r>
+      <w:r>
+        <w:tab/>
+      </w:r>
+      <w:r>
+        <w:tab/>
+      </w:r>
+      <w:r>
+        <w:tab/>
+        <w:t>&lt;/plugin&gt;</w:t>
+      </w:r>
+    </w:p>
+    <w:p>
+      <w:r>
+        <w:tab/>
+      </w:r>
+      <w:r>
+        <w:tab/>
+      </w:r>
+      <w:r>
+        <w:tab/>
+        <w:t>&lt;/plugins&gt;</w:t>
+      </w:r>
+    </w:p>
+    <w:p>
+      <w:r>
+        <w:tab/>
+      </w:r>
+      <w:r>
+        <w:tab/>
+        <w:t>&lt;/pluginManagement&gt;</w:t>
+      </w:r>
+    </w:p>
+    <w:p>
+      <w:r>
+        <w:tab/>
+        <w:t>&lt;/build&gt;</w:t>
+      </w:r>
+    </w:p>
+    <w:p>
+      <w:pPr>
         <w:rPr>
           <w:b/>
           <w:bCs/>
         </w:rPr>
-        <w:t>jdk</w:t>
-      </w:r>
-      <w:proofErr w:type="spellEnd"/>
-    </w:p>
-    <w:p>
-      <w:r>
-        <w:t>&lt;build&gt;</w:t>
-      </w:r>
-    </w:p>
-    <w:p>
-      <w:r>
-        <w:tab/>
-      </w:r>
-      <w:r>
-        <w:tab/>
-        <w:t>&lt;</w:t>
-      </w:r>
-      <w:proofErr w:type="spellStart"/>
-      <w:r>
-        <w:t>pluginManagement</w:t>
-      </w:r>
-      <w:proofErr w:type="spellEnd"/>
-      <w:r>
-        <w:t>&gt;</w:t>
-      </w:r>
-    </w:p>
-    <w:p>
-      <w:r>
-        <w:tab/>
-      </w:r>
-      <w:r>
-        <w:tab/>
-      </w:r>
-      <w:r>
-        <w:tab/>
-        <w:t>&lt;plugins&gt;</w:t>
-      </w:r>
-    </w:p>
-    <w:p>
-      <w:r>
-        <w:tab/>
-      </w:r>
-      <w:r>
-        <w:tab/>
-      </w:r>
-      <w:r>
-        <w:tab/>
-      </w:r>
-      <w:r>
-        <w:tab/>
-        <w:t>&lt;plugin&gt;</w:t>
-      </w:r>
-    </w:p>
-    <w:p>
-      <w:r>
-        <w:tab/>
-      </w:r>
-      <w:r>
-        <w:tab/>
-      </w:r>
-      <w:r>
-        <w:tab/>
-      </w:r>
-      <w:r>
-        <w:tab/>
-      </w:r>
-      <w:r>
-        <w:tab/>
-      </w:r>
-      <w:proofErr w:type="gramStart"/>
-      <w:r>
-        <w:t>&lt;</w:t>
-      </w:r>
-      <w:proofErr w:type="spellStart"/>
-      <w:r>
-        <w:t>groupId</w:t>
-      </w:r>
-      <w:proofErr w:type="spellEnd"/>
-      <w:r>
-        <w:t>&gt;</w:t>
-      </w:r>
-      <w:proofErr w:type="spellStart"/>
-      <w:r>
-        <w:t>org.apache.maven</w:t>
-      </w:r>
-      <w:proofErr w:type="gramEnd"/>
-      <w:r>
-        <w:t>.plugins</w:t>
-      </w:r>
-      <w:proofErr w:type="spellEnd"/>
-      <w:r>
-        <w:t>&lt;/</w:t>
-      </w:r>
-      <w:proofErr w:type="spellStart"/>
-      <w:r>
-        <w:t>groupId</w:t>
-      </w:r>
-      <w:proofErr w:type="spellEnd"/>
-      <w:r>
-        <w:t>&gt;</w:t>
-      </w:r>
-    </w:p>
-    <w:p>
-      <w:r>
-        <w:tab/>
-      </w:r>
-      <w:r>
-        <w:tab/>
-      </w:r>
-      <w:r>
-        <w:tab/>
-      </w:r>
-      <w:r>
-        <w:tab/>
-      </w:r>
-      <w:r>
-        <w:tab/>
-        <w:t>&lt;</w:t>
-      </w:r>
-      <w:proofErr w:type="spellStart"/>
-      <w:r>
-        <w:t>artifactId</w:t>
-      </w:r>
-      <w:proofErr w:type="spellEnd"/>
-      <w:r>
-        <w:t>&gt;maven-compiler-plugin&lt;/</w:t>
-      </w:r>
-      <w:proofErr w:type="spellStart"/>
-      <w:r>
-        <w:t>artifactId</w:t>
-      </w:r>
-      <w:proofErr w:type="spellEnd"/>
-      <w:r>
-        <w:t>&gt;</w:t>
-      </w:r>
-    </w:p>
-    <w:p>
-      <w:r>
-        <w:tab/>
-      </w:r>
-      <w:r>
-        <w:tab/>
-      </w:r>
-      <w:r>
-        <w:tab/>
-      </w:r>
-      <w:r>
-        <w:tab/>
-      </w:r>
-      <w:r>
-        <w:tab/>
-        <w:t>&lt;version&gt;3.1&lt;/version&gt;</w:t>
-      </w:r>
-    </w:p>
-    <w:p>
-      <w:r>
-        <w:tab/>
-      </w:r>
-      <w:r>
-        <w:tab/>
-      </w:r>
-      <w:r>
-        <w:tab/>
-      </w:r>
-      <w:r>
-        <w:tab/>
-      </w:r>
-      <w:r>
-        <w:tab/>
-        <w:t>&lt;configuration&gt;</w:t>
-      </w:r>
-    </w:p>
-    <w:p>
-      <w:r>
-        <w:tab/>
-      </w:r>
-      <w:r>
-        <w:tab/>
-      </w:r>
-      <w:r>
-        <w:tab/>
-      </w:r>
-      <w:r>
-        <w:tab/>
-      </w:r>
-      <w:r>
-        <w:tab/>
-      </w:r>
-      <w:r>
-        <w:tab/>
-        <w:t>&lt;source&gt;1.8&lt;/source&gt;</w:t>
-      </w:r>
-    </w:p>
-    <w:p>
-      <w:r>
-        <w:tab/>
-      </w:r>
-      <w:r>
-        <w:tab/>
-      </w:r>
-      <w:r>
-        <w:tab/>
-      </w:r>
-      <w:r>
-        <w:tab/>
-      </w:r>
-      <w:r>
-        <w:tab/>
-      </w:r>
-      <w:r>
-        <w:tab/>
-        <w:t>&lt;target&gt;1.8&lt;/target&gt;</w:t>
-      </w:r>
-    </w:p>
-    <w:p>
-      <w:r>
-        <w:tab/>
-      </w:r>
-      <w:r>
-        <w:tab/>
-      </w:r>
-      <w:r>
-        <w:tab/>
-      </w:r>
-      <w:r>
-        <w:tab/>
-      </w:r>
-      <w:r>
-        <w:tab/>
-      </w:r>
-      <w:r>
-        <w:tab/>
-        <w:t>&lt;fork&gt;true&lt;/fork&gt;</w:t>
-      </w:r>
-    </w:p>
-    <w:p>
-      <w:r>
-        <w:lastRenderedPageBreak/>
-        <w:tab/>
-      </w:r>
-      <w:r>
-        <w:tab/>
-      </w:r>
-      <w:r>
-        <w:tab/>
-      </w:r>
-      <w:r>
-        <w:tab/>
-      </w:r>
-      <w:r>
-        <w:tab/>
-      </w:r>
-      <w:r>
-        <w:tab/>
-      </w:r>
-      <w:proofErr w:type="gramStart"/>
-      <w:r>
-        <w:t>&lt;!--</w:t>
-      </w:r>
-      <w:proofErr w:type="gramEnd"/>
-      <w:r>
-        <w:t>&lt;executable&gt;C:\Program Files\Java\jdk1.8.0_121\bin\javac.exe&lt;/executable&gt; --&gt;</w:t>
-      </w:r>
-    </w:p>
-    <w:p>
-      <w:r>
-        <w:tab/>
-      </w:r>
-      <w:r>
-        <w:tab/>
-      </w:r>
-      <w:r>
-        <w:tab/>
-      </w:r>
-      <w:r>
-        <w:tab/>
-      </w:r>
-      <w:r>
-        <w:tab/>
-      </w:r>
-      <w:r>
-        <w:tab/>
-        <w:t>&lt;executable&gt;${</w:t>
-      </w:r>
-      <w:proofErr w:type="spellStart"/>
-      <w:r>
-        <w:t>env.JAVA_</w:t>
-      </w:r>
-      <w:proofErr w:type="gramStart"/>
-      <w:r>
-        <w:t>HOME</w:t>
-      </w:r>
-      <w:proofErr w:type="spellEnd"/>
-      <w:r>
-        <w:t>}\bin\javac.exe</w:t>
-      </w:r>
-      <w:proofErr w:type="gramEnd"/>
-      <w:r>
-        <w:t>&lt;/executable&gt;</w:t>
-      </w:r>
-    </w:p>
-    <w:p>
-      <w:r>
-        <w:tab/>
-      </w:r>
-      <w:r>
-        <w:tab/>
-      </w:r>
-      <w:r>
-        <w:tab/>
-      </w:r>
-      <w:r>
-        <w:tab/>
-      </w:r>
-      <w:r>
-        <w:tab/>
-        <w:t>&lt;/configuration&gt;</w:t>
-      </w:r>
-    </w:p>
-    <w:p>
-      <w:r>
-        <w:tab/>
-      </w:r>
-      <w:r>
-        <w:tab/>
-      </w:r>
-      <w:r>
-        <w:tab/>
-      </w:r>
-      <w:r>
-        <w:tab/>
-        <w:t>&lt;/plugin&gt;</w:t>
-      </w:r>
-    </w:p>
-    <w:p>
-      <w:r>
-        <w:tab/>
-      </w:r>
-      <w:r>
-        <w:tab/>
-      </w:r>
-      <w:r>
-        <w:tab/>
-        <w:t>&lt;/plugins&gt;</w:t>
-      </w:r>
-    </w:p>
-    <w:p>
-      <w:r>
-        <w:tab/>
-      </w:r>
-      <w:r>
-        <w:tab/>
-        <w:t>&lt;/</w:t>
-      </w:r>
-      <w:proofErr w:type="spellStart"/>
-      <w:r>
-        <w:t>pluginManagement</w:t>
-      </w:r>
-      <w:proofErr w:type="spellEnd"/>
-      <w:r>
-        <w:t>&gt;</w:t>
-      </w:r>
-    </w:p>
-    <w:p>
-      <w:r>
-        <w:tab/>
-        <w:t>&lt;/build&gt;</w:t>
-      </w:r>
-    </w:p>
-    <w:p>
-      <w:pPr>
+      </w:pPr>
+      <w:r>
         <w:rPr>
           <w:b/>
           <w:bCs/>
         </w:rPr>
-      </w:pPr>
-      <w:r>
-        <w:rPr>
-          <w:b/>
-          <w:bCs/>
-        </w:rPr>
         <w:t>Sample POM for cucumber project</w:t>
       </w:r>
     </w:p>
     <w:p>
       <w:r>
-        <w:t xml:space="preserve">&lt;project </w:t>
-      </w:r>
-      <w:proofErr w:type="spellStart"/>
-      <w:r>
-        <w:t>xmlns</w:t>
-      </w:r>
-      <w:proofErr w:type="spellEnd"/>
-      <w:r>
-        <w:t xml:space="preserve">="http://maven.apache.org/POM/4.0.0" </w:t>
-      </w:r>
-      <w:proofErr w:type="spellStart"/>
-      <w:proofErr w:type="gramStart"/>
-      <w:r>
-        <w:t>xmlns:xsi</w:t>
-      </w:r>
-      <w:proofErr w:type="spellEnd"/>
-      <w:proofErr w:type="gramEnd"/>
-      <w:r>
-        <w:t>="http://www.w3.org/2001/XMLSchema-instance"</w:t>
-      </w:r>
-    </w:p>
-    <w:p>
-      <w:r>
-        <w:tab/>
-      </w:r>
-      <w:proofErr w:type="spellStart"/>
-      <w:proofErr w:type="gramStart"/>
-      <w:r>
-        <w:t>xsi:schemaLocation</w:t>
-      </w:r>
-      <w:proofErr w:type="spellEnd"/>
-      <w:proofErr w:type="gramEnd"/>
-      <w:r>
-        <w:t>="http://maven.apache.org/POM/4.0.0 http://maven.apache.org/xsd/maven-4.0.0.xsd"&gt;</w:t>
-      </w:r>
-    </w:p>
-    <w:p>
-      <w:r>
-        <w:tab/>
-        <w:t>&lt;</w:t>
-      </w:r>
-      <w:proofErr w:type="spellStart"/>
-      <w:r>
-        <w:t>modelVersion</w:t>
-      </w:r>
-      <w:proofErr w:type="spellEnd"/>
-      <w:r>
-        <w:t>&gt;4.0.0&lt;/</w:t>
-      </w:r>
-      <w:proofErr w:type="spellStart"/>
-      <w:r>
-        <w:t>modelVersion</w:t>
-      </w:r>
-      <w:proofErr w:type="spellEnd"/>
-      <w:r>
-        <w:t>&gt;</w:t>
+        <w:t>&lt;project xmlns="http://maven.apache.org/POM/4.0.0" xmlns:xsi="http://www.w3.org/2001/XMLSchema-instance"</w:t>
+      </w:r>
+    </w:p>
+    <w:p>
+      <w:r>
+        <w:tab/>
+        <w:t>xsi:schemaLocation="http://maven.apache.org/POM/4.0.0 http://maven.apache.org/xsd/maven-4.0.0.xsd"&gt;</w:t>
+      </w:r>
+    </w:p>
+    <w:p>
+      <w:r>
+        <w:tab/>
+        <w:t>&lt;modelVersion&gt;4.0.0&lt;/modelVersion&gt;</w:t>
       </w:r>
     </w:p>
     <w:p/>
     <w:p>
       <w:r>
         <w:tab/>
-        <w:t>&lt;</w:t>
-      </w:r>
-      <w:proofErr w:type="spellStart"/>
-      <w:r>
-        <w:t>groupId</w:t>
-      </w:r>
-      <w:proofErr w:type="spellEnd"/>
-      <w:r>
-        <w:t>&gt;</w:t>
-      </w:r>
-      <w:proofErr w:type="spellStart"/>
-      <w:r>
-        <w:t>com.webdriveruniversity</w:t>
-      </w:r>
-      <w:proofErr w:type="spellEnd"/>
-      <w:r>
-        <w:t>&lt;/</w:t>
-      </w:r>
-      <w:proofErr w:type="spellStart"/>
-      <w:r>
-        <w:t>groupId</w:t>
-      </w:r>
-      <w:proofErr w:type="spellEnd"/>
-      <w:r>
-        <w:t>&gt;</w:t>
-      </w:r>
-    </w:p>
-    <w:p>
-      <w:r>
-        <w:tab/>
-        <w:t>&lt;</w:t>
-      </w:r>
-      <w:proofErr w:type="spellStart"/>
-      <w:r>
-        <w:t>artifactId</w:t>
-      </w:r>
-      <w:proofErr w:type="spellEnd"/>
-      <w:r>
-        <w:t>&gt;</w:t>
-      </w:r>
-      <w:proofErr w:type="spellStart"/>
-      <w:r>
-        <w:t>CucumberFramework</w:t>
-      </w:r>
-      <w:proofErr w:type="spellEnd"/>
-      <w:r>
-        <w:t>&lt;/</w:t>
-      </w:r>
-      <w:proofErr w:type="spellStart"/>
-      <w:r>
-        <w:t>artifactId</w:t>
-      </w:r>
-      <w:proofErr w:type="spellEnd"/>
-      <w:r>
-        <w:t>&gt;</w:t>
+        <w:t>&lt;groupId&gt;com.webdriveruniversity&lt;/groupId&gt;</w:t>
+      </w:r>
+    </w:p>
+    <w:p>
+      <w:r>
+        <w:tab/>
+        <w:t>&lt;artifactId&gt;CucumberFramework&lt;/artifactId&gt;</w:t>
       </w:r>
     </w:p>
     <w:p>
@@ -2128,29 +1564,13 @@
     <w:p>
       <w:r>
         <w:tab/>
-        <w:t>&lt;name&gt;</w:t>
-      </w:r>
-      <w:proofErr w:type="spellStart"/>
-      <w:r>
-        <w:t>CucumberFramework</w:t>
-      </w:r>
-      <w:proofErr w:type="spellEnd"/>
-      <w:r>
-        <w:t>&lt;/name&gt;</w:t>
-      </w:r>
-    </w:p>
-    <w:p>
-      <w:r>
-        <w:tab/>
-        <w:t>&lt;</w:t>
-      </w:r>
-      <w:proofErr w:type="spellStart"/>
-      <w:r>
-        <w:t>url</w:t>
-      </w:r>
-      <w:proofErr w:type="spellEnd"/>
-      <w:r>
-        <w:t>&gt;http://maven.apache.org&lt;/url&gt;</w:t>
+        <w:t>&lt;name&gt;CucumberFramework&lt;/name&gt;</w:t>
+      </w:r>
+    </w:p>
+    <w:p>
+      <w:r>
+        <w:tab/>
+        <w:t>&lt;url&gt;http://maven.apache.org&lt;/url&gt;</w:t>
       </w:r>
     </w:p>
     <w:p/>
@@ -2166,15 +1586,7 @@
       </w:r>
       <w:r>
         <w:tab/>
-        <w:t>&lt;</w:t>
-      </w:r>
-      <w:proofErr w:type="gramStart"/>
-      <w:r>
-        <w:t>project.build</w:t>
-      </w:r>
-      <w:proofErr w:type="gramEnd"/>
-      <w:r>
-        <w:t>.sourceEncoding&gt;UTF-8&lt;/project.build.sourceEncoding&gt;</w:t>
+        <w:t>&lt;project.build.sourceEncoding&gt;UTF-8&lt;/project.build.sourceEncoding&gt;</w:t>
       </w:r>
     </w:p>
     <w:p>
@@ -2196,15 +1608,7 @@
       </w:r>
       <w:r>
         <w:tab/>
-        <w:t>&lt;</w:t>
-      </w:r>
-      <w:proofErr w:type="spellStart"/>
-      <w:r>
-        <w:t>pluginManagement</w:t>
-      </w:r>
-      <w:proofErr w:type="spellEnd"/>
-      <w:r>
-        <w:t>&gt;</w:t>
+        <w:t>&lt;pluginManagement&gt;</w:t>
       </w:r>
     </w:p>
     <w:p>
@@ -2250,72 +1654,25 @@
       </w:r>
       <w:r>
         <w:tab/>
-      </w:r>
-      <w:proofErr w:type="gramStart"/>
-      <w:r>
-        <w:t>&lt;</w:t>
-      </w:r>
-      <w:proofErr w:type="spellStart"/>
-      <w:r>
-        <w:t>groupId</w:t>
-      </w:r>
-      <w:proofErr w:type="spellEnd"/>
-      <w:r>
-        <w:t>&gt;</w:t>
-      </w:r>
-      <w:proofErr w:type="spellStart"/>
-      <w:r>
-        <w:t>org.apache.maven</w:t>
-      </w:r>
-      <w:proofErr w:type="gramEnd"/>
-      <w:r>
-        <w:t>.plugins</w:t>
-      </w:r>
-      <w:proofErr w:type="spellEnd"/>
-      <w:r>
-        <w:t>&lt;/</w:t>
-      </w:r>
-      <w:proofErr w:type="spellStart"/>
-      <w:r>
-        <w:t>groupId</w:t>
-      </w:r>
-      <w:proofErr w:type="spellEnd"/>
-      <w:r>
-        <w:t>&gt;</w:t>
-      </w:r>
-    </w:p>
-    <w:p>
-      <w:r>
-        <w:tab/>
-      </w:r>
-      <w:r>
-        <w:tab/>
-      </w:r>
-      <w:r>
-        <w:tab/>
-      </w:r>
-      <w:r>
-        <w:tab/>
-      </w:r>
-      <w:r>
-        <w:tab/>
-        <w:t>&lt;</w:t>
-      </w:r>
-      <w:proofErr w:type="spellStart"/>
-      <w:r>
-        <w:t>artifactId</w:t>
-      </w:r>
-      <w:proofErr w:type="spellEnd"/>
-      <w:r>
-        <w:t>&gt;maven-compiler-plugin&lt;/</w:t>
-      </w:r>
-      <w:proofErr w:type="spellStart"/>
-      <w:r>
-        <w:t>artifactId</w:t>
-      </w:r>
-      <w:proofErr w:type="spellEnd"/>
-      <w:r>
-        <w:t>&gt;</w:t>
+        <w:t>&lt;groupId&gt;org.apache.maven.plugins&lt;/groupId&gt;</w:t>
+      </w:r>
+    </w:p>
+    <w:p>
+      <w:r>
+        <w:tab/>
+      </w:r>
+      <w:r>
+        <w:tab/>
+      </w:r>
+      <w:r>
+        <w:tab/>
+      </w:r>
+      <w:r>
+        <w:tab/>
+      </w:r>
+      <w:r>
+        <w:tab/>
+        <w:t>&lt;artifactId&gt;maven-compiler-plugin&lt;/artifactId&gt;</w:t>
       </w:r>
     </w:p>
     <w:p>
@@ -2435,51 +1792,28 @@
       </w:r>
       <w:r>
         <w:tab/>
-      </w:r>
-      <w:proofErr w:type="gramStart"/>
-      <w:r>
-        <w:t>&lt;!--</w:t>
-      </w:r>
-      <w:proofErr w:type="gramEnd"/>
-      <w:r>
-        <w:t>&lt;executable&gt;C:\Program Files\Java\jdk1.8.0_121\bin\javac.exe&lt;/executable&gt;--&gt;</w:t>
-      </w:r>
-    </w:p>
-    <w:p>
-      <w:r>
-        <w:tab/>
-      </w:r>
-      <w:r>
-        <w:tab/>
-      </w:r>
-      <w:r>
-        <w:tab/>
-      </w:r>
-      <w:r>
-        <w:tab/>
-      </w:r>
-      <w:r>
-        <w:tab/>
-      </w:r>
-      <w:r>
-        <w:tab/>
-        <w:t>&lt;executable&gt;${</w:t>
-      </w:r>
-      <w:proofErr w:type="spellStart"/>
-      <w:r>
-        <w:t>env.JAVA_</w:t>
-      </w:r>
-      <w:proofErr w:type="gramStart"/>
-      <w:r>
-        <w:t>HOME</w:t>
-      </w:r>
-      <w:proofErr w:type="spellEnd"/>
-      <w:r>
-        <w:t>}\bin\javac.exe</w:t>
-      </w:r>
-      <w:proofErr w:type="gramEnd"/>
-      <w:r>
-        <w:t>&lt;/executable&gt;</w:t>
+        <w:t>&lt;!--&lt;executable&gt;C:\Program Files\Java\jdk1.8.0_121\bin\javac.exe&lt;/executable&gt;--&gt;</w:t>
+      </w:r>
+    </w:p>
+    <w:p>
+      <w:r>
+        <w:tab/>
+      </w:r>
+      <w:r>
+        <w:tab/>
+      </w:r>
+      <w:r>
+        <w:tab/>
+      </w:r>
+      <w:r>
+        <w:tab/>
+      </w:r>
+      <w:r>
+        <w:tab/>
+      </w:r>
+      <w:r>
+        <w:tab/>
+        <w:t>&lt;executable&gt;${env.JAVA_HOME}\bin\javac.exe&lt;/executable&gt;</w:t>
       </w:r>
     </w:p>
     <w:p>
@@ -2545,72 +1879,25 @@
       </w:r>
       <w:r>
         <w:tab/>
-      </w:r>
-      <w:proofErr w:type="gramStart"/>
-      <w:r>
-        <w:t>&lt;</w:t>
-      </w:r>
-      <w:proofErr w:type="spellStart"/>
-      <w:r>
-        <w:t>groupId</w:t>
-      </w:r>
-      <w:proofErr w:type="spellEnd"/>
-      <w:r>
-        <w:t>&gt;</w:t>
-      </w:r>
-      <w:proofErr w:type="spellStart"/>
-      <w:r>
-        <w:t>org.apache.maven</w:t>
-      </w:r>
-      <w:proofErr w:type="gramEnd"/>
-      <w:r>
-        <w:t>.plugins</w:t>
-      </w:r>
-      <w:proofErr w:type="spellEnd"/>
-      <w:r>
-        <w:t>&lt;/</w:t>
-      </w:r>
-      <w:proofErr w:type="spellStart"/>
-      <w:r>
-        <w:t>groupId</w:t>
-      </w:r>
-      <w:proofErr w:type="spellEnd"/>
-      <w:r>
-        <w:t>&gt;</w:t>
-      </w:r>
-    </w:p>
-    <w:p>
-      <w:r>
-        <w:tab/>
-      </w:r>
-      <w:r>
-        <w:tab/>
-      </w:r>
-      <w:r>
-        <w:tab/>
-      </w:r>
-      <w:r>
-        <w:tab/>
-      </w:r>
-      <w:r>
-        <w:tab/>
-        <w:t>&lt;</w:t>
-      </w:r>
-      <w:proofErr w:type="spellStart"/>
-      <w:r>
-        <w:t>artifactId</w:t>
-      </w:r>
-      <w:proofErr w:type="spellEnd"/>
-      <w:r>
-        <w:t>&gt;maven-surefire-plugin&lt;/</w:t>
-      </w:r>
-      <w:proofErr w:type="spellStart"/>
-      <w:r>
-        <w:t>artifactId</w:t>
-      </w:r>
-      <w:proofErr w:type="spellEnd"/>
-      <w:r>
-        <w:t>&gt;</w:t>
+        <w:t>&lt;groupId&gt;org.apache.maven.plugins&lt;/groupId&gt;</w:t>
+      </w:r>
+    </w:p>
+    <w:p>
+      <w:r>
+        <w:tab/>
+      </w:r>
+      <w:r>
+        <w:tab/>
+      </w:r>
+      <w:r>
+        <w:tab/>
+      </w:r>
+      <w:r>
+        <w:tab/>
+      </w:r>
+      <w:r>
+        <w:tab/>
+        <w:t>&lt;artifactId&gt;maven-surefire-plugin&lt;/artifactId&gt;</w:t>
       </w:r>
     </w:p>
     <w:p>
@@ -2667,158 +1954,94 @@
       </w:r>
       <w:r>
         <w:tab/>
-        <w:t>&lt;</w:t>
-      </w:r>
-      <w:proofErr w:type="spellStart"/>
-      <w:r>
-        <w:t>suiteXmlFiles</w:t>
-      </w:r>
-      <w:proofErr w:type="spellEnd"/>
-      <w:r>
-        <w:t>&gt;</w:t>
-      </w:r>
-    </w:p>
-    <w:p>
-      <w:r>
-        <w:tab/>
-      </w:r>
-      <w:r>
-        <w:tab/>
-      </w:r>
-      <w:r>
-        <w:tab/>
-      </w:r>
-      <w:r>
-        <w:tab/>
-      </w:r>
-      <w:r>
-        <w:tab/>
-      </w:r>
-      <w:r>
-        <w:tab/>
-      </w:r>
-      <w:r>
-        <w:tab/>
-        <w:t>&lt;</w:t>
-      </w:r>
-      <w:proofErr w:type="spellStart"/>
-      <w:r>
-        <w:t>suiteXmlFile</w:t>
-      </w:r>
-      <w:proofErr w:type="spellEnd"/>
-      <w:r>
-        <w:t>&gt;testng.xml&lt;/</w:t>
-      </w:r>
-      <w:proofErr w:type="spellStart"/>
-      <w:r>
-        <w:t>suiteXmlFile</w:t>
-      </w:r>
-      <w:proofErr w:type="spellEnd"/>
-      <w:r>
-        <w:t>&gt;</w:t>
-      </w:r>
-    </w:p>
-    <w:p>
-      <w:r>
-        <w:tab/>
-      </w:r>
-      <w:r>
-        <w:tab/>
-      </w:r>
-      <w:r>
-        <w:tab/>
-      </w:r>
-      <w:r>
-        <w:tab/>
-      </w:r>
-      <w:r>
-        <w:tab/>
-      </w:r>
-      <w:r>
-        <w:tab/>
-        <w:t>&lt;/</w:t>
-      </w:r>
-      <w:proofErr w:type="spellStart"/>
-      <w:r>
-        <w:t>suiteXmlFiles</w:t>
-      </w:r>
-      <w:proofErr w:type="spellEnd"/>
-      <w:r>
-        <w:t>&gt;</w:t>
-      </w:r>
-    </w:p>
-    <w:p>
-      <w:r>
-        <w:tab/>
-      </w:r>
-      <w:r>
-        <w:tab/>
-      </w:r>
-      <w:r>
-        <w:tab/>
-      </w:r>
-      <w:r>
-        <w:tab/>
-      </w:r>
-      <w:r>
-        <w:tab/>
-      </w:r>
-      <w:r>
-        <w:tab/>
-        <w:t>&lt;</w:t>
-      </w:r>
-      <w:proofErr w:type="spellStart"/>
-      <w:r>
-        <w:t>testErrorIgnore</w:t>
-      </w:r>
-      <w:proofErr w:type="spellEnd"/>
-      <w:r>
-        <w:t>&gt;false&lt;/</w:t>
-      </w:r>
-      <w:proofErr w:type="spellStart"/>
-      <w:r>
-        <w:t>testErrorIgnore</w:t>
-      </w:r>
-      <w:proofErr w:type="spellEnd"/>
-      <w:r>
-        <w:t>&gt;</w:t>
-      </w:r>
-    </w:p>
-    <w:p>
-      <w:r>
-        <w:tab/>
-      </w:r>
-      <w:r>
-        <w:tab/>
-      </w:r>
-      <w:r>
-        <w:tab/>
-      </w:r>
-      <w:r>
-        <w:tab/>
-      </w:r>
-      <w:r>
-        <w:tab/>
-      </w:r>
-      <w:r>
-        <w:tab/>
-        <w:t>&lt;</w:t>
-      </w:r>
-      <w:proofErr w:type="spellStart"/>
-      <w:r>
-        <w:t>testFailureIgnore</w:t>
-      </w:r>
-      <w:proofErr w:type="spellEnd"/>
-      <w:r>
-        <w:t>&gt;false&lt;/</w:t>
-      </w:r>
-      <w:proofErr w:type="spellStart"/>
-      <w:r>
-        <w:t>testFailureIgnore</w:t>
-      </w:r>
-      <w:proofErr w:type="spellEnd"/>
-      <w:r>
-        <w:t>&gt;</w:t>
+        <w:t>&lt;suiteXmlFiles&gt;</w:t>
+      </w:r>
+    </w:p>
+    <w:p>
+      <w:r>
+        <w:tab/>
+      </w:r>
+      <w:r>
+        <w:tab/>
+      </w:r>
+      <w:r>
+        <w:tab/>
+      </w:r>
+      <w:r>
+        <w:tab/>
+      </w:r>
+      <w:r>
+        <w:tab/>
+      </w:r>
+      <w:r>
+        <w:tab/>
+      </w:r>
+      <w:r>
+        <w:tab/>
+        <w:t>&lt;suiteXmlFile&gt;testng.xml&lt;/suiteXmlFile&gt;</w:t>
+      </w:r>
+    </w:p>
+    <w:p>
+      <w:r>
+        <w:tab/>
+      </w:r>
+      <w:r>
+        <w:tab/>
+      </w:r>
+      <w:r>
+        <w:tab/>
+      </w:r>
+      <w:r>
+        <w:tab/>
+      </w:r>
+      <w:r>
+        <w:tab/>
+      </w:r>
+      <w:r>
+        <w:tab/>
+        <w:t>&lt;/suiteXmlFiles&gt;</w:t>
+      </w:r>
+    </w:p>
+    <w:p>
+      <w:r>
+        <w:tab/>
+      </w:r>
+      <w:r>
+        <w:tab/>
+      </w:r>
+      <w:r>
+        <w:tab/>
+      </w:r>
+      <w:r>
+        <w:tab/>
+      </w:r>
+      <w:r>
+        <w:tab/>
+      </w:r>
+      <w:r>
+        <w:tab/>
+        <w:t>&lt;testErrorIgnore&gt;false&lt;/testErrorIgnore&gt;</w:t>
+      </w:r>
+    </w:p>
+    <w:p>
+      <w:r>
+        <w:tab/>
+      </w:r>
+      <w:r>
+        <w:tab/>
+      </w:r>
+      <w:r>
+        <w:tab/>
+      </w:r>
+      <w:r>
+        <w:tab/>
+      </w:r>
+      <w:r>
+        <w:tab/>
+      </w:r>
+      <w:r>
+        <w:tab/>
+        <w:t>&lt;testFailureIgnore&gt;false&lt;/testFailureIgnore&gt;</w:t>
       </w:r>
     </w:p>
     <w:p>
@@ -2872,15 +2095,7 @@
       </w:r>
       <w:r>
         <w:tab/>
-        <w:t>&lt;/</w:t>
-      </w:r>
-      <w:proofErr w:type="spellStart"/>
-      <w:r>
-        <w:t>pluginManagement</w:t>
-      </w:r>
-      <w:proofErr w:type="spellEnd"/>
-      <w:r>
-        <w:t>&gt;</w:t>
+        <w:t>&lt;/pluginManagement&gt;</w:t>
       </w:r>
     </w:p>
     <w:p>
@@ -2930,69 +2145,22 @@
       </w:r>
       <w:r>
         <w:tab/>
-      </w:r>
-      <w:proofErr w:type="gramStart"/>
-      <w:r>
-        <w:t>&lt;</w:t>
-      </w:r>
-      <w:proofErr w:type="spellStart"/>
-      <w:r>
-        <w:t>groupId</w:t>
-      </w:r>
-      <w:proofErr w:type="spellEnd"/>
-      <w:r>
-        <w:t>&gt;</w:t>
-      </w:r>
-      <w:proofErr w:type="spellStart"/>
-      <w:r>
-        <w:t>org.apache.maven</w:t>
-      </w:r>
-      <w:proofErr w:type="gramEnd"/>
-      <w:r>
-        <w:t>.plugins</w:t>
-      </w:r>
-      <w:proofErr w:type="spellEnd"/>
-      <w:r>
-        <w:t>&lt;/</w:t>
-      </w:r>
-      <w:proofErr w:type="spellStart"/>
-      <w:r>
-        <w:t>groupId</w:t>
-      </w:r>
-      <w:proofErr w:type="spellEnd"/>
-      <w:r>
-        <w:t>&gt;</w:t>
-      </w:r>
-    </w:p>
-    <w:p>
-      <w:r>
-        <w:tab/>
-      </w:r>
-      <w:r>
-        <w:tab/>
-      </w:r>
-      <w:r>
-        <w:tab/>
-      </w:r>
-      <w:r>
-        <w:tab/>
-        <w:t>&lt;</w:t>
-      </w:r>
-      <w:proofErr w:type="spellStart"/>
-      <w:r>
-        <w:t>artifactId</w:t>
-      </w:r>
-      <w:proofErr w:type="spellEnd"/>
-      <w:r>
-        <w:t>&gt;maven-surefire-report-plugin&lt;/</w:t>
-      </w:r>
-      <w:proofErr w:type="spellStart"/>
-      <w:r>
-        <w:t>artifactId</w:t>
-      </w:r>
-      <w:proofErr w:type="spellEnd"/>
-      <w:r>
-        <w:t>&gt;</w:t>
+        <w:t>&lt;groupId&gt;org.apache.maven.plugins&lt;/groupId&gt;</w:t>
+      </w:r>
+    </w:p>
+    <w:p>
+      <w:r>
+        <w:tab/>
+      </w:r>
+      <w:r>
+        <w:tab/>
+      </w:r>
+      <w:r>
+        <w:tab/>
+      </w:r>
+      <w:r>
+        <w:tab/>
+        <w:t>&lt;artifactId&gt;maven-surefire-report-plugin&lt;/artifactId&gt;</w:t>
       </w:r>
     </w:p>
     <w:p>
@@ -3062,63 +2230,19 @@
       </w:r>
       <w:r>
         <w:tab/>
-      </w:r>
-      <w:proofErr w:type="gramStart"/>
-      <w:r>
-        <w:t>&lt;</w:t>
-      </w:r>
-      <w:proofErr w:type="spellStart"/>
-      <w:r>
-        <w:t>groupId</w:t>
-      </w:r>
-      <w:proofErr w:type="spellEnd"/>
-      <w:r>
-        <w:t>&gt;</w:t>
-      </w:r>
-      <w:proofErr w:type="spellStart"/>
-      <w:r>
-        <w:t>org.seleniumhq.selenium</w:t>
-      </w:r>
-      <w:proofErr w:type="spellEnd"/>
-      <w:proofErr w:type="gramEnd"/>
-      <w:r>
-        <w:t>&lt;/</w:t>
-      </w:r>
-      <w:proofErr w:type="spellStart"/>
-      <w:r>
-        <w:t>groupId</w:t>
-      </w:r>
-      <w:proofErr w:type="spellEnd"/>
-      <w:r>
-        <w:t>&gt;</w:t>
-      </w:r>
-    </w:p>
-    <w:p>
-      <w:r>
-        <w:tab/>
-      </w:r>
-      <w:r>
-        <w:tab/>
-      </w:r>
-      <w:r>
-        <w:tab/>
-        <w:t>&lt;</w:t>
-      </w:r>
-      <w:proofErr w:type="spellStart"/>
-      <w:r>
-        <w:t>artifactId</w:t>
-      </w:r>
-      <w:proofErr w:type="spellEnd"/>
-      <w:r>
-        <w:t>&gt;selenium-java&lt;/</w:t>
-      </w:r>
-      <w:proofErr w:type="spellStart"/>
-      <w:r>
-        <w:t>artifactId</w:t>
-      </w:r>
-      <w:proofErr w:type="spellEnd"/>
-      <w:r>
-        <w:t>&gt;</w:t>
+        <w:t>&lt;groupId&gt;org.seleniumhq.selenium&lt;/groupId&gt;</w:t>
+      </w:r>
+    </w:p>
+    <w:p>
+      <w:r>
+        <w:tab/>
+      </w:r>
+      <w:r>
+        <w:tab/>
+      </w:r>
+      <w:r>
+        <w:tab/>
+        <w:t>&lt;artifactId&gt;selenium-java&lt;/artifactId&gt;</w:t>
       </w:r>
     </w:p>
     <w:p>
@@ -3160,67 +2284,19 @@
       </w:r>
       <w:r>
         <w:tab/>
-        <w:t>&lt;</w:t>
-      </w:r>
-      <w:proofErr w:type="spellStart"/>
-      <w:r>
-        <w:t>groupId</w:t>
-      </w:r>
-      <w:proofErr w:type="spellEnd"/>
-      <w:r>
-        <w:t>&gt;</w:t>
-      </w:r>
-      <w:proofErr w:type="spellStart"/>
-      <w:r>
-        <w:t>junit</w:t>
-      </w:r>
-      <w:proofErr w:type="spellEnd"/>
-      <w:r>
-        <w:t>&lt;/</w:t>
-      </w:r>
-      <w:proofErr w:type="spellStart"/>
-      <w:r>
-        <w:t>groupId</w:t>
-      </w:r>
-      <w:proofErr w:type="spellEnd"/>
-      <w:r>
-        <w:t>&gt;</w:t>
-      </w:r>
-    </w:p>
-    <w:p>
-      <w:r>
-        <w:tab/>
-      </w:r>
-      <w:r>
-        <w:tab/>
-      </w:r>
-      <w:r>
-        <w:tab/>
-        <w:t>&lt;</w:t>
-      </w:r>
-      <w:proofErr w:type="spellStart"/>
-      <w:r>
-        <w:t>artifactId</w:t>
-      </w:r>
-      <w:proofErr w:type="spellEnd"/>
-      <w:r>
-        <w:t>&gt;</w:t>
-      </w:r>
-      <w:proofErr w:type="spellStart"/>
-      <w:r>
-        <w:t>junit</w:t>
-      </w:r>
-      <w:proofErr w:type="spellEnd"/>
-      <w:r>
-        <w:t>&lt;/</w:t>
-      </w:r>
-      <w:proofErr w:type="spellStart"/>
-      <w:r>
-        <w:t>artifactId</w:t>
-      </w:r>
-      <w:proofErr w:type="spellEnd"/>
-      <w:r>
-        <w:t>&gt;</w:t>
+        <w:t>&lt;groupId&gt;junit&lt;/groupId&gt;</w:t>
+      </w:r>
+    </w:p>
+    <w:p>
+      <w:r>
+        <w:tab/>
+      </w:r>
+      <w:r>
+        <w:tab/>
+      </w:r>
+      <w:r>
+        <w:tab/>
+        <w:t>&lt;artifactId&gt;junit&lt;/artifactId&gt;</w:t>
       </w:r>
     </w:p>
     <w:p>
@@ -3262,67 +2338,19 @@
       </w:r>
       <w:r>
         <w:tab/>
-        <w:t>&lt;</w:t>
-      </w:r>
-      <w:proofErr w:type="spellStart"/>
-      <w:r>
-        <w:t>groupId</w:t>
-      </w:r>
-      <w:proofErr w:type="spellEnd"/>
-      <w:r>
-        <w:t>&gt;</w:t>
-      </w:r>
-      <w:proofErr w:type="spellStart"/>
-      <w:r>
-        <w:t>info.cukes</w:t>
-      </w:r>
-      <w:proofErr w:type="spellEnd"/>
-      <w:r>
-        <w:t>&lt;/</w:t>
-      </w:r>
-      <w:proofErr w:type="spellStart"/>
-      <w:r>
-        <w:t>groupId</w:t>
-      </w:r>
-      <w:proofErr w:type="spellEnd"/>
-      <w:r>
-        <w:t>&gt;</w:t>
-      </w:r>
-    </w:p>
-    <w:p>
-      <w:r>
-        <w:tab/>
-      </w:r>
-      <w:r>
-        <w:tab/>
-      </w:r>
-      <w:r>
-        <w:tab/>
-        <w:t>&lt;</w:t>
-      </w:r>
-      <w:proofErr w:type="spellStart"/>
-      <w:r>
-        <w:t>artifactId</w:t>
-      </w:r>
-      <w:proofErr w:type="spellEnd"/>
-      <w:r>
-        <w:t>&gt;cucumber-</w:t>
-      </w:r>
-      <w:proofErr w:type="spellStart"/>
-      <w:r>
-        <w:t>jvm</w:t>
-      </w:r>
-      <w:proofErr w:type="spellEnd"/>
-      <w:r>
-        <w:t>&lt;/</w:t>
-      </w:r>
-      <w:proofErr w:type="spellStart"/>
-      <w:r>
-        <w:t>artifactId</w:t>
-      </w:r>
-      <w:proofErr w:type="spellEnd"/>
-      <w:r>
-        <w:t>&gt;</w:t>
+        <w:t>&lt;groupId&gt;info.cukes&lt;/groupId&gt;</w:t>
+      </w:r>
+    </w:p>
+    <w:p>
+      <w:r>
+        <w:tab/>
+      </w:r>
+      <w:r>
+        <w:tab/>
+      </w:r>
+      <w:r>
+        <w:tab/>
+        <w:t>&lt;artifactId&gt;cucumber-jvm&lt;/artifactId&gt;</w:t>
       </w:r>
     </w:p>
     <w:p>
@@ -3377,67 +2405,19 @@
       </w:r>
       <w:r>
         <w:tab/>
-        <w:t>&lt;</w:t>
-      </w:r>
-      <w:proofErr w:type="spellStart"/>
-      <w:r>
-        <w:t>groupId</w:t>
-      </w:r>
-      <w:proofErr w:type="spellEnd"/>
-      <w:r>
-        <w:t>&gt;</w:t>
-      </w:r>
-      <w:proofErr w:type="spellStart"/>
-      <w:r>
-        <w:t>info.cukes</w:t>
-      </w:r>
-      <w:proofErr w:type="spellEnd"/>
-      <w:r>
-        <w:t>&lt;/</w:t>
-      </w:r>
-      <w:proofErr w:type="spellStart"/>
-      <w:r>
-        <w:t>groupId</w:t>
-      </w:r>
-      <w:proofErr w:type="spellEnd"/>
-      <w:r>
-        <w:t>&gt;</w:t>
-      </w:r>
-    </w:p>
-    <w:p>
-      <w:r>
-        <w:tab/>
-      </w:r>
-      <w:r>
-        <w:tab/>
-      </w:r>
-      <w:r>
-        <w:tab/>
-        <w:t>&lt;</w:t>
-      </w:r>
-      <w:proofErr w:type="spellStart"/>
-      <w:r>
-        <w:t>artifactId</w:t>
-      </w:r>
-      <w:proofErr w:type="spellEnd"/>
-      <w:r>
-        <w:t>&gt;cucumber-</w:t>
-      </w:r>
-      <w:proofErr w:type="spellStart"/>
-      <w:r>
-        <w:t>junit</w:t>
-      </w:r>
-      <w:proofErr w:type="spellEnd"/>
-      <w:r>
-        <w:t>&lt;/</w:t>
-      </w:r>
-      <w:proofErr w:type="spellStart"/>
-      <w:r>
-        <w:t>artifactId</w:t>
-      </w:r>
-      <w:proofErr w:type="spellEnd"/>
-      <w:r>
-        <w:t>&gt;</w:t>
+        <w:t>&lt;groupId&gt;info.cukes&lt;/groupId&gt;</w:t>
+      </w:r>
+    </w:p>
+    <w:p>
+      <w:r>
+        <w:tab/>
+      </w:r>
+      <w:r>
+        <w:tab/>
+      </w:r>
+      <w:r>
+        <w:tab/>
+        <w:t>&lt;artifactId&gt;cucumber-junit&lt;/artifactId&gt;</w:t>
       </w:r>
     </w:p>
     <w:p>
@@ -3481,14 +2461,7 @@
       </w:r>
       <w:r>
         <w:tab/>
-      </w:r>
-      <w:proofErr w:type="gramStart"/>
-      <w:r>
-        <w:t>&lt;!--</w:t>
-      </w:r>
-      <w:proofErr w:type="gramEnd"/>
-      <w:r>
-        <w:t xml:space="preserve"> https://mvnrepository.com/artifact/info.cukes/cucumber-core --&gt;</w:t>
+        <w:t>&lt;!-- https://mvnrepository.com/artifact/info.cukes/cucumber-core --&gt;</w:t>
       </w:r>
     </w:p>
     <w:p>
@@ -3509,59 +2482,19 @@
       </w:r>
       <w:r>
         <w:tab/>
-        <w:t>&lt;</w:t>
-      </w:r>
-      <w:proofErr w:type="spellStart"/>
-      <w:r>
-        <w:t>groupId</w:t>
-      </w:r>
-      <w:proofErr w:type="spellEnd"/>
-      <w:r>
-        <w:t>&gt;</w:t>
-      </w:r>
-      <w:proofErr w:type="spellStart"/>
-      <w:r>
-        <w:t>info.cukes</w:t>
-      </w:r>
-      <w:proofErr w:type="spellEnd"/>
-      <w:r>
-        <w:t>&lt;/</w:t>
-      </w:r>
-      <w:proofErr w:type="spellStart"/>
-      <w:r>
-        <w:t>groupId</w:t>
-      </w:r>
-      <w:proofErr w:type="spellEnd"/>
-      <w:r>
-        <w:t>&gt;</w:t>
-      </w:r>
-    </w:p>
-    <w:p>
-      <w:r>
-        <w:tab/>
-      </w:r>
-      <w:r>
-        <w:tab/>
-      </w:r>
-      <w:r>
-        <w:tab/>
-        <w:t>&lt;</w:t>
-      </w:r>
-      <w:proofErr w:type="spellStart"/>
-      <w:r>
-        <w:t>artifactId</w:t>
-      </w:r>
-      <w:proofErr w:type="spellEnd"/>
-      <w:r>
-        <w:t>&gt;cucumber-core&lt;/</w:t>
-      </w:r>
-      <w:proofErr w:type="spellStart"/>
-      <w:r>
-        <w:t>artifactId</w:t>
-      </w:r>
-      <w:proofErr w:type="spellEnd"/>
-      <w:r>
-        <w:t>&gt;</w:t>
+        <w:t>&lt;groupId&gt;info.cukes&lt;/groupId&gt;</w:t>
+      </w:r>
+    </w:p>
+    <w:p>
+      <w:r>
+        <w:tab/>
+      </w:r>
+      <w:r>
+        <w:tab/>
+      </w:r>
+      <w:r>
+        <w:tab/>
+        <w:t>&lt;artifactId&gt;cucumber-core&lt;/artifactId&gt;</w:t>
       </w:r>
     </w:p>
     <w:p>
@@ -3592,14 +2525,7 @@
       </w:r>
       <w:r>
         <w:tab/>
-      </w:r>
-      <w:proofErr w:type="gramStart"/>
-      <w:r>
-        <w:t>&lt;!--</w:t>
-      </w:r>
-      <w:proofErr w:type="gramEnd"/>
-      <w:r>
-        <w:t xml:space="preserve"> https://mvnrepository.com/artifact/info.cukes/cucumber-html --&gt;</w:t>
+        <w:t>&lt;!-- https://mvnrepository.com/artifact/info.cukes/cucumber-html --&gt;</w:t>
       </w:r>
     </w:p>
     <w:p>
@@ -3620,59 +2546,19 @@
       </w:r>
       <w:r>
         <w:tab/>
-        <w:t>&lt;</w:t>
-      </w:r>
-      <w:proofErr w:type="spellStart"/>
-      <w:r>
-        <w:t>groupId</w:t>
-      </w:r>
-      <w:proofErr w:type="spellEnd"/>
-      <w:r>
-        <w:t>&gt;</w:t>
-      </w:r>
-      <w:proofErr w:type="spellStart"/>
-      <w:r>
-        <w:t>info.cukes</w:t>
-      </w:r>
-      <w:proofErr w:type="spellEnd"/>
-      <w:r>
-        <w:t>&lt;/</w:t>
-      </w:r>
-      <w:proofErr w:type="spellStart"/>
-      <w:r>
-        <w:t>groupId</w:t>
-      </w:r>
-      <w:proofErr w:type="spellEnd"/>
-      <w:r>
-        <w:t>&gt;</w:t>
-      </w:r>
-    </w:p>
-    <w:p>
-      <w:r>
-        <w:tab/>
-      </w:r>
-      <w:r>
-        <w:tab/>
-      </w:r>
-      <w:r>
-        <w:tab/>
-        <w:t>&lt;</w:t>
-      </w:r>
-      <w:proofErr w:type="spellStart"/>
-      <w:r>
-        <w:t>artifactId</w:t>
-      </w:r>
-      <w:proofErr w:type="spellEnd"/>
-      <w:r>
-        <w:t>&gt;cucumber-html&lt;/</w:t>
-      </w:r>
-      <w:proofErr w:type="spellStart"/>
-      <w:r>
-        <w:t>artifactId</w:t>
-      </w:r>
-      <w:proofErr w:type="spellEnd"/>
-      <w:r>
-        <w:t>&gt;</w:t>
+        <w:t>&lt;groupId&gt;info.cukes&lt;/groupId&gt;</w:t>
+      </w:r>
+    </w:p>
+    <w:p>
+      <w:r>
+        <w:tab/>
+      </w:r>
+      <w:r>
+        <w:tab/>
+      </w:r>
+      <w:r>
+        <w:tab/>
+        <w:t>&lt;artifactId&gt;cucumber-html&lt;/artifactId&gt;</w:t>
       </w:r>
     </w:p>
     <w:p>
@@ -3703,14 +2589,7 @@
       </w:r>
       <w:r>
         <w:tab/>
-      </w:r>
-      <w:proofErr w:type="gramStart"/>
-      <w:r>
-        <w:t>&lt;!--</w:t>
-      </w:r>
-      <w:proofErr w:type="gramEnd"/>
-      <w:r>
-        <w:t xml:space="preserve"> https://mvnrepository.com/artifact/info.cukes/cucumber-java --&gt;</w:t>
+        <w:t>&lt;!-- https://mvnrepository.com/artifact/info.cukes/cucumber-java --&gt;</w:t>
       </w:r>
     </w:p>
     <w:p>
@@ -3731,59 +2610,19 @@
       </w:r>
       <w:r>
         <w:tab/>
-        <w:t>&lt;</w:t>
-      </w:r>
-      <w:proofErr w:type="spellStart"/>
-      <w:r>
-        <w:t>groupId</w:t>
-      </w:r>
-      <w:proofErr w:type="spellEnd"/>
-      <w:r>
-        <w:t>&gt;</w:t>
-      </w:r>
-      <w:proofErr w:type="spellStart"/>
-      <w:r>
-        <w:t>info.cukes</w:t>
-      </w:r>
-      <w:proofErr w:type="spellEnd"/>
-      <w:r>
-        <w:t>&lt;/</w:t>
-      </w:r>
-      <w:proofErr w:type="spellStart"/>
-      <w:r>
-        <w:t>groupId</w:t>
-      </w:r>
-      <w:proofErr w:type="spellEnd"/>
-      <w:r>
-        <w:t>&gt;</w:t>
-      </w:r>
-    </w:p>
-    <w:p>
-      <w:r>
-        <w:tab/>
-      </w:r>
-      <w:r>
-        <w:tab/>
-      </w:r>
-      <w:r>
-        <w:tab/>
-        <w:t>&lt;</w:t>
-      </w:r>
-      <w:proofErr w:type="spellStart"/>
-      <w:r>
-        <w:t>artifactId</w:t>
-      </w:r>
-      <w:proofErr w:type="spellEnd"/>
-      <w:r>
-        <w:t>&gt;cucumber-java&lt;/</w:t>
-      </w:r>
-      <w:proofErr w:type="spellStart"/>
-      <w:r>
-        <w:t>artifactId</w:t>
-      </w:r>
-      <w:proofErr w:type="spellEnd"/>
-      <w:r>
-        <w:t>&gt;</w:t>
+        <w:t>&lt;groupId&gt;info.cukes&lt;/groupId&gt;</w:t>
+      </w:r>
+    </w:p>
+    <w:p>
+      <w:r>
+        <w:tab/>
+      </w:r>
+      <w:r>
+        <w:tab/>
+      </w:r>
+      <w:r>
+        <w:tab/>
+        <w:t>&lt;artifactId&gt;cucumber-java&lt;/artifactId&gt;</w:t>
       </w:r>
     </w:p>
     <w:p>
@@ -3815,14 +2654,7 @@
       </w:r>
       <w:r>
         <w:tab/>
-      </w:r>
-      <w:proofErr w:type="gramStart"/>
-      <w:r>
-        <w:t>&lt;!--</w:t>
-      </w:r>
-      <w:proofErr w:type="gramEnd"/>
-      <w:r>
-        <w:t xml:space="preserve"> https://mvnrepository.com/artifact/info.cukes/cucumber-jvm-deps --&gt;</w:t>
+        <w:t>&lt;!-- https://mvnrepository.com/artifact/info.cukes/cucumber-jvm-deps --&gt;</w:t>
       </w:r>
     </w:p>
     <w:p>
@@ -3843,67 +2675,19 @@
       </w:r>
       <w:r>
         <w:tab/>
-        <w:t>&lt;</w:t>
-      </w:r>
-      <w:proofErr w:type="spellStart"/>
-      <w:r>
-        <w:t>groupId</w:t>
-      </w:r>
-      <w:proofErr w:type="spellEnd"/>
-      <w:r>
-        <w:t>&gt;</w:t>
-      </w:r>
-      <w:proofErr w:type="spellStart"/>
-      <w:r>
-        <w:t>info.cukes</w:t>
-      </w:r>
-      <w:proofErr w:type="spellEnd"/>
-      <w:r>
-        <w:t>&lt;/</w:t>
-      </w:r>
-      <w:proofErr w:type="spellStart"/>
-      <w:r>
-        <w:t>groupId</w:t>
-      </w:r>
-      <w:proofErr w:type="spellEnd"/>
-      <w:r>
-        <w:t>&gt;</w:t>
-      </w:r>
-    </w:p>
-    <w:p>
-      <w:r>
-        <w:tab/>
-      </w:r>
-      <w:r>
-        <w:tab/>
-      </w:r>
-      <w:r>
-        <w:tab/>
-        <w:t>&lt;</w:t>
-      </w:r>
-      <w:proofErr w:type="spellStart"/>
-      <w:r>
-        <w:t>artifactId</w:t>
-      </w:r>
-      <w:proofErr w:type="spellEnd"/>
-      <w:r>
-        <w:t>&gt;cucumber-</w:t>
-      </w:r>
-      <w:proofErr w:type="spellStart"/>
-      <w:r>
-        <w:t>jvm</w:t>
-      </w:r>
-      <w:proofErr w:type="spellEnd"/>
-      <w:r>
-        <w:t>-deps&lt;/</w:t>
-      </w:r>
-      <w:proofErr w:type="spellStart"/>
-      <w:r>
-        <w:t>artifactId</w:t>
-      </w:r>
-      <w:proofErr w:type="spellEnd"/>
-      <w:r>
-        <w:t>&gt;</w:t>
+        <w:t>&lt;groupId&gt;info.cukes&lt;/groupId&gt;</w:t>
+      </w:r>
+    </w:p>
+    <w:p>
+      <w:r>
+        <w:tab/>
+      </w:r>
+      <w:r>
+        <w:tab/>
+      </w:r>
+      <w:r>
+        <w:tab/>
+        <w:t>&lt;artifactId&gt;cucumber-jvm-deps&lt;/artifactId&gt;</w:t>
       </w:r>
     </w:p>
     <w:p>
@@ -3934,14 +2718,7 @@
       </w:r>
       <w:r>
         <w:tab/>
-      </w:r>
-      <w:proofErr w:type="gramStart"/>
-      <w:r>
-        <w:t>&lt;!--</w:t>
-      </w:r>
-      <w:proofErr w:type="gramEnd"/>
-      <w:r>
-        <w:t xml:space="preserve"> https://mvnrepository.com/artifact/info.cukes/gherkin --&gt;</w:t>
+        <w:t>&lt;!-- https://mvnrepository.com/artifact/info.cukes/gherkin --&gt;</w:t>
       </w:r>
     </w:p>
     <w:p>
@@ -3962,59 +2739,19 @@
       </w:r>
       <w:r>
         <w:tab/>
-        <w:t>&lt;</w:t>
-      </w:r>
-      <w:proofErr w:type="spellStart"/>
-      <w:r>
-        <w:t>groupId</w:t>
-      </w:r>
-      <w:proofErr w:type="spellEnd"/>
-      <w:r>
-        <w:t>&gt;</w:t>
-      </w:r>
-      <w:proofErr w:type="spellStart"/>
-      <w:r>
-        <w:t>info.cukes</w:t>
-      </w:r>
-      <w:proofErr w:type="spellEnd"/>
-      <w:r>
-        <w:t>&lt;/</w:t>
-      </w:r>
-      <w:proofErr w:type="spellStart"/>
-      <w:r>
-        <w:t>groupId</w:t>
-      </w:r>
-      <w:proofErr w:type="spellEnd"/>
-      <w:r>
-        <w:t>&gt;</w:t>
-      </w:r>
-    </w:p>
-    <w:p>
-      <w:r>
-        <w:tab/>
-      </w:r>
-      <w:r>
-        <w:tab/>
-      </w:r>
-      <w:r>
-        <w:tab/>
-        <w:t>&lt;</w:t>
-      </w:r>
-      <w:proofErr w:type="spellStart"/>
-      <w:r>
-        <w:t>artifactId</w:t>
-      </w:r>
-      <w:proofErr w:type="spellEnd"/>
-      <w:r>
-        <w:t>&gt;gherkin&lt;/</w:t>
-      </w:r>
-      <w:proofErr w:type="spellStart"/>
-      <w:r>
-        <w:t>artifactId</w:t>
-      </w:r>
-      <w:proofErr w:type="spellEnd"/>
-      <w:r>
-        <w:t>&gt;</w:t>
+        <w:t>&lt;groupId&gt;info.cukes&lt;/groupId&gt;</w:t>
+      </w:r>
+    </w:p>
+    <w:p>
+      <w:r>
+        <w:tab/>
+      </w:r>
+      <w:r>
+        <w:tab/>
+      </w:r>
+      <w:r>
+        <w:tab/>
+        <w:t>&lt;artifactId&gt;gherkin&lt;/artifactId&gt;</w:t>
       </w:r>
     </w:p>
     <w:p>
@@ -4045,14 +2782,7 @@
       </w:r>
       <w:r>
         <w:tab/>
-      </w:r>
-      <w:proofErr w:type="gramStart"/>
-      <w:r>
-        <w:t>&lt;!--</w:t>
-      </w:r>
-      <w:proofErr w:type="gramEnd"/>
-      <w:r>
-        <w:t xml:space="preserve"> https://mvnrepository.com/artifact/org.hamcrest/hamcrest-all --&gt;</w:t>
+        <w:t>&lt;!-- https://mvnrepository.com/artifact/org.hamcrest/hamcrest-all --&gt;</w:t>
       </w:r>
     </w:p>
     <w:p>
@@ -4073,67 +2803,19 @@
       </w:r>
       <w:r>
         <w:tab/>
-        <w:t>&lt;</w:t>
-      </w:r>
-      <w:proofErr w:type="spellStart"/>
-      <w:r>
-        <w:t>groupId</w:t>
-      </w:r>
-      <w:proofErr w:type="spellEnd"/>
-      <w:r>
-        <w:t>&gt;</w:t>
-      </w:r>
-      <w:proofErr w:type="spellStart"/>
-      <w:r>
-        <w:t>org.hamcrest</w:t>
-      </w:r>
-      <w:proofErr w:type="spellEnd"/>
-      <w:r>
-        <w:t>&lt;/</w:t>
-      </w:r>
-      <w:proofErr w:type="spellStart"/>
-      <w:r>
-        <w:t>groupId</w:t>
-      </w:r>
-      <w:proofErr w:type="spellEnd"/>
-      <w:r>
-        <w:t>&gt;</w:t>
-      </w:r>
-    </w:p>
-    <w:p>
-      <w:r>
-        <w:tab/>
-      </w:r>
-      <w:r>
-        <w:tab/>
-      </w:r>
-      <w:r>
-        <w:tab/>
-        <w:t>&lt;</w:t>
-      </w:r>
-      <w:proofErr w:type="spellStart"/>
-      <w:r>
-        <w:t>artifactId</w:t>
-      </w:r>
-      <w:proofErr w:type="spellEnd"/>
-      <w:r>
-        <w:t>&gt;</w:t>
-      </w:r>
-      <w:proofErr w:type="spellStart"/>
-      <w:r>
-        <w:t>hamcrest</w:t>
-      </w:r>
-      <w:proofErr w:type="spellEnd"/>
-      <w:r>
-        <w:t>-all&lt;/</w:t>
-      </w:r>
-      <w:proofErr w:type="spellStart"/>
-      <w:r>
-        <w:t>artifactId</w:t>
-      </w:r>
-      <w:proofErr w:type="spellEnd"/>
-      <w:r>
-        <w:t>&gt;</w:t>
+        <w:t>&lt;groupId&gt;org.hamcrest&lt;/groupId&gt;</w:t>
+      </w:r>
+    </w:p>
+    <w:p>
+      <w:r>
+        <w:tab/>
+      </w:r>
+      <w:r>
+        <w:tab/>
+      </w:r>
+      <w:r>
+        <w:tab/>
+        <w:t>&lt;artifactId&gt;hamcrest-all&lt;/artifactId&gt;</w:t>
       </w:r>
     </w:p>
     <w:p>
@@ -4164,14 +2846,7 @@
       </w:r>
       <w:r>
         <w:tab/>
-      </w:r>
-      <w:proofErr w:type="gramStart"/>
-      <w:r>
-        <w:t>&lt;!--</w:t>
-      </w:r>
-      <w:proofErr w:type="gramEnd"/>
-      <w:r>
-        <w:t xml:space="preserve"> https://mvnrepository.com/artifact/info.cukes/cucumber-picocontainer --&gt;</w:t>
+        <w:t>&lt;!-- https://mvnrepository.com/artifact/info.cukes/cucumber-picocontainer --&gt;</w:t>
       </w:r>
     </w:p>
     <w:p>
@@ -4192,67 +2867,19 @@
       </w:r>
       <w:r>
         <w:tab/>
-        <w:t>&lt;</w:t>
-      </w:r>
-      <w:proofErr w:type="spellStart"/>
-      <w:r>
-        <w:t>groupId</w:t>
-      </w:r>
-      <w:proofErr w:type="spellEnd"/>
-      <w:r>
-        <w:t>&gt;</w:t>
-      </w:r>
-      <w:proofErr w:type="spellStart"/>
-      <w:r>
-        <w:t>info.cukes</w:t>
-      </w:r>
-      <w:proofErr w:type="spellEnd"/>
-      <w:r>
-        <w:t>&lt;/</w:t>
-      </w:r>
-      <w:proofErr w:type="spellStart"/>
-      <w:r>
-        <w:t>groupId</w:t>
-      </w:r>
-      <w:proofErr w:type="spellEnd"/>
-      <w:r>
-        <w:t>&gt;</w:t>
-      </w:r>
-    </w:p>
-    <w:p>
-      <w:r>
-        <w:tab/>
-      </w:r>
-      <w:r>
-        <w:tab/>
-      </w:r>
-      <w:r>
-        <w:tab/>
-        <w:t>&lt;</w:t>
-      </w:r>
-      <w:proofErr w:type="spellStart"/>
-      <w:r>
-        <w:t>artifactId</w:t>
-      </w:r>
-      <w:proofErr w:type="spellEnd"/>
-      <w:r>
-        <w:t>&gt;cucumber-</w:t>
-      </w:r>
-      <w:proofErr w:type="spellStart"/>
-      <w:r>
-        <w:t>picocontainer</w:t>
-      </w:r>
-      <w:proofErr w:type="spellEnd"/>
-      <w:r>
-        <w:t>&lt;/</w:t>
-      </w:r>
-      <w:proofErr w:type="spellStart"/>
-      <w:r>
-        <w:t>artifactId</w:t>
-      </w:r>
-      <w:proofErr w:type="spellEnd"/>
-      <w:r>
-        <w:t>&gt;</w:t>
+        <w:t>&lt;groupId&gt;info.cukes&lt;/groupId&gt;</w:t>
+      </w:r>
+    </w:p>
+    <w:p>
+      <w:r>
+        <w:tab/>
+      </w:r>
+      <w:r>
+        <w:tab/>
+      </w:r>
+      <w:r>
+        <w:tab/>
+        <w:t>&lt;artifactId&gt;cucumber-picocontainer&lt;/artifactId&gt;</w:t>
       </w:r>
     </w:p>
     <w:p>
@@ -4283,14 +2910,7 @@
       </w:r>
       <w:r>
         <w:tab/>
-      </w:r>
-      <w:proofErr w:type="gramStart"/>
-      <w:r>
-        <w:t>&lt;!--</w:t>
-      </w:r>
-      <w:proofErr w:type="gramEnd"/>
-      <w:r>
-        <w:t xml:space="preserve"> https://mvnrepository.com/artifact/info.cukes/cucumber-testng --&gt;</w:t>
+        <w:t>&lt;!-- https://mvnrepository.com/artifact/info.cukes/cucumber-testng --&gt;</w:t>
       </w:r>
     </w:p>
     <w:p>
@@ -4312,67 +2932,19 @@
       </w:r>
       <w:r>
         <w:tab/>
-        <w:t>&lt;</w:t>
-      </w:r>
-      <w:proofErr w:type="spellStart"/>
-      <w:r>
-        <w:t>groupId</w:t>
-      </w:r>
-      <w:proofErr w:type="spellEnd"/>
-      <w:r>
-        <w:t>&gt;</w:t>
-      </w:r>
-      <w:proofErr w:type="spellStart"/>
-      <w:r>
-        <w:t>info.cukes</w:t>
-      </w:r>
-      <w:proofErr w:type="spellEnd"/>
-      <w:r>
-        <w:t>&lt;/</w:t>
-      </w:r>
-      <w:proofErr w:type="spellStart"/>
-      <w:r>
-        <w:t>groupId</w:t>
-      </w:r>
-      <w:proofErr w:type="spellEnd"/>
-      <w:r>
-        <w:t>&gt;</w:t>
-      </w:r>
-    </w:p>
-    <w:p>
-      <w:r>
-        <w:tab/>
-      </w:r>
-      <w:r>
-        <w:tab/>
-      </w:r>
-      <w:r>
-        <w:tab/>
-        <w:t>&lt;</w:t>
-      </w:r>
-      <w:proofErr w:type="spellStart"/>
-      <w:r>
-        <w:t>artifactId</w:t>
-      </w:r>
-      <w:proofErr w:type="spellEnd"/>
-      <w:r>
-        <w:t>&gt;cucumber-</w:t>
-      </w:r>
-      <w:proofErr w:type="spellStart"/>
-      <w:r>
-        <w:t>testng</w:t>
-      </w:r>
-      <w:proofErr w:type="spellEnd"/>
-      <w:r>
-        <w:t>&lt;/</w:t>
-      </w:r>
-      <w:proofErr w:type="spellStart"/>
-      <w:r>
-        <w:t>artifactId</w:t>
-      </w:r>
-      <w:proofErr w:type="spellEnd"/>
-      <w:r>
-        <w:t>&gt;</w:t>
+        <w:t>&lt;groupId&gt;info.cukes&lt;/groupId&gt;</w:t>
+      </w:r>
+    </w:p>
+    <w:p>
+      <w:r>
+        <w:tab/>
+      </w:r>
+      <w:r>
+        <w:tab/>
+      </w:r>
+      <w:r>
+        <w:tab/>
+        <w:t>&lt;artifactId&gt;cucumber-testng&lt;/artifactId&gt;</w:t>
       </w:r>
     </w:p>
     <w:p>
@@ -4403,14 +2975,7 @@
       </w:r>
       <w:r>
         <w:tab/>
-      </w:r>
-      <w:proofErr w:type="gramStart"/>
-      <w:r>
-        <w:t>&lt;!--</w:t>
-      </w:r>
-      <w:proofErr w:type="gramEnd"/>
-      <w:r>
-        <w:t xml:space="preserve"> Extent Reports --&gt;</w:t>
+        <w:t>&lt;!-- Extent Reports --&gt;</w:t>
       </w:r>
     </w:p>
     <w:p>
@@ -4431,67 +2996,19 @@
       </w:r>
       <w:r>
         <w:tab/>
-        <w:t>&lt;</w:t>
-      </w:r>
-      <w:proofErr w:type="spellStart"/>
-      <w:r>
-        <w:t>groupId</w:t>
-      </w:r>
-      <w:proofErr w:type="spellEnd"/>
-      <w:r>
-        <w:t>&gt;</w:t>
-      </w:r>
-      <w:proofErr w:type="spellStart"/>
-      <w:r>
-        <w:t>com.aventstack</w:t>
-      </w:r>
-      <w:proofErr w:type="spellEnd"/>
-      <w:r>
-        <w:t>&lt;/</w:t>
-      </w:r>
-      <w:proofErr w:type="spellStart"/>
-      <w:r>
-        <w:t>groupId</w:t>
-      </w:r>
-      <w:proofErr w:type="spellEnd"/>
-      <w:r>
-        <w:t>&gt;</w:t>
-      </w:r>
-    </w:p>
-    <w:p>
-      <w:r>
-        <w:tab/>
-      </w:r>
-      <w:r>
-        <w:tab/>
-      </w:r>
-      <w:r>
-        <w:tab/>
-        <w:t>&lt;</w:t>
-      </w:r>
-      <w:proofErr w:type="spellStart"/>
-      <w:r>
-        <w:t>artifactId</w:t>
-      </w:r>
-      <w:proofErr w:type="spellEnd"/>
-      <w:r>
-        <w:t>&gt;</w:t>
-      </w:r>
-      <w:proofErr w:type="spellStart"/>
-      <w:r>
-        <w:t>extentreports</w:t>
-      </w:r>
-      <w:proofErr w:type="spellEnd"/>
-      <w:r>
-        <w:t>&lt;/</w:t>
-      </w:r>
-      <w:proofErr w:type="spellStart"/>
-      <w:r>
-        <w:t>artifactId</w:t>
-      </w:r>
-      <w:proofErr w:type="spellEnd"/>
-      <w:r>
-        <w:t>&gt;</w:t>
+        <w:t>&lt;groupId&gt;com.aventstack&lt;/groupId&gt;</w:t>
+      </w:r>
+    </w:p>
+    <w:p>
+      <w:r>
+        <w:tab/>
+      </w:r>
+      <w:r>
+        <w:tab/>
+      </w:r>
+      <w:r>
+        <w:tab/>
+        <w:t>&lt;artifactId&gt;extentreports&lt;/artifactId&gt;</w:t>
       </w:r>
     </w:p>
     <w:p>
@@ -4522,14 +3039,7 @@
       </w:r>
       <w:r>
         <w:tab/>
-      </w:r>
-      <w:proofErr w:type="gramStart"/>
-      <w:r>
-        <w:t>&lt;!--</w:t>
-      </w:r>
-      <w:proofErr w:type="gramEnd"/>
-      <w:r>
-        <w:t xml:space="preserve"> https://mvnrepository.com/artifact/org.freemarker/freemarker --&gt;</w:t>
+        <w:t>&lt;!-- https://mvnrepository.com/artifact/org.freemarker/freemarker --&gt;</w:t>
       </w:r>
     </w:p>
     <w:p>
@@ -4550,67 +3060,19 @@
       </w:r>
       <w:r>
         <w:tab/>
-        <w:t>&lt;</w:t>
-      </w:r>
-      <w:proofErr w:type="spellStart"/>
-      <w:r>
-        <w:t>groupId</w:t>
-      </w:r>
-      <w:proofErr w:type="spellEnd"/>
-      <w:r>
-        <w:t>&gt;</w:t>
-      </w:r>
-      <w:proofErr w:type="spellStart"/>
-      <w:r>
-        <w:t>org.freemarker</w:t>
-      </w:r>
-      <w:proofErr w:type="spellEnd"/>
-      <w:r>
-        <w:t>&lt;/</w:t>
-      </w:r>
-      <w:proofErr w:type="spellStart"/>
-      <w:r>
-        <w:t>groupId</w:t>
-      </w:r>
-      <w:proofErr w:type="spellEnd"/>
-      <w:r>
-        <w:t>&gt;</w:t>
-      </w:r>
-    </w:p>
-    <w:p>
-      <w:r>
-        <w:tab/>
-      </w:r>
-      <w:r>
-        <w:tab/>
-      </w:r>
-      <w:r>
-        <w:tab/>
-        <w:t>&lt;</w:t>
-      </w:r>
-      <w:proofErr w:type="spellStart"/>
-      <w:r>
-        <w:t>artifactId</w:t>
-      </w:r>
-      <w:proofErr w:type="spellEnd"/>
-      <w:r>
-        <w:t>&gt;</w:t>
-      </w:r>
-      <w:proofErr w:type="spellStart"/>
-      <w:r>
-        <w:t>freemarker</w:t>
-      </w:r>
-      <w:proofErr w:type="spellEnd"/>
-      <w:r>
-        <w:t>&lt;/</w:t>
-      </w:r>
-      <w:proofErr w:type="spellStart"/>
-      <w:r>
-        <w:t>artifactId</w:t>
-      </w:r>
-      <w:proofErr w:type="spellEnd"/>
-      <w:r>
-        <w:t>&gt;</w:t>
+        <w:t>&lt;groupId&gt;org.freemarker&lt;/groupId&gt;</w:t>
+      </w:r>
+    </w:p>
+    <w:p>
+      <w:r>
+        <w:tab/>
+      </w:r>
+      <w:r>
+        <w:tab/>
+      </w:r>
+      <w:r>
+        <w:tab/>
+        <w:t>&lt;artifactId&gt;freemarker&lt;/artifactId&gt;</w:t>
       </w:r>
     </w:p>
     <w:p>
@@ -4640,14 +3102,7 @@
       </w:r>
       <w:r>
         <w:tab/>
-      </w:r>
-      <w:proofErr w:type="gramStart"/>
-      <w:r>
-        <w:t>&lt;!--</w:t>
-      </w:r>
-      <w:proofErr w:type="gramEnd"/>
-      <w:r>
-        <w:t xml:space="preserve"> https://mvnrepository.com/artifact/net.masterthought/cucumber-reporting --&gt;</w:t>
+        <w:t>&lt;!-- https://mvnrepository.com/artifact/net.masterthought/cucumber-reporting --&gt;</w:t>
       </w:r>
     </w:p>
     <w:p>
@@ -4668,59 +3123,19 @@
       </w:r>
       <w:r>
         <w:tab/>
-        <w:t>&lt;</w:t>
-      </w:r>
-      <w:proofErr w:type="spellStart"/>
-      <w:r>
-        <w:t>groupId</w:t>
-      </w:r>
-      <w:proofErr w:type="spellEnd"/>
-      <w:r>
-        <w:t>&gt;</w:t>
-      </w:r>
-      <w:proofErr w:type="spellStart"/>
-      <w:r>
-        <w:t>net.masterthought</w:t>
-      </w:r>
-      <w:proofErr w:type="spellEnd"/>
-      <w:r>
-        <w:t>&lt;/</w:t>
-      </w:r>
-      <w:proofErr w:type="spellStart"/>
-      <w:r>
-        <w:t>groupId</w:t>
-      </w:r>
-      <w:proofErr w:type="spellEnd"/>
-      <w:r>
-        <w:t>&gt;</w:t>
-      </w:r>
-    </w:p>
-    <w:p>
-      <w:r>
-        <w:tab/>
-      </w:r>
-      <w:r>
-        <w:tab/>
-      </w:r>
-      <w:r>
-        <w:tab/>
-        <w:t>&lt;</w:t>
-      </w:r>
-      <w:proofErr w:type="spellStart"/>
-      <w:r>
-        <w:t>artifactId</w:t>
-      </w:r>
-      <w:proofErr w:type="spellEnd"/>
-      <w:r>
-        <w:t>&gt;cucumber-reporting&lt;/</w:t>
-      </w:r>
-      <w:proofErr w:type="spellStart"/>
-      <w:r>
-        <w:t>artifactId</w:t>
-      </w:r>
-      <w:proofErr w:type="spellEnd"/>
-      <w:r>
-        <w:t>&gt;</w:t>
+        <w:t>&lt;groupId&gt;net.masterthought&lt;/groupId&gt;</w:t>
+      </w:r>
+    </w:p>
+    <w:p>
+      <w:r>
+        <w:tab/>
+      </w:r>
+      <w:r>
+        <w:tab/>
+      </w:r>
+      <w:r>
+        <w:tab/>
+        <w:t>&lt;artifactId&gt;cucumber-reporting&lt;/artifactId&gt;</w:t>
       </w:r>
     </w:p>
     <w:p>
@@ -4762,67 +3177,19 @@
       </w:r>
       <w:r>
         <w:tab/>
-        <w:t>&lt;</w:t>
-      </w:r>
-      <w:proofErr w:type="spellStart"/>
-      <w:r>
-        <w:t>groupId</w:t>
-      </w:r>
-      <w:proofErr w:type="spellEnd"/>
-      <w:r>
-        <w:t>&gt;</w:t>
-      </w:r>
-      <w:proofErr w:type="spellStart"/>
-      <w:r>
-        <w:t>com.vimalselvam</w:t>
-      </w:r>
-      <w:proofErr w:type="spellEnd"/>
-      <w:r>
-        <w:t>&lt;/</w:t>
-      </w:r>
-      <w:proofErr w:type="spellStart"/>
-      <w:r>
-        <w:t>groupId</w:t>
-      </w:r>
-      <w:proofErr w:type="spellEnd"/>
-      <w:r>
-        <w:t>&gt;</w:t>
-      </w:r>
-    </w:p>
-    <w:p>
-      <w:r>
-        <w:tab/>
-      </w:r>
-      <w:r>
-        <w:tab/>
-      </w:r>
-      <w:r>
-        <w:tab/>
-        <w:t>&lt;</w:t>
-      </w:r>
-      <w:proofErr w:type="spellStart"/>
-      <w:r>
-        <w:t>artifactId</w:t>
-      </w:r>
-      <w:proofErr w:type="spellEnd"/>
-      <w:r>
-        <w:t>&gt;cucumber-</w:t>
-      </w:r>
-      <w:proofErr w:type="spellStart"/>
-      <w:r>
-        <w:t>extentsreport</w:t>
-      </w:r>
-      <w:proofErr w:type="spellEnd"/>
-      <w:r>
-        <w:t>&lt;/</w:t>
-      </w:r>
-      <w:proofErr w:type="spellStart"/>
-      <w:r>
-        <w:t>artifactId</w:t>
-      </w:r>
-      <w:proofErr w:type="spellEnd"/>
-      <w:r>
-        <w:t>&gt;</w:t>
+        <w:t>&lt;groupId&gt;com.vimalselvam&lt;/groupId&gt;</w:t>
+      </w:r>
+    </w:p>
+    <w:p>
+      <w:r>
+        <w:tab/>
+      </w:r>
+      <w:r>
+        <w:tab/>
+      </w:r>
+      <w:r>
+        <w:tab/>
+        <w:t>&lt;artifactId&gt;cucumber-extentsreport&lt;/artifactId&gt;</w:t>
       </w:r>
     </w:p>
     <w:p>
@@ -4889,6 +3256,9 @@
     </w:p>
     <w:p>
       <w:r>
+        <w:rPr>
+          <w:noProof/>
+        </w:rPr>
         <w:drawing>
           <wp:inline distT="0" distB="0" distL="0" distR="0" wp14:anchorId="79691707" wp14:editId="4FA55995">
             <wp:extent cx="5753903" cy="3724795"/>
@@ -4928,6 +3298,9 @@
     </w:p>
     <w:p>
       <w:r>
+        <w:rPr>
+          <w:noProof/>
+        </w:rPr>
         <w:lastRenderedPageBreak/>
         <w:drawing>
           <wp:inline distT="0" distB="0" distL="0" distR="0" wp14:anchorId="0EB1AAF6" wp14:editId="4B981845">
@@ -4968,6 +3341,9 @@
     </w:p>
     <w:p>
       <w:r>
+        <w:rPr>
+          <w:noProof/>
+        </w:rPr>
         <w:drawing>
           <wp:inline distT="0" distB="0" distL="0" distR="0" wp14:anchorId="1E587F0A" wp14:editId="440E6A44">
             <wp:extent cx="5363323" cy="3705742"/>
@@ -5007,6 +3383,9 @@
     </w:p>
     <w:p>
       <w:r>
+        <w:rPr>
+          <w:noProof/>
+        </w:rPr>
         <w:lastRenderedPageBreak/>
         <w:drawing>
           <wp:inline distT="0" distB="0" distL="0" distR="0" wp14:anchorId="6A2B6628" wp14:editId="70F07526">
@@ -5047,6 +3426,9 @@
     </w:p>
     <w:p>
       <w:r>
+        <w:rPr>
+          <w:noProof/>
+        </w:rPr>
         <w:drawing>
           <wp:inline distT="0" distB="0" distL="0" distR="0" wp14:anchorId="24B1CA03" wp14:editId="539F8DA9">
             <wp:extent cx="5925377" cy="2381582"/>
@@ -5086,6 +3468,9 @@
     </w:p>
     <w:p>
       <w:r>
+        <w:rPr>
+          <w:noProof/>
+        </w:rPr>
         <w:drawing>
           <wp:inline distT="0" distB="0" distL="0" distR="0" wp14:anchorId="4841A099" wp14:editId="138657CA">
             <wp:extent cx="5943600" cy="2297430"/>
@@ -5125,6 +3510,9 @@
     </w:p>
     <w:p>
       <w:r>
+        <w:rPr>
+          <w:noProof/>
+        </w:rPr>
         <w:lastRenderedPageBreak/>
         <w:drawing>
           <wp:inline distT="0" distB="0" distL="0" distR="0" wp14:anchorId="1B2B9276" wp14:editId="719E81EB">
@@ -5165,6 +3553,9 @@
     </w:p>
     <w:p>
       <w:r>
+        <w:rPr>
+          <w:noProof/>
+        </w:rPr>
         <w:drawing>
           <wp:inline distT="0" distB="0" distL="0" distR="0" wp14:anchorId="1D1D3A99" wp14:editId="055DC8CA">
             <wp:extent cx="5830114" cy="3324689"/>
@@ -5204,6 +3595,9 @@
     </w:p>
     <w:p>
       <w:r>
+        <w:rPr>
+          <w:noProof/>
+        </w:rPr>
         <w:lastRenderedPageBreak/>
         <w:drawing>
           <wp:inline distT="0" distB="0" distL="0" distR="0" wp14:anchorId="6A791BCB" wp14:editId="22C6DAAE">
@@ -5243,9 +3637,1083 @@
       </w:r>
     </w:p>
     <w:p>
+      <w:r>
+        <w:t>Create a feature file:</w:t>
+      </w:r>
+    </w:p>
+    <w:p>
+      <w:r>
+        <w:t>Sample feature file will look like this</w:t>
+      </w:r>
+    </w:p>
+    <w:p>
+      <w:pPr>
+        <w:autoSpaceDE w:val="0"/>
+        <w:autoSpaceDN w:val="0"/>
+        <w:adjustRightInd w:val="0"/>
+        <w:spacing w:after="0" w:line="240" w:lineRule="auto"/>
+        <w:rPr>
+          <w:rFonts w:ascii="Consolas" w:hAnsi="Consolas" w:cs="Consolas"/>
+          <w:sz w:val="20"/>
+          <w:szCs w:val="20"/>
+        </w:rPr>
+      </w:pPr>
+      <w:r>
+        <w:rPr>
+          <w:rFonts w:ascii="Consolas" w:hAnsi="Consolas" w:cs="Consolas"/>
+          <w:b/>
+          <w:bCs/>
+          <w:color w:val="7F0055"/>
+          <w:sz w:val="20"/>
+          <w:szCs w:val="20"/>
+        </w:rPr>
+        <w:t>Feature:</w:t>
+      </w:r>
+      <w:r>
+        <w:rPr>
+          <w:rFonts w:ascii="Consolas" w:hAnsi="Consolas" w:cs="Consolas"/>
+          <w:color w:val="000000"/>
+          <w:sz w:val="20"/>
+          <w:szCs w:val="20"/>
+        </w:rPr>
+        <w:t xml:space="preserve"> Login into account</w:t>
+      </w:r>
+    </w:p>
+    <w:p>
+      <w:pPr>
+        <w:autoSpaceDE w:val="0"/>
+        <w:autoSpaceDN w:val="0"/>
+        <w:adjustRightInd w:val="0"/>
+        <w:spacing w:after="0" w:line="240" w:lineRule="auto"/>
+        <w:rPr>
+          <w:rFonts w:ascii="Consolas" w:hAnsi="Consolas" w:cs="Consolas"/>
+          <w:sz w:val="20"/>
+          <w:szCs w:val="20"/>
+        </w:rPr>
+      </w:pPr>
+      <w:r>
+        <w:rPr>
+          <w:rFonts w:ascii="Consolas" w:hAnsi="Consolas" w:cs="Consolas"/>
+          <w:color w:val="000000"/>
+          <w:sz w:val="20"/>
+          <w:szCs w:val="20"/>
+        </w:rPr>
+        <w:tab/>
+        <w:t>Existing stackoverflow user should be able to login into account using correct credentials</w:t>
+      </w:r>
+    </w:p>
+    <w:p>
+      <w:pPr>
+        <w:autoSpaceDE w:val="0"/>
+        <w:autoSpaceDN w:val="0"/>
+        <w:adjustRightInd w:val="0"/>
+        <w:spacing w:after="0" w:line="240" w:lineRule="auto"/>
+        <w:rPr>
+          <w:rFonts w:ascii="Consolas" w:hAnsi="Consolas" w:cs="Consolas"/>
+          <w:sz w:val="20"/>
+          <w:szCs w:val="20"/>
+        </w:rPr>
+      </w:pPr>
+      <w:r>
+        <w:rPr>
+          <w:rFonts w:ascii="Consolas" w:hAnsi="Consolas" w:cs="Consolas"/>
+          <w:color w:val="000000"/>
+          <w:sz w:val="20"/>
+          <w:szCs w:val="20"/>
+        </w:rPr>
+        <w:tab/>
+      </w:r>
+    </w:p>
+    <w:p>
+      <w:pPr>
+        <w:autoSpaceDE w:val="0"/>
+        <w:autoSpaceDN w:val="0"/>
+        <w:adjustRightInd w:val="0"/>
+        <w:spacing w:after="0" w:line="240" w:lineRule="auto"/>
+        <w:rPr>
+          <w:rFonts w:ascii="Consolas" w:hAnsi="Consolas" w:cs="Consolas"/>
+          <w:sz w:val="20"/>
+          <w:szCs w:val="20"/>
+        </w:rPr>
+      </w:pPr>
+      <w:r>
+        <w:rPr>
+          <w:rFonts w:ascii="Consolas" w:hAnsi="Consolas" w:cs="Consolas"/>
+          <w:b/>
+          <w:bCs/>
+          <w:color w:val="7F0055"/>
+          <w:sz w:val="20"/>
+          <w:szCs w:val="20"/>
+        </w:rPr>
+        <w:t>Scenario:</w:t>
+      </w:r>
+      <w:r>
+        <w:rPr>
+          <w:rFonts w:ascii="Consolas" w:hAnsi="Consolas" w:cs="Consolas"/>
+          <w:color w:val="000000"/>
+          <w:sz w:val="20"/>
+          <w:szCs w:val="20"/>
+        </w:rPr>
+        <w:t xml:space="preserve"> Login into account with correct details</w:t>
+      </w:r>
+    </w:p>
+    <w:p>
+      <w:pPr>
+        <w:autoSpaceDE w:val="0"/>
+        <w:autoSpaceDN w:val="0"/>
+        <w:adjustRightInd w:val="0"/>
+        <w:spacing w:after="0" w:line="240" w:lineRule="auto"/>
+        <w:rPr>
+          <w:rFonts w:ascii="Consolas" w:hAnsi="Consolas" w:cs="Consolas"/>
+          <w:sz w:val="20"/>
+          <w:szCs w:val="20"/>
+        </w:rPr>
+      </w:pPr>
+      <w:r>
+        <w:rPr>
+          <w:rFonts w:ascii="Consolas" w:hAnsi="Consolas" w:cs="Consolas"/>
+          <w:color w:val="000000"/>
+          <w:sz w:val="20"/>
+          <w:szCs w:val="20"/>
+        </w:rPr>
+        <w:tab/>
+      </w:r>
+      <w:r>
+        <w:rPr>
+          <w:rFonts w:ascii="Consolas" w:hAnsi="Consolas" w:cs="Consolas"/>
+          <w:i/>
+          <w:iCs/>
+          <w:color w:val="7F0055"/>
+          <w:sz w:val="20"/>
+          <w:szCs w:val="20"/>
+        </w:rPr>
+        <w:t>Given</w:t>
+      </w:r>
+      <w:r>
+        <w:rPr>
+          <w:rFonts w:ascii="Consolas" w:hAnsi="Consolas" w:cs="Consolas"/>
+          <w:color w:val="000000"/>
+          <w:sz w:val="20"/>
+          <w:szCs w:val="20"/>
+        </w:rPr>
+        <w:t xml:space="preserve"> User navigates to stackoverflow website</w:t>
+      </w:r>
+    </w:p>
+    <w:p>
+      <w:pPr>
+        <w:autoSpaceDE w:val="0"/>
+        <w:autoSpaceDN w:val="0"/>
+        <w:adjustRightInd w:val="0"/>
+        <w:spacing w:after="0" w:line="240" w:lineRule="auto"/>
+        <w:rPr>
+          <w:rFonts w:ascii="Consolas" w:hAnsi="Consolas" w:cs="Consolas"/>
+          <w:sz w:val="20"/>
+          <w:szCs w:val="20"/>
+        </w:rPr>
+      </w:pPr>
+      <w:r>
+        <w:rPr>
+          <w:rFonts w:ascii="Consolas" w:hAnsi="Consolas" w:cs="Consolas"/>
+          <w:color w:val="000000"/>
+          <w:sz w:val="20"/>
+          <w:szCs w:val="20"/>
+        </w:rPr>
+        <w:tab/>
+      </w:r>
+      <w:r>
+        <w:rPr>
+          <w:rFonts w:ascii="Consolas" w:hAnsi="Consolas" w:cs="Consolas"/>
+          <w:i/>
+          <w:iCs/>
+          <w:color w:val="7F0055"/>
+          <w:sz w:val="20"/>
+          <w:szCs w:val="20"/>
+        </w:rPr>
+        <w:t>And</w:t>
+      </w:r>
+      <w:r>
+        <w:rPr>
+          <w:rFonts w:ascii="Consolas" w:hAnsi="Consolas" w:cs="Consolas"/>
+          <w:color w:val="000000"/>
+          <w:sz w:val="20"/>
+          <w:szCs w:val="20"/>
+        </w:rPr>
+        <w:t xml:space="preserve"> User clicks on the login button on homepage</w:t>
+      </w:r>
+    </w:p>
+    <w:p>
+      <w:pPr>
+        <w:autoSpaceDE w:val="0"/>
+        <w:autoSpaceDN w:val="0"/>
+        <w:adjustRightInd w:val="0"/>
+        <w:spacing w:after="0" w:line="240" w:lineRule="auto"/>
+        <w:rPr>
+          <w:rFonts w:ascii="Consolas" w:hAnsi="Consolas" w:cs="Consolas"/>
+          <w:sz w:val="20"/>
+          <w:szCs w:val="20"/>
+        </w:rPr>
+      </w:pPr>
+      <w:r>
+        <w:rPr>
+          <w:rFonts w:ascii="Consolas" w:hAnsi="Consolas" w:cs="Consolas"/>
+          <w:color w:val="000000"/>
+          <w:sz w:val="20"/>
+          <w:szCs w:val="20"/>
+        </w:rPr>
+        <w:tab/>
+      </w:r>
+      <w:r>
+        <w:rPr>
+          <w:rFonts w:ascii="Consolas" w:hAnsi="Consolas" w:cs="Consolas"/>
+          <w:i/>
+          <w:iCs/>
+          <w:color w:val="7F0055"/>
+          <w:sz w:val="20"/>
+          <w:szCs w:val="20"/>
+        </w:rPr>
+        <w:t>And</w:t>
+      </w:r>
+      <w:r>
+        <w:rPr>
+          <w:rFonts w:ascii="Consolas" w:hAnsi="Consolas" w:cs="Consolas"/>
+          <w:color w:val="000000"/>
+          <w:sz w:val="20"/>
+          <w:szCs w:val="20"/>
+        </w:rPr>
+        <w:t xml:space="preserve"> User enters a valid username</w:t>
+      </w:r>
+    </w:p>
+    <w:p>
+      <w:pPr>
+        <w:autoSpaceDE w:val="0"/>
+        <w:autoSpaceDN w:val="0"/>
+        <w:adjustRightInd w:val="0"/>
+        <w:spacing w:after="0" w:line="240" w:lineRule="auto"/>
+        <w:rPr>
+          <w:rFonts w:ascii="Consolas" w:hAnsi="Consolas" w:cs="Consolas"/>
+          <w:sz w:val="20"/>
+          <w:szCs w:val="20"/>
+        </w:rPr>
+      </w:pPr>
+      <w:r>
+        <w:rPr>
+          <w:rFonts w:ascii="Consolas" w:hAnsi="Consolas" w:cs="Consolas"/>
+          <w:color w:val="000000"/>
+          <w:sz w:val="20"/>
+          <w:szCs w:val="20"/>
+        </w:rPr>
+        <w:tab/>
+      </w:r>
+      <w:r>
+        <w:rPr>
+          <w:rFonts w:ascii="Consolas" w:hAnsi="Consolas" w:cs="Consolas"/>
+          <w:i/>
+          <w:iCs/>
+          <w:color w:val="7F0055"/>
+          <w:sz w:val="20"/>
+          <w:szCs w:val="20"/>
+        </w:rPr>
+        <w:t>And</w:t>
+      </w:r>
+      <w:r>
+        <w:rPr>
+          <w:rFonts w:ascii="Consolas" w:hAnsi="Consolas" w:cs="Consolas"/>
+          <w:color w:val="000000"/>
+          <w:sz w:val="20"/>
+          <w:szCs w:val="20"/>
+        </w:rPr>
+        <w:t xml:space="preserve"> User enters a valid password</w:t>
+      </w:r>
+    </w:p>
+    <w:p>
+      <w:pPr>
+        <w:autoSpaceDE w:val="0"/>
+        <w:autoSpaceDN w:val="0"/>
+        <w:adjustRightInd w:val="0"/>
+        <w:spacing w:after="0" w:line="240" w:lineRule="auto"/>
+        <w:rPr>
+          <w:rFonts w:ascii="Consolas" w:hAnsi="Consolas" w:cs="Consolas"/>
+          <w:sz w:val="20"/>
+          <w:szCs w:val="20"/>
+        </w:rPr>
+      </w:pPr>
+      <w:r>
+        <w:rPr>
+          <w:rFonts w:ascii="Consolas" w:hAnsi="Consolas" w:cs="Consolas"/>
+          <w:color w:val="000000"/>
+          <w:sz w:val="20"/>
+          <w:szCs w:val="20"/>
+        </w:rPr>
+        <w:tab/>
+      </w:r>
+      <w:r>
+        <w:rPr>
+          <w:rFonts w:ascii="Consolas" w:hAnsi="Consolas" w:cs="Consolas"/>
+          <w:i/>
+          <w:iCs/>
+          <w:color w:val="7F0055"/>
+          <w:sz w:val="20"/>
+          <w:szCs w:val="20"/>
+        </w:rPr>
+        <w:t>When</w:t>
+      </w:r>
+      <w:r>
+        <w:rPr>
+          <w:rFonts w:ascii="Consolas" w:hAnsi="Consolas" w:cs="Consolas"/>
+          <w:color w:val="000000"/>
+          <w:sz w:val="20"/>
+          <w:szCs w:val="20"/>
+        </w:rPr>
+        <w:t xml:space="preserve"> User clicks on the login button</w:t>
+      </w:r>
+    </w:p>
+    <w:p>
+      <w:pPr>
+        <w:rPr>
+          <w:rFonts w:ascii="Consolas" w:hAnsi="Consolas" w:cs="Consolas"/>
+          <w:color w:val="000000"/>
+          <w:sz w:val="20"/>
+          <w:szCs w:val="20"/>
+        </w:rPr>
+      </w:pPr>
+      <w:r>
+        <w:rPr>
+          <w:rFonts w:ascii="Consolas" w:hAnsi="Consolas" w:cs="Consolas"/>
+          <w:color w:val="000000"/>
+          <w:sz w:val="20"/>
+          <w:szCs w:val="20"/>
+        </w:rPr>
+        <w:tab/>
+      </w:r>
+      <w:r>
+        <w:rPr>
+          <w:rFonts w:ascii="Consolas" w:hAnsi="Consolas" w:cs="Consolas"/>
+          <w:i/>
+          <w:iCs/>
+          <w:color w:val="7F0055"/>
+          <w:sz w:val="20"/>
+          <w:szCs w:val="20"/>
+        </w:rPr>
+        <w:t>Then</w:t>
+      </w:r>
+      <w:r>
+        <w:rPr>
+          <w:rFonts w:ascii="Consolas" w:hAnsi="Consolas" w:cs="Consolas"/>
+          <w:color w:val="000000"/>
+          <w:sz w:val="20"/>
+          <w:szCs w:val="20"/>
+        </w:rPr>
+        <w:t xml:space="preserve"> User should be taken to the successful login page  </w:t>
+      </w:r>
+    </w:p>
+    <w:p>
+      <w:pPr>
+        <w:rPr>
+          <w:rFonts w:ascii="Consolas" w:hAnsi="Consolas" w:cs="Consolas"/>
+          <w:color w:val="000000"/>
+          <w:sz w:val="20"/>
+          <w:szCs w:val="20"/>
+        </w:rPr>
+      </w:pPr>
+      <w:r>
+        <w:rPr>
+          <w:rFonts w:ascii="Consolas" w:hAnsi="Consolas" w:cs="Consolas"/>
+          <w:color w:val="000000"/>
+          <w:sz w:val="20"/>
+          <w:szCs w:val="20"/>
+        </w:rPr>
+        <w:t>Feature file steps should have relevant matches in the step definition file</w:t>
+      </w:r>
+    </w:p>
+    <w:p>
+      <w:pPr>
+        <w:rPr>
+          <w:rFonts w:ascii="Consolas" w:hAnsi="Consolas" w:cs="Consolas"/>
+          <w:color w:val="000000"/>
+          <w:sz w:val="20"/>
+          <w:szCs w:val="20"/>
+        </w:rPr>
+      </w:pPr>
+      <w:r>
+        <w:rPr>
+          <w:rFonts w:ascii="Consolas" w:hAnsi="Consolas" w:cs="Consolas"/>
+          <w:color w:val="000000"/>
+          <w:sz w:val="20"/>
+          <w:szCs w:val="20"/>
+        </w:rPr>
+        <w:t xml:space="preserve">Run feature file as Run configuration </w:t>
+      </w:r>
+      <w:r>
+        <w:rPr>
+          <w:rFonts w:ascii="Consolas" w:hAnsi="Consolas" w:cs="Consolas"/>
+          <w:color w:val="000000"/>
+          <w:sz w:val="20"/>
+          <w:szCs w:val="20"/>
+        </w:rPr>
+        <w:sym w:font="Wingdings" w:char="F0E0"/>
+      </w:r>
+      <w:r>
+        <w:rPr>
+          <w:rFonts w:ascii="Consolas" w:hAnsi="Consolas" w:cs="Consolas"/>
+          <w:color w:val="000000"/>
+          <w:sz w:val="20"/>
+          <w:szCs w:val="20"/>
+        </w:rPr>
+        <w:t xml:space="preserve"> cucumber feature </w:t>
+      </w:r>
+      <w:r>
+        <w:rPr>
+          <w:rFonts w:ascii="Consolas" w:hAnsi="Consolas" w:cs="Consolas"/>
+          <w:color w:val="000000"/>
+          <w:sz w:val="20"/>
+          <w:szCs w:val="20"/>
+        </w:rPr>
+        <w:sym w:font="Wingdings" w:char="F0E0"/>
+      </w:r>
+      <w:r>
+        <w:rPr>
+          <w:rFonts w:ascii="Consolas" w:hAnsi="Consolas" w:cs="Consolas"/>
+          <w:color w:val="000000"/>
+          <w:sz w:val="20"/>
+          <w:szCs w:val="20"/>
+        </w:rPr>
+        <w:t xml:space="preserve"> in the path provide the full path of the cucumber feature file and run</w:t>
+      </w:r>
+    </w:p>
+    <w:p>
+      <w:pPr>
+        <w:rPr>
+          <w:rFonts w:ascii="Consolas" w:hAnsi="Consolas" w:cs="Consolas"/>
+          <w:color w:val="000000"/>
+          <w:sz w:val="20"/>
+          <w:szCs w:val="20"/>
+        </w:rPr>
+      </w:pPr>
+      <w:r>
+        <w:rPr>
+          <w:rFonts w:ascii="Consolas" w:hAnsi="Consolas" w:cs="Consolas"/>
+          <w:color w:val="000000"/>
+          <w:sz w:val="20"/>
+          <w:szCs w:val="20"/>
+        </w:rPr>
+        <w:t>It will show which steps are missing step definitions.</w:t>
+      </w:r>
+    </w:p>
+    <w:p>
+      <w:pPr>
+        <w:rPr>
+          <w:rFonts w:ascii="Consolas" w:hAnsi="Consolas" w:cs="Consolas"/>
+          <w:color w:val="000000"/>
+          <w:sz w:val="20"/>
+          <w:szCs w:val="20"/>
+        </w:rPr>
+      </w:pPr>
+      <w:r>
+        <w:rPr>
+          <w:rFonts w:ascii="Consolas" w:hAnsi="Consolas" w:cs="Consolas"/>
+          <w:color w:val="000000"/>
+          <w:sz w:val="20"/>
+          <w:szCs w:val="20"/>
+        </w:rPr>
+        <w:t>Create a step definition file (java file) and define the steps written in the cucumber feature file</w:t>
+      </w:r>
+    </w:p>
+    <w:p>
+      <w:pPr>
+        <w:rPr>
+          <w:rFonts w:ascii="Consolas" w:hAnsi="Consolas" w:cs="Consolas"/>
+          <w:color w:val="000000"/>
+          <w:sz w:val="20"/>
+          <w:szCs w:val="20"/>
+        </w:rPr>
+      </w:pPr>
+      <w:r>
+        <w:rPr>
+          <w:rFonts w:ascii="Consolas" w:hAnsi="Consolas" w:cs="Consolas"/>
+          <w:color w:val="000000"/>
+          <w:sz w:val="20"/>
+          <w:szCs w:val="20"/>
+        </w:rPr>
+        <w:t>The steps should be exactly copied with the correct given, and, when, then keywords/annotations and the steps should start with ^ an end with $.</w:t>
+      </w:r>
+    </w:p>
+    <w:p>
+      <w:pPr>
+        <w:rPr>
+          <w:rFonts w:ascii="Consolas" w:hAnsi="Consolas" w:cs="Consolas"/>
+          <w:color w:val="000000"/>
+          <w:sz w:val="20"/>
+          <w:szCs w:val="20"/>
+        </w:rPr>
+      </w:pPr>
+      <w:r>
+        <w:rPr>
+          <w:rFonts w:ascii="Consolas" w:hAnsi="Consolas" w:cs="Consolas"/>
+          <w:color w:val="000000"/>
+          <w:sz w:val="20"/>
+          <w:szCs w:val="20"/>
+        </w:rPr>
+        <w:t>Runner class is used for generating reports. This is a sample runner class</w:t>
+      </w:r>
+    </w:p>
+    <w:p>
+      <w:pPr>
+        <w:autoSpaceDE w:val="0"/>
+        <w:autoSpaceDN w:val="0"/>
+        <w:adjustRightInd w:val="0"/>
+        <w:spacing w:after="0" w:line="240" w:lineRule="auto"/>
+        <w:rPr>
+          <w:rFonts w:ascii="Consolas" w:hAnsi="Consolas" w:cs="Consolas"/>
+          <w:sz w:val="20"/>
+          <w:szCs w:val="20"/>
+        </w:rPr>
+      </w:pPr>
+      <w:r>
+        <w:rPr>
+          <w:rFonts w:ascii="Consolas" w:hAnsi="Consolas" w:cs="Consolas"/>
+          <w:color w:val="646464"/>
+          <w:sz w:val="20"/>
+          <w:szCs w:val="20"/>
+        </w:rPr>
+        <w:t>@RunWith</w:t>
+      </w:r>
+      <w:r>
+        <w:rPr>
+          <w:rFonts w:ascii="Consolas" w:hAnsi="Consolas" w:cs="Consolas"/>
+          <w:color w:val="000000"/>
+          <w:sz w:val="20"/>
+          <w:szCs w:val="20"/>
+        </w:rPr>
+        <w:t>(Cucumber.</w:t>
+      </w:r>
+      <w:r>
+        <w:rPr>
+          <w:rFonts w:ascii="Consolas" w:hAnsi="Consolas" w:cs="Consolas"/>
+          <w:b/>
+          <w:bCs/>
+          <w:color w:val="7F0055"/>
+          <w:sz w:val="20"/>
+          <w:szCs w:val="20"/>
+        </w:rPr>
+        <w:t>class</w:t>
+      </w:r>
+      <w:r>
+        <w:rPr>
+          <w:rFonts w:ascii="Consolas" w:hAnsi="Consolas" w:cs="Consolas"/>
+          <w:color w:val="000000"/>
+          <w:sz w:val="20"/>
+          <w:szCs w:val="20"/>
+        </w:rPr>
+        <w:t>)</w:t>
+      </w:r>
+    </w:p>
+    <w:p>
+      <w:pPr>
+        <w:autoSpaceDE w:val="0"/>
+        <w:autoSpaceDN w:val="0"/>
+        <w:adjustRightInd w:val="0"/>
+        <w:spacing w:after="0" w:line="240" w:lineRule="auto"/>
+        <w:rPr>
+          <w:rFonts w:ascii="Consolas" w:hAnsi="Consolas" w:cs="Consolas"/>
+          <w:sz w:val="20"/>
+          <w:szCs w:val="20"/>
+        </w:rPr>
+      </w:pPr>
+    </w:p>
+    <w:p>
+      <w:pPr>
+        <w:autoSpaceDE w:val="0"/>
+        <w:autoSpaceDN w:val="0"/>
+        <w:adjustRightInd w:val="0"/>
+        <w:spacing w:after="0" w:line="240" w:lineRule="auto"/>
+        <w:rPr>
+          <w:rFonts w:ascii="Consolas" w:hAnsi="Consolas" w:cs="Consolas"/>
+          <w:sz w:val="20"/>
+          <w:szCs w:val="20"/>
+        </w:rPr>
+      </w:pPr>
+      <w:r>
+        <w:rPr>
+          <w:rFonts w:ascii="Consolas" w:hAnsi="Consolas" w:cs="Consolas"/>
+          <w:color w:val="646464"/>
+          <w:sz w:val="20"/>
+          <w:szCs w:val="20"/>
+        </w:rPr>
+        <w:t>@CucumberOptions</w:t>
+      </w:r>
+      <w:r>
+        <w:rPr>
+          <w:rFonts w:ascii="Consolas" w:hAnsi="Consolas" w:cs="Consolas"/>
+          <w:color w:val="000000"/>
+          <w:sz w:val="20"/>
+          <w:szCs w:val="20"/>
+        </w:rPr>
+        <w:t xml:space="preserve"> (</w:t>
+      </w:r>
+    </w:p>
+    <w:p>
+      <w:pPr>
+        <w:autoSpaceDE w:val="0"/>
+        <w:autoSpaceDN w:val="0"/>
+        <w:adjustRightInd w:val="0"/>
+        <w:spacing w:after="0" w:line="240" w:lineRule="auto"/>
+        <w:rPr>
+          <w:rFonts w:ascii="Consolas" w:hAnsi="Consolas" w:cs="Consolas"/>
+          <w:sz w:val="20"/>
+          <w:szCs w:val="20"/>
+        </w:rPr>
+      </w:pPr>
+      <w:r>
+        <w:rPr>
+          <w:rFonts w:ascii="Consolas" w:hAnsi="Consolas" w:cs="Consolas"/>
+          <w:color w:val="000000"/>
+          <w:sz w:val="20"/>
+          <w:szCs w:val="20"/>
+        </w:rPr>
+        <w:tab/>
+        <w:t>features = {</w:t>
+      </w:r>
+      <w:r>
+        <w:rPr>
+          <w:rFonts w:ascii="Consolas" w:hAnsi="Consolas" w:cs="Consolas"/>
+          <w:color w:val="2A00FF"/>
+          <w:sz w:val="20"/>
+          <w:szCs w:val="20"/>
+        </w:rPr>
+        <w:t>"src/main/resources"</w:t>
+      </w:r>
+      <w:r>
+        <w:rPr>
+          <w:rFonts w:ascii="Consolas" w:hAnsi="Consolas" w:cs="Consolas"/>
+          <w:color w:val="000000"/>
+          <w:sz w:val="20"/>
+          <w:szCs w:val="20"/>
+        </w:rPr>
+        <w:t>},</w:t>
+      </w:r>
+    </w:p>
+    <w:p>
+      <w:pPr>
+        <w:autoSpaceDE w:val="0"/>
+        <w:autoSpaceDN w:val="0"/>
+        <w:adjustRightInd w:val="0"/>
+        <w:spacing w:after="0" w:line="240" w:lineRule="auto"/>
+        <w:rPr>
+          <w:rFonts w:ascii="Consolas" w:hAnsi="Consolas" w:cs="Consolas"/>
+          <w:sz w:val="20"/>
+          <w:szCs w:val="20"/>
+        </w:rPr>
+      </w:pPr>
+      <w:r>
+        <w:rPr>
+          <w:rFonts w:ascii="Consolas" w:hAnsi="Consolas" w:cs="Consolas"/>
+          <w:color w:val="000000"/>
+          <w:sz w:val="20"/>
+          <w:szCs w:val="20"/>
+        </w:rPr>
+        <w:tab/>
+        <w:t>glue = {</w:t>
+      </w:r>
+      <w:r>
+        <w:rPr>
+          <w:rFonts w:ascii="Consolas" w:hAnsi="Consolas" w:cs="Consolas"/>
+          <w:color w:val="2A00FF"/>
+          <w:sz w:val="20"/>
+          <w:szCs w:val="20"/>
+        </w:rPr>
+        <w:t>"CucumberFramework.stepFiles"</w:t>
+      </w:r>
+      <w:r>
+        <w:rPr>
+          <w:rFonts w:ascii="Consolas" w:hAnsi="Consolas" w:cs="Consolas"/>
+          <w:color w:val="000000"/>
+          <w:sz w:val="20"/>
+          <w:szCs w:val="20"/>
+        </w:rPr>
+        <w:t>},</w:t>
+      </w:r>
+    </w:p>
+    <w:p>
+      <w:pPr>
+        <w:autoSpaceDE w:val="0"/>
+        <w:autoSpaceDN w:val="0"/>
+        <w:adjustRightInd w:val="0"/>
+        <w:spacing w:after="0" w:line="240" w:lineRule="auto"/>
+        <w:rPr>
+          <w:rFonts w:ascii="Consolas" w:hAnsi="Consolas" w:cs="Consolas"/>
+          <w:sz w:val="20"/>
+          <w:szCs w:val="20"/>
+        </w:rPr>
+      </w:pPr>
+      <w:r>
+        <w:rPr>
+          <w:rFonts w:ascii="Consolas" w:hAnsi="Consolas" w:cs="Consolas"/>
+          <w:color w:val="000000"/>
+          <w:sz w:val="20"/>
+          <w:szCs w:val="20"/>
+        </w:rPr>
+        <w:tab/>
+        <w:t xml:space="preserve">monochrome = </w:t>
+      </w:r>
+      <w:r>
+        <w:rPr>
+          <w:rFonts w:ascii="Consolas" w:hAnsi="Consolas" w:cs="Consolas"/>
+          <w:b/>
+          <w:bCs/>
+          <w:color w:val="7F0055"/>
+          <w:sz w:val="20"/>
+          <w:szCs w:val="20"/>
+        </w:rPr>
+        <w:t>true</w:t>
+      </w:r>
+      <w:r>
+        <w:rPr>
+          <w:rFonts w:ascii="Consolas" w:hAnsi="Consolas" w:cs="Consolas"/>
+          <w:color w:val="000000"/>
+          <w:sz w:val="20"/>
+          <w:szCs w:val="20"/>
+        </w:rPr>
+        <w:t>,</w:t>
+      </w:r>
+    </w:p>
+    <w:p>
+      <w:pPr>
+        <w:autoSpaceDE w:val="0"/>
+        <w:autoSpaceDN w:val="0"/>
+        <w:adjustRightInd w:val="0"/>
+        <w:spacing w:after="0" w:line="240" w:lineRule="auto"/>
+        <w:rPr>
+          <w:rFonts w:ascii="Consolas" w:hAnsi="Consolas" w:cs="Consolas"/>
+          <w:sz w:val="20"/>
+          <w:szCs w:val="20"/>
+        </w:rPr>
+      </w:pPr>
+      <w:r>
+        <w:rPr>
+          <w:rFonts w:ascii="Consolas" w:hAnsi="Consolas" w:cs="Consolas"/>
+          <w:color w:val="000000"/>
+          <w:sz w:val="20"/>
+          <w:szCs w:val="20"/>
+        </w:rPr>
+        <w:tab/>
+        <w:t>plugin = {</w:t>
+      </w:r>
+      <w:r>
+        <w:rPr>
+          <w:rFonts w:ascii="Consolas" w:hAnsi="Consolas" w:cs="Consolas"/>
+          <w:color w:val="2A00FF"/>
+          <w:sz w:val="20"/>
+          <w:szCs w:val="20"/>
+        </w:rPr>
+        <w:t>"pretty"</w:t>
+      </w:r>
+      <w:r>
+        <w:rPr>
+          <w:rFonts w:ascii="Consolas" w:hAnsi="Consolas" w:cs="Consolas"/>
+          <w:color w:val="000000"/>
+          <w:sz w:val="20"/>
+          <w:szCs w:val="20"/>
+        </w:rPr>
+        <w:t xml:space="preserve">, </w:t>
+      </w:r>
+      <w:r>
+        <w:rPr>
+          <w:rFonts w:ascii="Consolas" w:hAnsi="Consolas" w:cs="Consolas"/>
+          <w:color w:val="2A00FF"/>
+          <w:sz w:val="20"/>
+          <w:szCs w:val="20"/>
+        </w:rPr>
+        <w:t>"html:target/cucumber"</w:t>
+      </w:r>
+      <w:r>
+        <w:rPr>
+          <w:rFonts w:ascii="Consolas" w:hAnsi="Consolas" w:cs="Consolas"/>
+          <w:color w:val="000000"/>
+          <w:sz w:val="20"/>
+          <w:szCs w:val="20"/>
+        </w:rPr>
+        <w:t xml:space="preserve">, </w:t>
+      </w:r>
+    </w:p>
+    <w:p>
+      <w:pPr>
+        <w:autoSpaceDE w:val="0"/>
+        <w:autoSpaceDN w:val="0"/>
+        <w:adjustRightInd w:val="0"/>
+        <w:spacing w:after="0" w:line="240" w:lineRule="auto"/>
+        <w:rPr>
+          <w:rFonts w:ascii="Consolas" w:hAnsi="Consolas" w:cs="Consolas"/>
+          <w:sz w:val="20"/>
+          <w:szCs w:val="20"/>
+        </w:rPr>
+      </w:pPr>
+      <w:r>
+        <w:rPr>
+          <w:rFonts w:ascii="Consolas" w:hAnsi="Consolas" w:cs="Consolas"/>
+          <w:color w:val="000000"/>
+          <w:sz w:val="20"/>
+          <w:szCs w:val="20"/>
+        </w:rPr>
+        <w:tab/>
+      </w:r>
+      <w:r>
+        <w:rPr>
+          <w:rFonts w:ascii="Consolas" w:hAnsi="Consolas" w:cs="Consolas"/>
+          <w:color w:val="000000"/>
+          <w:sz w:val="20"/>
+          <w:szCs w:val="20"/>
+        </w:rPr>
+        <w:tab/>
+      </w:r>
+      <w:r>
+        <w:rPr>
+          <w:rFonts w:ascii="Consolas" w:hAnsi="Consolas" w:cs="Consolas"/>
+          <w:color w:val="000000"/>
+          <w:sz w:val="20"/>
+          <w:szCs w:val="20"/>
+        </w:rPr>
+        <w:tab/>
+      </w:r>
+      <w:r>
+        <w:rPr>
+          <w:rFonts w:ascii="Consolas" w:hAnsi="Consolas" w:cs="Consolas"/>
+          <w:color w:val="2A00FF"/>
+          <w:sz w:val="20"/>
+          <w:szCs w:val="20"/>
+        </w:rPr>
+        <w:t>"json:target/cucumber.json"</w:t>
+      </w:r>
+      <w:r>
+        <w:rPr>
+          <w:rFonts w:ascii="Consolas" w:hAnsi="Consolas" w:cs="Consolas"/>
+          <w:color w:val="000000"/>
+          <w:sz w:val="20"/>
+          <w:szCs w:val="20"/>
+        </w:rPr>
+        <w:t xml:space="preserve">, </w:t>
+      </w:r>
+    </w:p>
+    <w:p>
+      <w:pPr>
+        <w:autoSpaceDE w:val="0"/>
+        <w:autoSpaceDN w:val="0"/>
+        <w:adjustRightInd w:val="0"/>
+        <w:spacing w:after="0" w:line="240" w:lineRule="auto"/>
+        <w:rPr>
+          <w:rFonts w:ascii="Consolas" w:hAnsi="Consolas" w:cs="Consolas"/>
+          <w:sz w:val="20"/>
+          <w:szCs w:val="20"/>
+        </w:rPr>
+      </w:pPr>
+      <w:r>
+        <w:rPr>
+          <w:rFonts w:ascii="Consolas" w:hAnsi="Consolas" w:cs="Consolas"/>
+          <w:color w:val="000000"/>
+          <w:sz w:val="20"/>
+          <w:szCs w:val="20"/>
+        </w:rPr>
+        <w:lastRenderedPageBreak/>
+        <w:tab/>
+      </w:r>
+      <w:r>
+        <w:rPr>
+          <w:rFonts w:ascii="Consolas" w:hAnsi="Consolas" w:cs="Consolas"/>
+          <w:color w:val="000000"/>
+          <w:sz w:val="20"/>
+          <w:szCs w:val="20"/>
+        </w:rPr>
+        <w:tab/>
+      </w:r>
+      <w:r>
+        <w:rPr>
+          <w:rFonts w:ascii="Consolas" w:hAnsi="Consolas" w:cs="Consolas"/>
+          <w:color w:val="000000"/>
+          <w:sz w:val="20"/>
+          <w:szCs w:val="20"/>
+        </w:rPr>
+        <w:tab/>
+      </w:r>
+      <w:r>
+        <w:rPr>
+          <w:rFonts w:ascii="Consolas" w:hAnsi="Consolas" w:cs="Consolas"/>
+          <w:color w:val="2A00FF"/>
+          <w:sz w:val="20"/>
+          <w:szCs w:val="20"/>
+        </w:rPr>
+        <w:t>"com.cucumber.listener.ExtentCucumberFormatter:target/report.html"</w:t>
+      </w:r>
+    </w:p>
+    <w:p>
+      <w:pPr>
+        <w:autoSpaceDE w:val="0"/>
+        <w:autoSpaceDN w:val="0"/>
+        <w:adjustRightInd w:val="0"/>
+        <w:spacing w:after="0" w:line="240" w:lineRule="auto"/>
+        <w:rPr>
+          <w:rFonts w:ascii="Consolas" w:hAnsi="Consolas" w:cs="Consolas"/>
+          <w:sz w:val="20"/>
+          <w:szCs w:val="20"/>
+        </w:rPr>
+      </w:pPr>
+      <w:r>
+        <w:rPr>
+          <w:rFonts w:ascii="Consolas" w:hAnsi="Consolas" w:cs="Consolas"/>
+          <w:color w:val="000000"/>
+          <w:sz w:val="20"/>
+          <w:szCs w:val="20"/>
+        </w:rPr>
+        <w:tab/>
+        <w:t>}</w:t>
+      </w:r>
+    </w:p>
+    <w:p>
+      <w:pPr>
+        <w:autoSpaceDE w:val="0"/>
+        <w:autoSpaceDN w:val="0"/>
+        <w:adjustRightInd w:val="0"/>
+        <w:spacing w:after="0" w:line="240" w:lineRule="auto"/>
+        <w:rPr>
+          <w:rFonts w:ascii="Consolas" w:hAnsi="Consolas" w:cs="Consolas"/>
+          <w:sz w:val="20"/>
+          <w:szCs w:val="20"/>
+        </w:rPr>
+      </w:pPr>
+      <w:r>
+        <w:rPr>
+          <w:rFonts w:ascii="Consolas" w:hAnsi="Consolas" w:cs="Consolas"/>
+          <w:color w:val="000000"/>
+          <w:sz w:val="20"/>
+          <w:szCs w:val="20"/>
+        </w:rPr>
+        <w:t>)</w:t>
+      </w:r>
+    </w:p>
+    <w:p>
+      <w:pPr>
+        <w:autoSpaceDE w:val="0"/>
+        <w:autoSpaceDN w:val="0"/>
+        <w:adjustRightInd w:val="0"/>
+        <w:spacing w:after="0" w:line="240" w:lineRule="auto"/>
+        <w:rPr>
+          <w:rFonts w:ascii="Consolas" w:hAnsi="Consolas" w:cs="Consolas"/>
+          <w:sz w:val="20"/>
+          <w:szCs w:val="20"/>
+        </w:rPr>
+      </w:pPr>
+    </w:p>
+    <w:p>
+      <w:pPr>
+        <w:autoSpaceDE w:val="0"/>
+        <w:autoSpaceDN w:val="0"/>
+        <w:adjustRightInd w:val="0"/>
+        <w:spacing w:after="0" w:line="240" w:lineRule="auto"/>
+        <w:rPr>
+          <w:rFonts w:ascii="Consolas" w:hAnsi="Consolas" w:cs="Consolas"/>
+          <w:sz w:val="20"/>
+          <w:szCs w:val="20"/>
+        </w:rPr>
+      </w:pPr>
+      <w:r>
+        <w:rPr>
+          <w:rFonts w:ascii="Consolas" w:hAnsi="Consolas" w:cs="Consolas"/>
+          <w:b/>
+          <w:bCs/>
+          <w:color w:val="7F0055"/>
+          <w:sz w:val="20"/>
+          <w:szCs w:val="20"/>
+        </w:rPr>
+        <w:t>public</w:t>
+      </w:r>
+      <w:r>
+        <w:rPr>
+          <w:rFonts w:ascii="Consolas" w:hAnsi="Consolas" w:cs="Consolas"/>
+          <w:color w:val="000000"/>
+          <w:sz w:val="20"/>
+          <w:szCs w:val="20"/>
+        </w:rPr>
+        <w:t xml:space="preserve"> </w:t>
+      </w:r>
+      <w:r>
+        <w:rPr>
+          <w:rFonts w:ascii="Consolas" w:hAnsi="Consolas" w:cs="Consolas"/>
+          <w:b/>
+          <w:bCs/>
+          <w:color w:val="7F0055"/>
+          <w:sz w:val="20"/>
+          <w:szCs w:val="20"/>
+        </w:rPr>
+        <w:t>class</w:t>
+      </w:r>
+      <w:r>
+        <w:rPr>
+          <w:rFonts w:ascii="Consolas" w:hAnsi="Consolas" w:cs="Consolas"/>
+          <w:color w:val="000000"/>
+          <w:sz w:val="20"/>
+          <w:szCs w:val="20"/>
+        </w:rPr>
+        <w:t xml:space="preserve"> MainRunner {</w:t>
+      </w:r>
+    </w:p>
+    <w:p>
+      <w:pPr>
+        <w:rPr>
+          <w:rFonts w:ascii="Consolas" w:hAnsi="Consolas" w:cs="Consolas"/>
+          <w:color w:val="000000"/>
+          <w:sz w:val="20"/>
+          <w:szCs w:val="20"/>
+        </w:rPr>
+      </w:pPr>
+      <w:r>
+        <w:rPr>
+          <w:rFonts w:ascii="Consolas" w:hAnsi="Consolas" w:cs="Consolas"/>
+          <w:color w:val="000000"/>
+          <w:sz w:val="20"/>
+          <w:szCs w:val="20"/>
+        </w:rPr>
+        <w:t>}</w:t>
+      </w:r>
+    </w:p>
+    <w:p>
+      <w:pPr>
+        <w:rPr>
+          <w:rFonts w:ascii="Consolas" w:hAnsi="Consolas" w:cs="Consolas"/>
+          <w:color w:val="000000"/>
+          <w:sz w:val="20"/>
+          <w:szCs w:val="20"/>
+        </w:rPr>
+      </w:pPr>
+      <w:r>
+        <w:rPr>
+          <w:rFonts w:ascii="Consolas" w:hAnsi="Consolas" w:cs="Consolas"/>
+          <w:color w:val="000000"/>
+          <w:sz w:val="20"/>
+          <w:szCs w:val="20"/>
+        </w:rPr>
+        <w:t>To generate the reports, run the runner class and then once the tests are completed, refresh the project, the html, json and extent reports should be generated</w:t>
+      </w:r>
+    </w:p>
+    <w:p>
+      <w:pPr>
+        <w:rPr>
+          <w:rFonts w:ascii="Consolas" w:hAnsi="Consolas" w:cs="Consolas"/>
+          <w:color w:val="000000"/>
+          <w:sz w:val="20"/>
+          <w:szCs w:val="20"/>
+        </w:rPr>
+      </w:pPr>
+      <w:r>
+        <w:rPr>
+          <w:rFonts w:ascii="Consolas" w:hAnsi="Consolas" w:cs="Consolas"/>
+          <w:color w:val="000000"/>
+          <w:sz w:val="20"/>
+          <w:szCs w:val="20"/>
+        </w:rPr>
+        <w:t>If we see weird characters in the console, set the monochrome option to true in the runner class, the issue should be resolved</w:t>
+      </w:r>
       <w:bookmarkStart w:id="0" w:name="_GoBack"/>
       <w:bookmarkEnd w:id="0"/>
     </w:p>
+    <w:p/>
     <w:p/>
     <w:p/>
     <w:p/>

</xml_diff>

<commit_message>
added cucumber framework creation steps and FAQs
</commit_message>
<xml_diff>
--- a/Selenium Framework creation/Java-Cucumber-Framework creation steps.docx
+++ b/Selenium Framework creation/Java-Cucumber-Framework creation steps.docx
@@ -4710,8 +4710,1924 @@
         </w:rPr>
         <w:t>If we see weird characters in the console, set the monochrome option to true in the runner class, the issue should be resolved</w:t>
       </w:r>
+    </w:p>
+    <w:p>
+      <w:pPr>
+        <w:rPr>
+          <w:rFonts w:ascii="Consolas" w:hAnsi="Consolas" w:cs="Consolas"/>
+          <w:b/>
+          <w:bCs/>
+          <w:color w:val="000000"/>
+          <w:sz w:val="20"/>
+          <w:szCs w:val="20"/>
+        </w:rPr>
+      </w:pPr>
+      <w:r>
+        <w:rPr>
+          <w:rFonts w:ascii="Consolas" w:hAnsi="Consolas" w:cs="Consolas"/>
+          <w:b/>
+          <w:bCs/>
+          <w:color w:val="000000"/>
+          <w:sz w:val="20"/>
+          <w:szCs w:val="20"/>
+        </w:rPr>
+        <w:t>Frameworks for testing and automation</w:t>
+      </w:r>
+    </w:p>
+    <w:p>
+      <w:pPr>
+        <w:rPr>
+          <w:rFonts w:ascii="Consolas" w:hAnsi="Consolas" w:cs="Consolas"/>
+          <w:b/>
+          <w:bCs/>
+          <w:color w:val="000000"/>
+          <w:sz w:val="20"/>
+          <w:szCs w:val="20"/>
+        </w:rPr>
+      </w:pPr>
+      <w:r>
+        <w:rPr>
+          <w:rFonts w:ascii="Consolas" w:hAnsi="Consolas" w:cs="Consolas"/>
+          <w:b/>
+          <w:bCs/>
+          <w:color w:val="000000"/>
+          <w:sz w:val="20"/>
+          <w:szCs w:val="20"/>
+        </w:rPr>
+        <w:t>Pre-defined framework</w:t>
+      </w:r>
+    </w:p>
+    <w:p>
+      <w:pPr>
+        <w:rPr>
+          <w:rFonts w:ascii="Consolas" w:hAnsi="Consolas" w:cs="Consolas"/>
+          <w:color w:val="000000"/>
+          <w:sz w:val="20"/>
+          <w:szCs w:val="20"/>
+        </w:rPr>
+      </w:pPr>
+      <w:r>
+        <w:rPr>
+          <w:rFonts w:ascii="Consolas" w:hAnsi="Consolas" w:cs="Consolas"/>
+          <w:color w:val="000000"/>
+          <w:sz w:val="20"/>
+          <w:szCs w:val="20"/>
+        </w:rPr>
+        <w:t>Junit (TDD- Test Driven framework)</w:t>
+      </w:r>
+    </w:p>
+    <w:p>
+      <w:pPr>
+        <w:rPr>
+          <w:rFonts w:ascii="Consolas" w:hAnsi="Consolas" w:cs="Consolas"/>
+          <w:color w:val="000000"/>
+          <w:sz w:val="20"/>
+          <w:szCs w:val="20"/>
+        </w:rPr>
+      </w:pPr>
+      <w:r>
+        <w:rPr>
+          <w:rFonts w:ascii="Consolas" w:hAnsi="Consolas" w:cs="Consolas"/>
+          <w:color w:val="000000"/>
+          <w:sz w:val="20"/>
+          <w:szCs w:val="20"/>
+        </w:rPr>
+        <w:t xml:space="preserve">TestNg </w:t>
+      </w:r>
+      <w:r>
+        <w:rPr>
+          <w:rFonts w:ascii="Consolas" w:hAnsi="Consolas" w:cs="Consolas"/>
+          <w:color w:val="000000"/>
+          <w:sz w:val="20"/>
+          <w:szCs w:val="20"/>
+        </w:rPr>
+        <w:t>(TDD- Test Driven framework)</w:t>
+      </w:r>
+    </w:p>
+    <w:p>
+      <w:pPr>
+        <w:rPr>
+          <w:rFonts w:ascii="Consolas" w:hAnsi="Consolas" w:cs="Consolas"/>
+          <w:color w:val="000000"/>
+          <w:sz w:val="20"/>
+          <w:szCs w:val="20"/>
+        </w:rPr>
+      </w:pPr>
+      <w:r>
+        <w:rPr>
+          <w:rFonts w:ascii="Consolas" w:hAnsi="Consolas" w:cs="Consolas"/>
+          <w:color w:val="000000"/>
+          <w:sz w:val="20"/>
+          <w:szCs w:val="20"/>
+        </w:rPr>
+        <w:t xml:space="preserve">Cucumber (BDD – Behavior </w:t>
+      </w:r>
+      <w:r>
+        <w:rPr>
+          <w:rFonts w:ascii="Consolas" w:hAnsi="Consolas" w:cs="Consolas"/>
+          <w:color w:val="000000"/>
+          <w:sz w:val="20"/>
+          <w:szCs w:val="20"/>
+        </w:rPr>
+        <w:t>Driven framework)</w:t>
+      </w:r>
+    </w:p>
+    <w:p>
+      <w:pPr>
+        <w:rPr>
+          <w:rFonts w:ascii="Consolas" w:hAnsi="Consolas" w:cs="Consolas"/>
+          <w:b/>
+          <w:bCs/>
+          <w:color w:val="000000"/>
+          <w:sz w:val="20"/>
+          <w:szCs w:val="20"/>
+        </w:rPr>
+      </w:pPr>
+      <w:r>
+        <w:rPr>
+          <w:rFonts w:ascii="Consolas" w:hAnsi="Consolas" w:cs="Consolas"/>
+          <w:b/>
+          <w:bCs/>
+          <w:color w:val="000000"/>
+          <w:sz w:val="20"/>
+          <w:szCs w:val="20"/>
+        </w:rPr>
+        <w:t>User</w:t>
+      </w:r>
+      <w:r>
+        <w:rPr>
+          <w:rFonts w:ascii="Consolas" w:hAnsi="Consolas" w:cs="Consolas"/>
+          <w:b/>
+          <w:bCs/>
+          <w:color w:val="000000"/>
+          <w:sz w:val="20"/>
+          <w:szCs w:val="20"/>
+        </w:rPr>
+        <w:t>-defined framework</w:t>
+      </w:r>
+    </w:p>
+    <w:p>
+      <w:pPr>
+        <w:rPr>
+          <w:rFonts w:ascii="Consolas" w:hAnsi="Consolas" w:cs="Consolas"/>
+          <w:color w:val="000000"/>
+          <w:sz w:val="20"/>
+          <w:szCs w:val="20"/>
+        </w:rPr>
+      </w:pPr>
+      <w:r>
+        <w:rPr>
+          <w:rFonts w:ascii="Consolas" w:hAnsi="Consolas" w:cs="Consolas"/>
+          <w:color w:val="000000"/>
+          <w:sz w:val="20"/>
+          <w:szCs w:val="20"/>
+        </w:rPr>
+        <w:t>Data Driven</w:t>
+      </w:r>
+    </w:p>
+    <w:p>
+      <w:pPr>
+        <w:rPr>
+          <w:rFonts w:ascii="Consolas" w:hAnsi="Consolas" w:cs="Consolas"/>
+          <w:color w:val="000000"/>
+          <w:sz w:val="20"/>
+          <w:szCs w:val="20"/>
+        </w:rPr>
+      </w:pPr>
+      <w:r>
+        <w:rPr>
+          <w:rFonts w:ascii="Consolas" w:hAnsi="Consolas" w:cs="Consolas"/>
+          <w:color w:val="000000"/>
+          <w:sz w:val="20"/>
+          <w:szCs w:val="20"/>
+        </w:rPr>
+        <w:t>Keyword Driven</w:t>
+      </w:r>
+    </w:p>
+    <w:p>
+      <w:pPr>
+        <w:rPr>
+          <w:rFonts w:ascii="Consolas" w:hAnsi="Consolas" w:cs="Consolas"/>
+          <w:color w:val="000000"/>
+          <w:sz w:val="20"/>
+          <w:szCs w:val="20"/>
+        </w:rPr>
+      </w:pPr>
+      <w:r>
+        <w:rPr>
+          <w:rFonts w:ascii="Consolas" w:hAnsi="Consolas" w:cs="Consolas"/>
+          <w:color w:val="000000"/>
+          <w:sz w:val="20"/>
+          <w:szCs w:val="20"/>
+        </w:rPr>
+        <w:t>Hybrid</w:t>
+      </w:r>
+    </w:p>
+    <w:p>
+      <w:pPr>
+        <w:rPr>
+          <w:rFonts w:ascii="Consolas" w:hAnsi="Consolas" w:cs="Consolas"/>
+          <w:color w:val="000000"/>
+          <w:sz w:val="20"/>
+          <w:szCs w:val="20"/>
+        </w:rPr>
+      </w:pPr>
+      <w:r>
+        <w:rPr>
+          <w:rFonts w:ascii="Consolas" w:hAnsi="Consolas" w:cs="Consolas"/>
+          <w:color w:val="000000"/>
+          <w:sz w:val="20"/>
+          <w:szCs w:val="20"/>
+        </w:rPr>
+        <w:t>In Test driven approach – Scenarios are converted into test cases with the help of testing annotations and we prepare and run the testing xml file and the report is generated</w:t>
+      </w:r>
+    </w:p>
+    <w:p>
+      <w:pPr>
+        <w:rPr>
+          <w:rFonts w:ascii="Consolas" w:hAnsi="Consolas" w:cs="Consolas"/>
+          <w:color w:val="000000"/>
+          <w:sz w:val="20"/>
+          <w:szCs w:val="20"/>
+        </w:rPr>
+      </w:pPr>
+      <w:r>
+        <w:rPr>
+          <w:rFonts w:ascii="Consolas" w:hAnsi="Consolas" w:cs="Consolas"/>
+          <w:color w:val="000000"/>
+          <w:sz w:val="20"/>
+          <w:szCs w:val="20"/>
+        </w:rPr>
+        <w:t>In BDD approach – Test Scenarios/features are written in feature files in plain English. Each feature contains a number of steps. The steps are defined/implemented in the step definition files (java file). These are run using Runner class as junit tests</w:t>
+      </w:r>
+      <w:r>
+        <w:rPr>
+          <w:rFonts w:ascii="Consolas" w:hAnsi="Consolas" w:cs="Consolas"/>
+          <w:color w:val="000000"/>
+          <w:sz w:val="20"/>
+          <w:szCs w:val="20"/>
+        </w:rPr>
+        <w:t xml:space="preserve"> and it will create reports.</w:t>
+      </w:r>
+    </w:p>
+    <w:p>
+      <w:pPr>
+        <w:rPr>
+          <w:rFonts w:ascii="Consolas" w:hAnsi="Consolas" w:cs="Consolas"/>
+          <w:color w:val="000000"/>
+          <w:sz w:val="20"/>
+          <w:szCs w:val="20"/>
+        </w:rPr>
+      </w:pPr>
+    </w:p>
+    <w:p>
+      <w:pPr>
+        <w:rPr>
+          <w:rFonts w:ascii="Consolas" w:hAnsi="Consolas" w:cs="Consolas"/>
+          <w:color w:val="000000"/>
+          <w:sz w:val="20"/>
+          <w:szCs w:val="20"/>
+        </w:rPr>
+      </w:pPr>
+      <w:r>
+        <w:rPr>
+          <w:rFonts w:ascii="Consolas" w:hAnsi="Consolas" w:cs="Consolas"/>
+          <w:color w:val="000000"/>
+          <w:sz w:val="20"/>
+          <w:szCs w:val="20"/>
+        </w:rPr>
+        <w:t>Install Cucumber plug-in for Ec</w:t>
+      </w:r>
+      <w:r>
+        <w:rPr>
+          <w:rFonts w:ascii="Consolas" w:hAnsi="Consolas" w:cs="Consolas"/>
+          <w:color w:val="000000"/>
+          <w:sz w:val="20"/>
+          <w:szCs w:val="20"/>
+        </w:rPr>
+        <w:t>l</w:t>
+      </w:r>
+      <w:r>
+        <w:rPr>
+          <w:rFonts w:ascii="Consolas" w:hAnsi="Consolas" w:cs="Consolas"/>
+          <w:color w:val="000000"/>
+          <w:sz w:val="20"/>
+          <w:szCs w:val="20"/>
+        </w:rPr>
+        <w:t>ipse</w:t>
+      </w:r>
+    </w:p>
+    <w:p>
+      <w:pPr>
+        <w:rPr>
+          <w:rFonts w:ascii="Consolas" w:hAnsi="Consolas" w:cs="Consolas"/>
+          <w:color w:val="000000"/>
+          <w:sz w:val="20"/>
+          <w:szCs w:val="20"/>
+        </w:rPr>
+      </w:pPr>
+      <w:r>
+        <w:rPr>
+          <w:rFonts w:ascii="Consolas" w:hAnsi="Consolas" w:cs="Consolas"/>
+          <w:color w:val="000000"/>
+          <w:sz w:val="20"/>
+          <w:szCs w:val="20"/>
+        </w:rPr>
+        <w:t>------------------------</w:t>
+      </w:r>
+    </w:p>
+    <w:p>
+      <w:pPr>
+        <w:rPr>
+          <w:rFonts w:ascii="Consolas" w:hAnsi="Consolas" w:cs="Consolas"/>
+          <w:color w:val="000000"/>
+          <w:sz w:val="20"/>
+          <w:szCs w:val="20"/>
+        </w:rPr>
+      </w:pPr>
+      <w:r>
+        <w:rPr>
+          <w:rFonts w:ascii="Consolas" w:hAnsi="Consolas" w:cs="Consolas"/>
+          <w:color w:val="000000"/>
+          <w:sz w:val="20"/>
+          <w:szCs w:val="20"/>
+        </w:rPr>
+        <w:t>Eclipse Market Place --&gt;Search for cuc</w:t>
+      </w:r>
+      <w:r>
+        <w:rPr>
+          <w:rFonts w:ascii="Consolas" w:hAnsi="Consolas" w:cs="Consolas"/>
+          <w:color w:val="000000"/>
+          <w:sz w:val="20"/>
+          <w:szCs w:val="20"/>
+        </w:rPr>
+        <w:t>u</w:t>
+      </w:r>
+      <w:r>
+        <w:rPr>
+          <w:rFonts w:ascii="Consolas" w:hAnsi="Consolas" w:cs="Consolas"/>
+          <w:color w:val="000000"/>
+          <w:sz w:val="20"/>
+          <w:szCs w:val="20"/>
+        </w:rPr>
+        <w:t>mber --&gt;Install</w:t>
+      </w:r>
+    </w:p>
+    <w:p>
+      <w:pPr>
+        <w:rPr>
+          <w:rFonts w:ascii="Consolas" w:hAnsi="Consolas" w:cs="Consolas"/>
+          <w:color w:val="000000"/>
+          <w:sz w:val="20"/>
+          <w:szCs w:val="20"/>
+        </w:rPr>
+      </w:pPr>
+    </w:p>
+    <w:p>
+      <w:pPr>
+        <w:rPr>
+          <w:rFonts w:ascii="Consolas" w:hAnsi="Consolas" w:cs="Consolas"/>
+          <w:color w:val="000000"/>
+          <w:sz w:val="20"/>
+          <w:szCs w:val="20"/>
+        </w:rPr>
+      </w:pPr>
+      <w:r>
+        <w:rPr>
+          <w:rFonts w:ascii="Consolas" w:hAnsi="Consolas" w:cs="Consolas"/>
+          <w:color w:val="000000"/>
+          <w:sz w:val="20"/>
+          <w:szCs w:val="20"/>
+        </w:rPr>
+        <w:t>Feature File</w:t>
+      </w:r>
+    </w:p>
+    <w:p>
+      <w:pPr>
+        <w:rPr>
+          <w:rFonts w:ascii="Consolas" w:hAnsi="Consolas" w:cs="Consolas"/>
+          <w:color w:val="000000"/>
+          <w:sz w:val="20"/>
+          <w:szCs w:val="20"/>
+        </w:rPr>
+      </w:pPr>
+      <w:r>
+        <w:rPr>
+          <w:rFonts w:ascii="Consolas" w:hAnsi="Consolas" w:cs="Consolas"/>
+          <w:color w:val="000000"/>
+          <w:sz w:val="20"/>
+          <w:szCs w:val="20"/>
+        </w:rPr>
+        <w:t>-----------</w:t>
+      </w:r>
+    </w:p>
+    <w:p>
+      <w:pPr>
+        <w:rPr>
+          <w:rFonts w:ascii="Consolas" w:hAnsi="Consolas" w:cs="Consolas"/>
+          <w:color w:val="000000"/>
+          <w:sz w:val="20"/>
+          <w:szCs w:val="20"/>
+        </w:rPr>
+      </w:pPr>
+      <w:r>
+        <w:rPr>
+          <w:rFonts w:ascii="Consolas" w:hAnsi="Consolas" w:cs="Consolas"/>
+          <w:color w:val="000000"/>
+          <w:sz w:val="20"/>
+          <w:szCs w:val="20"/>
+        </w:rPr>
+        <w:t>Feature file contains all the features of an application,</w:t>
+      </w:r>
+    </w:p>
+    <w:p>
+      <w:pPr>
+        <w:rPr>
+          <w:rFonts w:ascii="Consolas" w:hAnsi="Consolas" w:cs="Consolas"/>
+          <w:color w:val="000000"/>
+          <w:sz w:val="20"/>
+          <w:szCs w:val="20"/>
+        </w:rPr>
+      </w:pPr>
+    </w:p>
+    <w:p>
+      <w:pPr>
+        <w:rPr>
+          <w:rFonts w:ascii="Consolas" w:hAnsi="Consolas" w:cs="Consolas"/>
+          <w:color w:val="000000"/>
+          <w:sz w:val="20"/>
+          <w:szCs w:val="20"/>
+        </w:rPr>
+      </w:pPr>
+      <w:r>
+        <w:rPr>
+          <w:rFonts w:ascii="Consolas" w:hAnsi="Consolas" w:cs="Consolas"/>
+          <w:color w:val="000000"/>
+          <w:sz w:val="20"/>
+          <w:szCs w:val="20"/>
+        </w:rPr>
+        <w:t>Appli</w:t>
+      </w:r>
+      <w:r>
+        <w:rPr>
+          <w:rFonts w:ascii="Consolas" w:hAnsi="Consolas" w:cs="Consolas"/>
+          <w:color w:val="000000"/>
+          <w:sz w:val="20"/>
+          <w:szCs w:val="20"/>
+        </w:rPr>
+        <w:t>c</w:t>
+      </w:r>
+      <w:r>
+        <w:rPr>
+          <w:rFonts w:ascii="Consolas" w:hAnsi="Consolas" w:cs="Consolas"/>
+          <w:color w:val="000000"/>
+          <w:sz w:val="20"/>
+          <w:szCs w:val="20"/>
+        </w:rPr>
+        <w:t xml:space="preserve">ation: </w:t>
+      </w:r>
+      <w:r>
+        <w:rPr>
+          <w:rFonts w:ascii="Consolas" w:hAnsi="Consolas" w:cs="Consolas"/>
+          <w:color w:val="000000"/>
+          <w:sz w:val="20"/>
+          <w:szCs w:val="20"/>
+        </w:rPr>
+        <w:t>E</w:t>
+      </w:r>
+      <w:r>
+        <w:rPr>
+          <w:rFonts w:ascii="Consolas" w:hAnsi="Consolas" w:cs="Consolas"/>
+          <w:color w:val="000000"/>
+          <w:sz w:val="20"/>
+          <w:szCs w:val="20"/>
+        </w:rPr>
+        <w:t>banking</w:t>
+      </w:r>
+    </w:p>
+    <w:p>
+      <w:pPr>
+        <w:rPr>
+          <w:rFonts w:ascii="Consolas" w:hAnsi="Consolas" w:cs="Consolas"/>
+          <w:color w:val="000000"/>
+          <w:sz w:val="20"/>
+          <w:szCs w:val="20"/>
+        </w:rPr>
+      </w:pPr>
+      <w:r>
+        <w:rPr>
+          <w:rFonts w:ascii="Consolas" w:hAnsi="Consolas" w:cs="Consolas"/>
+          <w:color w:val="000000"/>
+          <w:sz w:val="20"/>
+          <w:szCs w:val="20"/>
+        </w:rPr>
+        <w:lastRenderedPageBreak/>
+        <w:tab/>
+        <w:t xml:space="preserve">Features: </w:t>
+      </w:r>
+    </w:p>
+    <w:p>
+      <w:pPr>
+        <w:rPr>
+          <w:rFonts w:ascii="Consolas" w:hAnsi="Consolas" w:cs="Consolas"/>
+          <w:color w:val="000000"/>
+          <w:sz w:val="20"/>
+          <w:szCs w:val="20"/>
+        </w:rPr>
+      </w:pPr>
+      <w:r>
+        <w:rPr>
+          <w:rFonts w:ascii="Consolas" w:hAnsi="Consolas" w:cs="Consolas"/>
+          <w:color w:val="000000"/>
+          <w:sz w:val="20"/>
+          <w:szCs w:val="20"/>
+        </w:rPr>
+        <w:tab/>
+      </w:r>
+      <w:r>
+        <w:rPr>
+          <w:rFonts w:ascii="Consolas" w:hAnsi="Consolas" w:cs="Consolas"/>
+          <w:color w:val="000000"/>
+          <w:sz w:val="20"/>
+          <w:szCs w:val="20"/>
+        </w:rPr>
+        <w:tab/>
+        <w:t>login --&gt; Steps</w:t>
+      </w:r>
+    </w:p>
+    <w:p>
+      <w:pPr>
+        <w:rPr>
+          <w:rFonts w:ascii="Consolas" w:hAnsi="Consolas" w:cs="Consolas"/>
+          <w:color w:val="000000"/>
+          <w:sz w:val="20"/>
+          <w:szCs w:val="20"/>
+        </w:rPr>
+      </w:pPr>
+      <w:r>
+        <w:rPr>
+          <w:rFonts w:ascii="Consolas" w:hAnsi="Consolas" w:cs="Consolas"/>
+          <w:color w:val="000000"/>
+          <w:sz w:val="20"/>
+          <w:szCs w:val="20"/>
+        </w:rPr>
+        <w:tab/>
+      </w:r>
+      <w:r>
+        <w:rPr>
+          <w:rFonts w:ascii="Consolas" w:hAnsi="Consolas" w:cs="Consolas"/>
+          <w:color w:val="000000"/>
+          <w:sz w:val="20"/>
+          <w:szCs w:val="20"/>
+        </w:rPr>
+        <w:tab/>
+        <w:t>add customer --&gt;Steps</w:t>
+      </w:r>
+    </w:p>
+    <w:p>
+      <w:pPr>
+        <w:rPr>
+          <w:rFonts w:ascii="Consolas" w:hAnsi="Consolas" w:cs="Consolas"/>
+          <w:color w:val="000000"/>
+          <w:sz w:val="20"/>
+          <w:szCs w:val="20"/>
+        </w:rPr>
+      </w:pPr>
+      <w:r>
+        <w:rPr>
+          <w:rFonts w:ascii="Consolas" w:hAnsi="Consolas" w:cs="Consolas"/>
+          <w:color w:val="000000"/>
+          <w:sz w:val="20"/>
+          <w:szCs w:val="20"/>
+        </w:rPr>
+        <w:tab/>
+      </w:r>
+      <w:r>
+        <w:rPr>
+          <w:rFonts w:ascii="Consolas" w:hAnsi="Consolas" w:cs="Consolas"/>
+          <w:color w:val="000000"/>
+          <w:sz w:val="20"/>
+          <w:szCs w:val="20"/>
+        </w:rPr>
+        <w:tab/>
+        <w:t>Edit customer --&gt; Steps</w:t>
+      </w:r>
+      <w:r>
+        <w:rPr>
+          <w:rFonts w:ascii="Consolas" w:hAnsi="Consolas" w:cs="Consolas"/>
+          <w:color w:val="000000"/>
+          <w:sz w:val="20"/>
+          <w:szCs w:val="20"/>
+        </w:rPr>
+        <w:tab/>
+      </w:r>
+    </w:p>
+    <w:p>
+      <w:pPr>
+        <w:rPr>
+          <w:rFonts w:ascii="Consolas" w:hAnsi="Consolas" w:cs="Consolas"/>
+          <w:color w:val="000000"/>
+          <w:sz w:val="20"/>
+          <w:szCs w:val="20"/>
+        </w:rPr>
+      </w:pPr>
+      <w:r>
+        <w:rPr>
+          <w:rFonts w:ascii="Consolas" w:hAnsi="Consolas" w:cs="Consolas"/>
+          <w:color w:val="000000"/>
+          <w:sz w:val="20"/>
+          <w:szCs w:val="20"/>
+        </w:rPr>
+        <w:tab/>
+      </w:r>
+      <w:r>
+        <w:rPr>
+          <w:rFonts w:ascii="Consolas" w:hAnsi="Consolas" w:cs="Consolas"/>
+          <w:color w:val="000000"/>
+          <w:sz w:val="20"/>
+          <w:szCs w:val="20"/>
+        </w:rPr>
+        <w:tab/>
+        <w:t>------</w:t>
+      </w:r>
+    </w:p>
+    <w:p>
+      <w:pPr>
+        <w:rPr>
+          <w:rFonts w:ascii="Consolas" w:hAnsi="Consolas" w:cs="Consolas"/>
+          <w:color w:val="000000"/>
+          <w:sz w:val="20"/>
+          <w:szCs w:val="20"/>
+        </w:rPr>
+      </w:pPr>
+      <w:r>
+        <w:rPr>
+          <w:rFonts w:ascii="Consolas" w:hAnsi="Consolas" w:cs="Consolas"/>
+          <w:color w:val="000000"/>
+          <w:sz w:val="20"/>
+          <w:szCs w:val="20"/>
+        </w:rPr>
+        <w:tab/>
+      </w:r>
+      <w:r>
+        <w:rPr>
+          <w:rFonts w:ascii="Consolas" w:hAnsi="Consolas" w:cs="Consolas"/>
+          <w:color w:val="000000"/>
+          <w:sz w:val="20"/>
+          <w:szCs w:val="20"/>
+        </w:rPr>
+        <w:tab/>
+        <w:t>----</w:t>
+      </w:r>
+    </w:p>
+    <w:p>
+      <w:pPr>
+        <w:rPr>
+          <w:rFonts w:ascii="Consolas" w:hAnsi="Consolas" w:cs="Consolas"/>
+          <w:color w:val="000000"/>
+          <w:sz w:val="20"/>
+          <w:szCs w:val="20"/>
+        </w:rPr>
+      </w:pPr>
+    </w:p>
+    <w:p>
+      <w:pPr>
+        <w:rPr>
+          <w:rFonts w:ascii="Consolas" w:hAnsi="Consolas" w:cs="Consolas"/>
+          <w:color w:val="000000"/>
+          <w:sz w:val="20"/>
+          <w:szCs w:val="20"/>
+        </w:rPr>
+      </w:pPr>
+      <w:r>
+        <w:rPr>
+          <w:rFonts w:ascii="Consolas" w:hAnsi="Consolas" w:cs="Consolas"/>
+          <w:color w:val="000000"/>
+          <w:sz w:val="20"/>
+          <w:szCs w:val="20"/>
+        </w:rPr>
+        <w:t>To specify steps in feature file we need to use special language called Gherkins</w:t>
+      </w:r>
+    </w:p>
+    <w:p>
+      <w:pPr>
+        <w:rPr>
+          <w:rFonts w:ascii="Consolas" w:hAnsi="Consolas" w:cs="Consolas"/>
+          <w:color w:val="000000"/>
+          <w:sz w:val="20"/>
+          <w:szCs w:val="20"/>
+        </w:rPr>
+      </w:pPr>
+      <w:r>
+        <w:rPr>
+          <w:rFonts w:ascii="Consolas" w:hAnsi="Consolas" w:cs="Consolas"/>
+          <w:color w:val="000000"/>
+          <w:sz w:val="20"/>
+          <w:szCs w:val="20"/>
+        </w:rPr>
+        <w:t>Feature</w:t>
+      </w:r>
+    </w:p>
+    <w:p>
+      <w:pPr>
+        <w:rPr>
+          <w:rFonts w:ascii="Consolas" w:hAnsi="Consolas" w:cs="Consolas"/>
+          <w:color w:val="000000"/>
+          <w:sz w:val="20"/>
+          <w:szCs w:val="20"/>
+        </w:rPr>
+      </w:pPr>
+      <w:r>
+        <w:rPr>
+          <w:rFonts w:ascii="Consolas" w:hAnsi="Consolas" w:cs="Consolas"/>
+          <w:color w:val="000000"/>
+          <w:sz w:val="20"/>
+          <w:szCs w:val="20"/>
+        </w:rPr>
+        <w:t>Scenario</w:t>
+      </w:r>
+    </w:p>
+    <w:p>
+      <w:pPr>
+        <w:rPr>
+          <w:rFonts w:ascii="Consolas" w:hAnsi="Consolas" w:cs="Consolas"/>
+          <w:color w:val="000000"/>
+          <w:sz w:val="20"/>
+          <w:szCs w:val="20"/>
+        </w:rPr>
+      </w:pPr>
+      <w:r>
+        <w:rPr>
+          <w:rFonts w:ascii="Consolas" w:hAnsi="Consolas" w:cs="Consolas"/>
+          <w:color w:val="000000"/>
+          <w:sz w:val="20"/>
+          <w:szCs w:val="20"/>
+        </w:rPr>
+        <w:t>Given</w:t>
+      </w:r>
+    </w:p>
+    <w:p>
+      <w:pPr>
+        <w:rPr>
+          <w:rFonts w:ascii="Consolas" w:hAnsi="Consolas" w:cs="Consolas"/>
+          <w:color w:val="000000"/>
+          <w:sz w:val="20"/>
+          <w:szCs w:val="20"/>
+        </w:rPr>
+      </w:pPr>
+      <w:r>
+        <w:rPr>
+          <w:rFonts w:ascii="Consolas" w:hAnsi="Consolas" w:cs="Consolas"/>
+          <w:color w:val="000000"/>
+          <w:sz w:val="20"/>
+          <w:szCs w:val="20"/>
+        </w:rPr>
+        <w:t>When</w:t>
+      </w:r>
+    </w:p>
+    <w:p>
+      <w:pPr>
+        <w:rPr>
+          <w:rFonts w:ascii="Consolas" w:hAnsi="Consolas" w:cs="Consolas"/>
+          <w:color w:val="000000"/>
+          <w:sz w:val="20"/>
+          <w:szCs w:val="20"/>
+        </w:rPr>
+      </w:pPr>
+      <w:r>
+        <w:rPr>
+          <w:rFonts w:ascii="Consolas" w:hAnsi="Consolas" w:cs="Consolas"/>
+          <w:color w:val="000000"/>
+          <w:sz w:val="20"/>
+          <w:szCs w:val="20"/>
+        </w:rPr>
+        <w:t>And</w:t>
+      </w:r>
+    </w:p>
+    <w:p>
+      <w:pPr>
+        <w:rPr>
+          <w:rFonts w:ascii="Consolas" w:hAnsi="Consolas" w:cs="Consolas"/>
+          <w:color w:val="000000"/>
+          <w:sz w:val="20"/>
+          <w:szCs w:val="20"/>
+        </w:rPr>
+      </w:pPr>
+      <w:r>
+        <w:rPr>
+          <w:rFonts w:ascii="Consolas" w:hAnsi="Consolas" w:cs="Consolas"/>
+          <w:color w:val="000000"/>
+          <w:sz w:val="20"/>
+          <w:szCs w:val="20"/>
+        </w:rPr>
+        <w:t>Then</w:t>
+      </w:r>
+    </w:p>
+    <w:p>
+      <w:pPr>
+        <w:rPr>
+          <w:rFonts w:ascii="Consolas" w:hAnsi="Consolas" w:cs="Consolas"/>
+          <w:color w:val="000000"/>
+          <w:sz w:val="20"/>
+          <w:szCs w:val="20"/>
+        </w:rPr>
+      </w:pPr>
+    </w:p>
+    <w:p>
+      <w:pPr>
+        <w:rPr>
+          <w:rFonts w:ascii="Consolas" w:hAnsi="Consolas" w:cs="Consolas"/>
+          <w:color w:val="000000"/>
+          <w:sz w:val="20"/>
+          <w:szCs w:val="20"/>
+        </w:rPr>
+      </w:pPr>
+      <w:r>
+        <w:rPr>
+          <w:rFonts w:ascii="Consolas" w:hAnsi="Consolas" w:cs="Consolas"/>
+          <w:color w:val="000000"/>
+          <w:sz w:val="20"/>
+          <w:szCs w:val="20"/>
+        </w:rPr>
+        <w:t>Given</w:t>
+      </w:r>
+    </w:p>
+    <w:p>
+      <w:pPr>
+        <w:rPr>
+          <w:rFonts w:ascii="Consolas" w:hAnsi="Consolas" w:cs="Consolas"/>
+          <w:color w:val="000000"/>
+          <w:sz w:val="20"/>
+          <w:szCs w:val="20"/>
+        </w:rPr>
+      </w:pPr>
+      <w:r>
+        <w:rPr>
+          <w:rFonts w:ascii="Consolas" w:hAnsi="Consolas" w:cs="Consolas"/>
+          <w:color w:val="000000"/>
+          <w:sz w:val="20"/>
+          <w:szCs w:val="20"/>
+        </w:rPr>
+        <w:tab/>
+        <w:t>Pre-requisites</w:t>
+      </w:r>
+    </w:p>
+    <w:p>
+      <w:pPr>
+        <w:rPr>
+          <w:rFonts w:ascii="Consolas" w:hAnsi="Consolas" w:cs="Consolas"/>
+          <w:color w:val="000000"/>
+          <w:sz w:val="20"/>
+          <w:szCs w:val="20"/>
+        </w:rPr>
+      </w:pPr>
+      <w:r>
+        <w:rPr>
+          <w:rFonts w:ascii="Consolas" w:hAnsi="Consolas" w:cs="Consolas"/>
+          <w:color w:val="000000"/>
+          <w:sz w:val="20"/>
+          <w:szCs w:val="20"/>
+        </w:rPr>
+        <w:t>When/And</w:t>
+      </w:r>
+    </w:p>
+    <w:p>
+      <w:pPr>
+        <w:rPr>
+          <w:rFonts w:ascii="Consolas" w:hAnsi="Consolas" w:cs="Consolas"/>
+          <w:color w:val="000000"/>
+          <w:sz w:val="20"/>
+          <w:szCs w:val="20"/>
+        </w:rPr>
+      </w:pPr>
+      <w:r>
+        <w:rPr>
+          <w:rFonts w:ascii="Consolas" w:hAnsi="Consolas" w:cs="Consolas"/>
+          <w:color w:val="000000"/>
+          <w:sz w:val="20"/>
+          <w:szCs w:val="20"/>
+        </w:rPr>
+        <w:tab/>
+        <w:t>Steps</w:t>
+      </w:r>
+    </w:p>
+    <w:p>
+      <w:pPr>
+        <w:rPr>
+          <w:rFonts w:ascii="Consolas" w:hAnsi="Consolas" w:cs="Consolas"/>
+          <w:color w:val="000000"/>
+          <w:sz w:val="20"/>
+          <w:szCs w:val="20"/>
+        </w:rPr>
+      </w:pPr>
+      <w:r>
+        <w:rPr>
+          <w:rFonts w:ascii="Consolas" w:hAnsi="Consolas" w:cs="Consolas"/>
+          <w:color w:val="000000"/>
+          <w:sz w:val="20"/>
+          <w:szCs w:val="20"/>
+        </w:rPr>
+        <w:t>Then</w:t>
+      </w:r>
+    </w:p>
+    <w:p>
+      <w:pPr>
+        <w:rPr>
+          <w:rFonts w:ascii="Consolas" w:hAnsi="Consolas" w:cs="Consolas"/>
+          <w:color w:val="000000"/>
+          <w:sz w:val="20"/>
+          <w:szCs w:val="20"/>
+        </w:rPr>
+      </w:pPr>
+      <w:r>
+        <w:rPr>
+          <w:rFonts w:ascii="Consolas" w:hAnsi="Consolas" w:cs="Consolas"/>
+          <w:color w:val="000000"/>
+          <w:sz w:val="20"/>
+          <w:szCs w:val="20"/>
+        </w:rPr>
+        <w:tab/>
+        <w:t>Expected</w:t>
+      </w:r>
+    </w:p>
+    <w:p>
+      <w:pPr>
+        <w:rPr>
+          <w:rFonts w:ascii="Consolas" w:hAnsi="Consolas" w:cs="Consolas"/>
+          <w:color w:val="000000"/>
+          <w:sz w:val="20"/>
+          <w:szCs w:val="20"/>
+        </w:rPr>
+      </w:pPr>
+    </w:p>
+    <w:p>
+      <w:pPr>
+        <w:rPr>
+          <w:rFonts w:ascii="Consolas" w:hAnsi="Consolas" w:cs="Consolas"/>
+          <w:color w:val="000000"/>
+          <w:sz w:val="20"/>
+          <w:szCs w:val="20"/>
+        </w:rPr>
+      </w:pPr>
+      <w:r>
+        <w:rPr>
+          <w:rFonts w:ascii="Consolas" w:hAnsi="Consolas" w:cs="Consolas"/>
+          <w:color w:val="000000"/>
+          <w:sz w:val="20"/>
+          <w:szCs w:val="20"/>
+        </w:rPr>
+        <w:t>1) Feature file</w:t>
+      </w:r>
+    </w:p>
+    <w:p>
+      <w:pPr>
+        <w:rPr>
+          <w:rFonts w:ascii="Consolas" w:hAnsi="Consolas" w:cs="Consolas"/>
+          <w:color w:val="000000"/>
+          <w:sz w:val="20"/>
+          <w:szCs w:val="20"/>
+        </w:rPr>
+      </w:pPr>
+      <w:r>
+        <w:rPr>
+          <w:rFonts w:ascii="Consolas" w:hAnsi="Consolas" w:cs="Consolas"/>
+          <w:color w:val="000000"/>
+          <w:sz w:val="20"/>
+          <w:szCs w:val="20"/>
+        </w:rPr>
+        <w:t>2) Step definitions</w:t>
+      </w:r>
+    </w:p>
+    <w:p>
+      <w:pPr>
+        <w:rPr>
+          <w:rFonts w:ascii="Consolas" w:hAnsi="Consolas" w:cs="Consolas"/>
+          <w:color w:val="000000"/>
+          <w:sz w:val="20"/>
+          <w:szCs w:val="20"/>
+        </w:rPr>
+      </w:pPr>
+      <w:r>
+        <w:rPr>
+          <w:rFonts w:ascii="Consolas" w:hAnsi="Consolas" w:cs="Consolas"/>
+          <w:color w:val="000000"/>
+          <w:sz w:val="20"/>
+          <w:szCs w:val="20"/>
+        </w:rPr>
+        <w:t>3) TestRunner</w:t>
+      </w:r>
+    </w:p>
+    <w:p>
+      <w:pPr>
+        <w:rPr>
+          <w:rFonts w:ascii="Consolas" w:hAnsi="Consolas" w:cs="Consolas"/>
+          <w:color w:val="000000"/>
+          <w:sz w:val="20"/>
+          <w:szCs w:val="20"/>
+        </w:rPr>
+      </w:pPr>
+    </w:p>
+    <w:p>
+      <w:pPr>
+        <w:rPr>
+          <w:rFonts w:ascii="Consolas" w:hAnsi="Consolas" w:cs="Consolas"/>
+          <w:color w:val="000000"/>
+          <w:sz w:val="20"/>
+          <w:szCs w:val="20"/>
+        </w:rPr>
+      </w:pPr>
+      <w:r>
+        <w:rPr>
+          <w:rFonts w:ascii="Consolas" w:hAnsi="Consolas" w:cs="Consolas"/>
+          <w:color w:val="000000"/>
+          <w:sz w:val="20"/>
+          <w:szCs w:val="20"/>
+        </w:rPr>
+        <w:t>Cucumber options</w:t>
+      </w:r>
+    </w:p>
+    <w:p>
+      <w:pPr>
+        <w:rPr>
+          <w:rFonts w:ascii="Consolas" w:hAnsi="Consolas" w:cs="Consolas"/>
+          <w:color w:val="000000"/>
+          <w:sz w:val="20"/>
+          <w:szCs w:val="20"/>
+        </w:rPr>
+      </w:pPr>
+      <w:r>
+        <w:rPr>
+          <w:rFonts w:ascii="Consolas" w:hAnsi="Consolas" w:cs="Consolas"/>
+          <w:color w:val="000000"/>
+          <w:sz w:val="20"/>
+          <w:szCs w:val="20"/>
+        </w:rPr>
+        <w:t>-----------------</w:t>
+      </w:r>
+    </w:p>
+    <w:p>
+      <w:pPr>
+        <w:rPr>
+          <w:rFonts w:ascii="Consolas" w:hAnsi="Consolas" w:cs="Consolas"/>
+          <w:color w:val="000000"/>
+          <w:sz w:val="20"/>
+          <w:szCs w:val="20"/>
+        </w:rPr>
+      </w:pPr>
+      <w:r>
+        <w:rPr>
+          <w:rFonts w:ascii="Consolas" w:hAnsi="Consolas" w:cs="Consolas"/>
+          <w:color w:val="000000"/>
+          <w:sz w:val="20"/>
+          <w:szCs w:val="20"/>
+        </w:rPr>
+        <w:t>features = the path of the feature files</w:t>
+      </w:r>
+    </w:p>
+    <w:p>
+      <w:pPr>
+        <w:rPr>
+          <w:rFonts w:ascii="Consolas" w:hAnsi="Consolas" w:cs="Consolas"/>
+          <w:color w:val="000000"/>
+          <w:sz w:val="20"/>
+          <w:szCs w:val="20"/>
+        </w:rPr>
+      </w:pPr>
+      <w:r>
+        <w:rPr>
+          <w:rFonts w:ascii="Consolas" w:hAnsi="Consolas" w:cs="Consolas"/>
+          <w:color w:val="000000"/>
+          <w:sz w:val="20"/>
+          <w:szCs w:val="20"/>
+        </w:rPr>
+        <w:t>glue=the path of the step definition files</w:t>
+      </w:r>
+    </w:p>
+    <w:p>
+      <w:pPr>
+        <w:rPr>
+          <w:rFonts w:ascii="Consolas" w:hAnsi="Consolas" w:cs="Consolas"/>
+          <w:color w:val="000000"/>
+          <w:sz w:val="20"/>
+          <w:szCs w:val="20"/>
+        </w:rPr>
+      </w:pPr>
+      <w:r>
+        <w:rPr>
+          <w:rFonts w:ascii="Consolas" w:hAnsi="Consolas" w:cs="Consolas"/>
+          <w:color w:val="000000"/>
+          <w:sz w:val="20"/>
+          <w:szCs w:val="20"/>
+        </w:rPr>
+        <w:t>format= to generate different types of reporting</w:t>
+      </w:r>
+    </w:p>
+    <w:p>
+      <w:pPr>
+        <w:rPr>
+          <w:rFonts w:ascii="Consolas" w:hAnsi="Consolas" w:cs="Consolas"/>
+          <w:color w:val="000000"/>
+          <w:sz w:val="20"/>
+          <w:szCs w:val="20"/>
+        </w:rPr>
+      </w:pPr>
+      <w:r>
+        <w:rPr>
+          <w:rFonts w:ascii="Consolas" w:hAnsi="Consolas" w:cs="Consolas"/>
+          <w:color w:val="000000"/>
+          <w:sz w:val="20"/>
+          <w:szCs w:val="20"/>
+        </w:rPr>
+        <w:lastRenderedPageBreak/>
+        <w:t xml:space="preserve">eg: </w:t>
+      </w:r>
+      <w:r>
+        <w:rPr>
+          <w:rFonts w:ascii="Consolas" w:hAnsi="Consolas" w:cs="Consolas"/>
+          <w:color w:val="000000"/>
+          <w:sz w:val="20"/>
+          <w:szCs w:val="20"/>
+        </w:rPr>
+        <w:t>format={"pretty","html:test-output","json:json_output/cucumber.json","junit:junit_xml_output/cucumber.xml"}</w:t>
+      </w:r>
+      <w:r>
+        <w:rPr>
+          <w:rFonts w:ascii="Consolas" w:hAnsi="Consolas" w:cs="Consolas"/>
+          <w:color w:val="000000"/>
+          <w:sz w:val="20"/>
+          <w:szCs w:val="20"/>
+        </w:rPr>
+        <w:t xml:space="preserve"> </w:t>
+      </w:r>
+    </w:p>
+    <w:p>
+      <w:pPr>
+        <w:autoSpaceDE w:val="0"/>
+        <w:autoSpaceDN w:val="0"/>
+        <w:adjustRightInd w:val="0"/>
+        <w:spacing w:after="0" w:line="240" w:lineRule="auto"/>
+        <w:rPr>
+          <w:rFonts w:ascii="Consolas" w:hAnsi="Consolas" w:cs="Consolas"/>
+          <w:sz w:val="20"/>
+          <w:szCs w:val="20"/>
+        </w:rPr>
+      </w:pPr>
+      <w:r>
+        <w:rPr>
+          <w:rFonts w:ascii="Consolas" w:hAnsi="Consolas" w:cs="Consolas"/>
+          <w:color w:val="000000"/>
+          <w:sz w:val="20"/>
+          <w:szCs w:val="20"/>
+        </w:rPr>
+        <w:t>plugin = {</w:t>
+      </w:r>
+      <w:r>
+        <w:rPr>
+          <w:rFonts w:ascii="Consolas" w:hAnsi="Consolas" w:cs="Consolas"/>
+          <w:color w:val="2A00FF"/>
+          <w:sz w:val="20"/>
+          <w:szCs w:val="20"/>
+        </w:rPr>
+        <w:t>"pretty"</w:t>
+      </w:r>
+      <w:r>
+        <w:rPr>
+          <w:rFonts w:ascii="Consolas" w:hAnsi="Consolas" w:cs="Consolas"/>
+          <w:color w:val="000000"/>
+          <w:sz w:val="20"/>
+          <w:szCs w:val="20"/>
+        </w:rPr>
+        <w:t xml:space="preserve">, </w:t>
+      </w:r>
+      <w:r>
+        <w:rPr>
+          <w:rFonts w:ascii="Consolas" w:hAnsi="Consolas" w:cs="Consolas"/>
+          <w:color w:val="2A00FF"/>
+          <w:sz w:val="20"/>
+          <w:szCs w:val="20"/>
+        </w:rPr>
+        <w:t>"html:target/cucumber"</w:t>
+      </w:r>
+      <w:r>
+        <w:rPr>
+          <w:rFonts w:ascii="Consolas" w:hAnsi="Consolas" w:cs="Consolas"/>
+          <w:color w:val="000000"/>
+          <w:sz w:val="20"/>
+          <w:szCs w:val="20"/>
+        </w:rPr>
+        <w:t xml:space="preserve">, </w:t>
+      </w:r>
+    </w:p>
+    <w:p>
+      <w:pPr>
+        <w:autoSpaceDE w:val="0"/>
+        <w:autoSpaceDN w:val="0"/>
+        <w:adjustRightInd w:val="0"/>
+        <w:spacing w:after="0" w:line="240" w:lineRule="auto"/>
+        <w:rPr>
+          <w:rFonts w:ascii="Consolas" w:hAnsi="Consolas" w:cs="Consolas"/>
+          <w:sz w:val="20"/>
+          <w:szCs w:val="20"/>
+        </w:rPr>
+      </w:pPr>
+      <w:r>
+        <w:rPr>
+          <w:rFonts w:ascii="Consolas" w:hAnsi="Consolas" w:cs="Consolas"/>
+          <w:color w:val="000000"/>
+          <w:sz w:val="20"/>
+          <w:szCs w:val="20"/>
+        </w:rPr>
+        <w:tab/>
+      </w:r>
+      <w:r>
+        <w:rPr>
+          <w:rFonts w:ascii="Consolas" w:hAnsi="Consolas" w:cs="Consolas"/>
+          <w:color w:val="000000"/>
+          <w:sz w:val="20"/>
+          <w:szCs w:val="20"/>
+        </w:rPr>
+        <w:tab/>
+      </w:r>
+      <w:r>
+        <w:rPr>
+          <w:rFonts w:ascii="Consolas" w:hAnsi="Consolas" w:cs="Consolas"/>
+          <w:color w:val="000000"/>
+          <w:sz w:val="20"/>
+          <w:szCs w:val="20"/>
+        </w:rPr>
+        <w:tab/>
+      </w:r>
+      <w:r>
+        <w:rPr>
+          <w:rFonts w:ascii="Consolas" w:hAnsi="Consolas" w:cs="Consolas"/>
+          <w:color w:val="2A00FF"/>
+          <w:sz w:val="20"/>
+          <w:szCs w:val="20"/>
+        </w:rPr>
+        <w:t>"json:target/cucumber.json"</w:t>
+      </w:r>
+      <w:r>
+        <w:rPr>
+          <w:rFonts w:ascii="Consolas" w:hAnsi="Consolas" w:cs="Consolas"/>
+          <w:color w:val="000000"/>
+          <w:sz w:val="20"/>
+          <w:szCs w:val="20"/>
+        </w:rPr>
+        <w:t xml:space="preserve">, </w:t>
+      </w:r>
+    </w:p>
+    <w:p>
+      <w:pPr>
+        <w:autoSpaceDE w:val="0"/>
+        <w:autoSpaceDN w:val="0"/>
+        <w:adjustRightInd w:val="0"/>
+        <w:spacing w:after="0" w:line="240" w:lineRule="auto"/>
+        <w:rPr>
+          <w:rFonts w:ascii="Consolas" w:hAnsi="Consolas" w:cs="Consolas"/>
+          <w:sz w:val="20"/>
+          <w:szCs w:val="20"/>
+        </w:rPr>
+      </w:pPr>
+      <w:r>
+        <w:rPr>
+          <w:rFonts w:ascii="Consolas" w:hAnsi="Consolas" w:cs="Consolas"/>
+          <w:color w:val="000000"/>
+          <w:sz w:val="20"/>
+          <w:szCs w:val="20"/>
+        </w:rPr>
+        <w:tab/>
+      </w:r>
+      <w:r>
+        <w:rPr>
+          <w:rFonts w:ascii="Consolas" w:hAnsi="Consolas" w:cs="Consolas"/>
+          <w:color w:val="000000"/>
+          <w:sz w:val="20"/>
+          <w:szCs w:val="20"/>
+        </w:rPr>
+        <w:tab/>
+      </w:r>
+      <w:r>
+        <w:rPr>
+          <w:rFonts w:ascii="Consolas" w:hAnsi="Consolas" w:cs="Consolas"/>
+          <w:color w:val="000000"/>
+          <w:sz w:val="20"/>
+          <w:szCs w:val="20"/>
+        </w:rPr>
+        <w:tab/>
+      </w:r>
+      <w:r>
+        <w:rPr>
+          <w:rFonts w:ascii="Consolas" w:hAnsi="Consolas" w:cs="Consolas"/>
+          <w:color w:val="2A00FF"/>
+          <w:sz w:val="20"/>
+          <w:szCs w:val="20"/>
+        </w:rPr>
+        <w:t>"com.cucumber.listener.ExtentCucumberFormatter:target/report.html"</w:t>
+      </w:r>
+    </w:p>
+    <w:p>
+      <w:pPr>
+        <w:rPr>
+          <w:rFonts w:ascii="Consolas" w:hAnsi="Consolas" w:cs="Consolas"/>
+          <w:color w:val="000000"/>
+          <w:sz w:val="20"/>
+          <w:szCs w:val="20"/>
+        </w:rPr>
+      </w:pPr>
+      <w:r>
+        <w:rPr>
+          <w:rFonts w:ascii="Consolas" w:hAnsi="Consolas" w:cs="Consolas"/>
+          <w:color w:val="000000"/>
+          <w:sz w:val="20"/>
+          <w:szCs w:val="20"/>
+        </w:rPr>
+        <w:tab/>
+        <w:t>},</w:t>
+      </w:r>
+    </w:p>
+    <w:p>
+      <w:pPr>
+        <w:rPr>
+          <w:rFonts w:ascii="Consolas" w:hAnsi="Consolas" w:cs="Consolas"/>
+          <w:color w:val="000000"/>
+          <w:sz w:val="20"/>
+          <w:szCs w:val="20"/>
+        </w:rPr>
+      </w:pPr>
+      <w:r>
+        <w:rPr>
+          <w:rFonts w:ascii="Consolas" w:hAnsi="Consolas" w:cs="Consolas"/>
+          <w:color w:val="000000"/>
+          <w:sz w:val="20"/>
+          <w:szCs w:val="20"/>
+        </w:rPr>
+        <w:t>monochrome = display the console output in a proper readable format</w:t>
+      </w:r>
+      <w:r>
+        <w:rPr>
+          <w:rFonts w:ascii="Consolas" w:hAnsi="Consolas" w:cs="Consolas"/>
+          <w:color w:val="000000"/>
+          <w:sz w:val="20"/>
+          <w:szCs w:val="20"/>
+        </w:rPr>
+        <w:t xml:space="preserve"> and also in a detailed format</w:t>
+      </w:r>
+    </w:p>
+    <w:p>
+      <w:pPr>
+        <w:rPr>
+          <w:rFonts w:ascii="Consolas" w:hAnsi="Consolas" w:cs="Consolas"/>
+          <w:color w:val="000000"/>
+          <w:sz w:val="20"/>
+          <w:szCs w:val="20"/>
+        </w:rPr>
+      </w:pPr>
+      <w:r>
+        <w:rPr>
+          <w:rFonts w:ascii="Consolas" w:hAnsi="Consolas" w:cs="Consolas"/>
+          <w:color w:val="000000"/>
+          <w:sz w:val="20"/>
+          <w:szCs w:val="20"/>
+        </w:rPr>
+        <w:t>strict = it will check if any step is not defined in step definition file</w:t>
+      </w:r>
+    </w:p>
+    <w:p>
+      <w:pPr>
+        <w:rPr>
+          <w:rFonts w:ascii="Consolas" w:hAnsi="Consolas" w:cs="Consolas"/>
+          <w:color w:val="000000"/>
+          <w:sz w:val="20"/>
+          <w:szCs w:val="20"/>
+        </w:rPr>
+      </w:pPr>
+      <w:r>
+        <w:rPr>
+          <w:rFonts w:ascii="Consolas" w:hAnsi="Consolas" w:cs="Consolas"/>
+          <w:color w:val="000000"/>
+          <w:sz w:val="20"/>
+          <w:szCs w:val="20"/>
+        </w:rPr>
+        <w:t>dryRun = to check the mapping is proper between feature file and step def file</w:t>
+      </w:r>
+    </w:p>
+    <w:p>
+      <w:pPr>
+        <w:rPr>
+          <w:rFonts w:ascii="Consolas" w:hAnsi="Consolas" w:cs="Consolas"/>
+          <w:color w:val="000000"/>
+          <w:sz w:val="20"/>
+          <w:szCs w:val="20"/>
+        </w:rPr>
+      </w:pPr>
+      <w:r>
+        <w:rPr>
+          <w:rFonts w:ascii="Consolas" w:hAnsi="Consolas" w:cs="Consolas"/>
+          <w:color w:val="000000"/>
+          <w:sz w:val="20"/>
+          <w:szCs w:val="20"/>
+        </w:rPr>
+        <w:t>the default value will be false, if it is false, the test cases will be executed, if it is made true, it should show all the steps as skipped if the mapping is correct.</w:t>
+      </w:r>
+    </w:p>
+    <w:p>
+      <w:pPr>
+        <w:rPr>
+          <w:rFonts w:ascii="Consolas" w:hAnsi="Consolas" w:cs="Consolas"/>
+          <w:color w:val="000000"/>
+          <w:sz w:val="20"/>
+          <w:szCs w:val="20"/>
+        </w:rPr>
+      </w:pPr>
+    </w:p>
+    <w:p>
+      <w:pPr>
+        <w:rPr>
+          <w:rFonts w:ascii="Consolas" w:hAnsi="Consolas" w:cs="Consolas"/>
+          <w:color w:val="000000"/>
+          <w:sz w:val="20"/>
+          <w:szCs w:val="20"/>
+        </w:rPr>
+      </w:pPr>
+      <w:r>
+        <w:rPr>
+          <w:rFonts w:ascii="Consolas" w:hAnsi="Consolas" w:cs="Consolas"/>
+          <w:color w:val="000000"/>
+          <w:sz w:val="20"/>
+          <w:szCs w:val="20"/>
+        </w:rPr>
+        <w:t>--&gt; Parameters using regular expressions</w:t>
+      </w:r>
+    </w:p>
+    <w:p>
+      <w:pPr>
+        <w:rPr>
+          <w:rFonts w:ascii="Consolas" w:hAnsi="Consolas" w:cs="Consolas"/>
+          <w:color w:val="000000"/>
+          <w:sz w:val="20"/>
+          <w:szCs w:val="20"/>
+        </w:rPr>
+      </w:pPr>
+    </w:p>
+    <w:p>
+      <w:pPr>
+        <w:rPr>
+          <w:rFonts w:ascii="Consolas" w:hAnsi="Consolas" w:cs="Consolas"/>
+          <w:color w:val="000000"/>
+          <w:sz w:val="20"/>
+          <w:szCs w:val="20"/>
+        </w:rPr>
+      </w:pPr>
+      <w:r>
+        <w:rPr>
+          <w:rFonts w:ascii="Consolas" w:hAnsi="Consolas" w:cs="Consolas"/>
+          <w:color w:val="000000"/>
+          <w:sz w:val="20"/>
+          <w:szCs w:val="20"/>
+        </w:rPr>
+        <w:t>Data driven testing</w:t>
+      </w:r>
+    </w:p>
+    <w:p>
+      <w:pPr>
+        <w:rPr>
+          <w:rFonts w:ascii="Consolas" w:hAnsi="Consolas" w:cs="Consolas"/>
+          <w:color w:val="000000"/>
+          <w:sz w:val="20"/>
+          <w:szCs w:val="20"/>
+        </w:rPr>
+      </w:pPr>
+      <w:r>
+        <w:rPr>
+          <w:rFonts w:ascii="Consolas" w:hAnsi="Consolas" w:cs="Consolas"/>
+          <w:color w:val="000000"/>
+          <w:sz w:val="20"/>
+          <w:szCs w:val="20"/>
+        </w:rPr>
+        <w:t>----------------------------------</w:t>
+      </w:r>
+    </w:p>
+    <w:p>
+      <w:pPr>
+        <w:rPr>
+          <w:rFonts w:ascii="Consolas" w:hAnsi="Consolas" w:cs="Consolas"/>
+          <w:color w:val="000000"/>
+          <w:sz w:val="20"/>
+          <w:szCs w:val="20"/>
+        </w:rPr>
+      </w:pPr>
+      <w:r>
+        <w:rPr>
+          <w:rFonts w:ascii="Consolas" w:hAnsi="Consolas" w:cs="Consolas"/>
+          <w:color w:val="000000"/>
+          <w:sz w:val="20"/>
+          <w:szCs w:val="20"/>
+        </w:rPr>
+        <w:t>method-1) Scenario Outline and Examples</w:t>
+      </w:r>
+    </w:p>
+    <w:p>
+      <w:pPr>
+        <w:rPr>
+          <w:rFonts w:ascii="Consolas" w:hAnsi="Consolas" w:cs="Consolas"/>
+          <w:color w:val="000000"/>
+          <w:sz w:val="20"/>
+          <w:szCs w:val="20"/>
+        </w:rPr>
+      </w:pPr>
+      <w:r>
+        <w:rPr>
+          <w:rFonts w:ascii="Consolas" w:hAnsi="Consolas" w:cs="Consolas"/>
+          <w:color w:val="000000"/>
+          <w:sz w:val="20"/>
+          <w:szCs w:val="20"/>
+        </w:rPr>
+        <w:t>The scenarios will be run for different sets of data provided under examples. All the steps will be run in sequential way</w:t>
+      </w:r>
+    </w:p>
+    <w:p>
+      <w:pPr>
+        <w:rPr>
+          <w:rFonts w:ascii="Consolas" w:hAnsi="Consolas" w:cs="Consolas"/>
+          <w:color w:val="000000"/>
+          <w:sz w:val="20"/>
+          <w:szCs w:val="20"/>
+        </w:rPr>
+      </w:pPr>
+      <w:r>
+        <w:rPr>
+          <w:rFonts w:ascii="Consolas" w:hAnsi="Consolas" w:cs="Consolas"/>
+          <w:color w:val="000000"/>
+          <w:sz w:val="20"/>
+          <w:szCs w:val="20"/>
+        </w:rPr>
+        <w:t>method-2) Data table with single input ( with header, without header(Map))</w:t>
+      </w:r>
+    </w:p>
+    <w:p>
+      <w:pPr>
+        <w:rPr>
+          <w:rFonts w:ascii="Consolas" w:hAnsi="Consolas" w:cs="Consolas"/>
+          <w:color w:val="000000"/>
+          <w:sz w:val="20"/>
+          <w:szCs w:val="20"/>
+        </w:rPr>
+      </w:pPr>
+      <w:r>
+        <w:rPr>
+          <w:rFonts w:ascii="Consolas" w:hAnsi="Consolas" w:cs="Consolas"/>
+          <w:color w:val="000000"/>
+          <w:sz w:val="20"/>
+          <w:szCs w:val="20"/>
+        </w:rPr>
+        <w:t>A particular step will be run for different sets of data and only then it will go to the next step. Only that step will be run more than once, the remaining steps will be run just once.</w:t>
+      </w:r>
+    </w:p>
+    <w:p>
+      <w:pPr>
+        <w:rPr>
+          <w:rFonts w:ascii="Consolas" w:hAnsi="Consolas" w:cs="Consolas"/>
+          <w:color w:val="000000"/>
+          <w:sz w:val="20"/>
+          <w:szCs w:val="20"/>
+        </w:rPr>
+      </w:pPr>
+    </w:p>
+    <w:p>
+      <w:pPr>
+        <w:rPr>
+          <w:rFonts w:ascii="Consolas" w:hAnsi="Consolas" w:cs="Consolas"/>
+          <w:color w:val="000000"/>
+          <w:sz w:val="20"/>
+          <w:szCs w:val="20"/>
+        </w:rPr>
+      </w:pPr>
+      <w:r>
+        <w:rPr>
+          <w:rFonts w:ascii="Consolas" w:hAnsi="Consolas" w:cs="Consolas"/>
+          <w:color w:val="000000"/>
+          <w:sz w:val="20"/>
+          <w:szCs w:val="20"/>
+        </w:rPr>
+        <w:t>T</w:t>
+      </w:r>
+      <w:r>
+        <w:rPr>
+          <w:rFonts w:ascii="Consolas" w:hAnsi="Consolas" w:cs="Consolas"/>
+          <w:color w:val="000000"/>
+          <w:sz w:val="20"/>
+          <w:szCs w:val="20"/>
+        </w:rPr>
+        <w:t>ags</w:t>
+      </w:r>
+      <w:r>
+        <w:rPr>
+          <w:rFonts w:ascii="Consolas" w:hAnsi="Consolas" w:cs="Consolas"/>
+          <w:color w:val="000000"/>
+          <w:sz w:val="20"/>
+          <w:szCs w:val="20"/>
+        </w:rPr>
+        <w:t xml:space="preserve"> – tags is similar to the grouping feature which we use in testing, we can group sanity, regeression, endtoend and run them separately or together with tags. It’s done by mentioning @abc… on top of the scenario in the feature file. </w:t>
+      </w:r>
+      <w:r>
+        <w:rPr>
+          <w:rFonts w:ascii="Consolas" w:hAnsi="Consolas" w:cs="Consolas"/>
+          <w:color w:val="000000"/>
+          <w:sz w:val="20"/>
+          <w:szCs w:val="20"/>
+        </w:rPr>
+        <w:t>By using tagging feature we can execute/ignore specific test scenarios from a feature file.</w:t>
+      </w:r>
+    </w:p>
+    <w:p>
+      <w:pPr>
+        <w:rPr>
+          <w:rFonts w:ascii="Consolas" w:hAnsi="Consolas" w:cs="Consolas"/>
+          <w:color w:val="000000"/>
+          <w:sz w:val="20"/>
+          <w:szCs w:val="20"/>
+        </w:rPr>
+      </w:pPr>
+    </w:p>
+    <w:p>
+      <w:pPr>
+        <w:rPr>
+          <w:rFonts w:ascii="Consolas" w:hAnsi="Consolas" w:cs="Consolas"/>
+          <w:color w:val="000000"/>
+          <w:sz w:val="20"/>
+          <w:szCs w:val="20"/>
+        </w:rPr>
+      </w:pPr>
+      <w:r>
+        <w:rPr>
+          <w:rFonts w:ascii="Consolas" w:hAnsi="Consolas" w:cs="Consolas"/>
+          <w:color w:val="000000"/>
+          <w:sz w:val="20"/>
+          <w:szCs w:val="20"/>
+        </w:rPr>
+        <w:t>H</w:t>
+      </w:r>
+      <w:r>
+        <w:rPr>
+          <w:rFonts w:ascii="Consolas" w:hAnsi="Consolas" w:cs="Consolas"/>
+          <w:color w:val="000000"/>
+          <w:sz w:val="20"/>
+          <w:szCs w:val="20"/>
+        </w:rPr>
+        <w:t>ooks</w:t>
+      </w:r>
+      <w:r>
+        <w:rPr>
+          <w:rFonts w:ascii="Consolas" w:hAnsi="Consolas" w:cs="Consolas"/>
+          <w:color w:val="000000"/>
+          <w:sz w:val="20"/>
+          <w:szCs w:val="20"/>
+        </w:rPr>
+        <w:t xml:space="preserve"> – Before and After methods get executed after each and every </w:t>
+      </w:r>
+      <w:r>
+        <w:rPr>
+          <w:rFonts w:ascii="Consolas" w:hAnsi="Consolas" w:cs="Consolas"/>
+          <w:color w:val="000000"/>
+          <w:sz w:val="20"/>
+          <w:szCs w:val="20"/>
+        </w:rPr>
+        <w:t>scenario.</w:t>
+      </w:r>
       <w:bookmarkStart w:id="0" w:name="_GoBack"/>
       <w:bookmarkEnd w:id="0"/>
+    </w:p>
+    <w:p>
+      <w:pPr>
+        <w:rPr>
+          <w:rFonts w:ascii="Consolas" w:hAnsi="Consolas" w:cs="Consolas"/>
+          <w:color w:val="000000"/>
+          <w:sz w:val="20"/>
+          <w:szCs w:val="20"/>
+        </w:rPr>
+      </w:pPr>
+      <w:r>
+        <w:rPr>
+          <w:rFonts w:ascii="Consolas" w:hAnsi="Consolas" w:cs="Consolas"/>
+          <w:color w:val="000000"/>
+          <w:sz w:val="20"/>
+          <w:szCs w:val="20"/>
+        </w:rPr>
+        <w:t>Tests</w:t>
+      </w:r>
+    </w:p>
+    <w:p>
+      <w:pPr>
+        <w:rPr>
+          <w:rFonts w:ascii="Consolas" w:hAnsi="Consolas" w:cs="Consolas"/>
+          <w:color w:val="000000"/>
+          <w:sz w:val="20"/>
+          <w:szCs w:val="20"/>
+        </w:rPr>
+      </w:pPr>
+      <w:r>
+        <w:rPr>
+          <w:rFonts w:ascii="Consolas" w:hAnsi="Consolas" w:cs="Consolas"/>
+          <w:color w:val="000000"/>
+          <w:sz w:val="20"/>
+          <w:szCs w:val="20"/>
+        </w:rPr>
+        <w:t>--------------</w:t>
+      </w:r>
+    </w:p>
+    <w:p>
+      <w:pPr>
+        <w:rPr>
+          <w:rFonts w:ascii="Consolas" w:hAnsi="Consolas" w:cs="Consolas"/>
+          <w:color w:val="000000"/>
+          <w:sz w:val="20"/>
+          <w:szCs w:val="20"/>
+        </w:rPr>
+      </w:pPr>
+      <w:r>
+        <w:rPr>
+          <w:rFonts w:ascii="Consolas" w:hAnsi="Consolas" w:cs="Consolas"/>
+          <w:color w:val="000000"/>
+          <w:sz w:val="20"/>
+          <w:szCs w:val="20"/>
+        </w:rPr>
+        <w:t>Setup  --&gt; @Before</w:t>
+      </w:r>
+    </w:p>
+    <w:p>
+      <w:pPr>
+        <w:rPr>
+          <w:rFonts w:ascii="Consolas" w:hAnsi="Consolas" w:cs="Consolas"/>
+          <w:color w:val="000000"/>
+          <w:sz w:val="20"/>
+          <w:szCs w:val="20"/>
+        </w:rPr>
+      </w:pPr>
+      <w:r>
+        <w:rPr>
+          <w:rFonts w:ascii="Consolas" w:hAnsi="Consolas" w:cs="Consolas"/>
+          <w:color w:val="000000"/>
+          <w:sz w:val="20"/>
+          <w:szCs w:val="20"/>
+        </w:rPr>
+        <w:tab/>
+        <w:t>Add new customer</w:t>
+      </w:r>
+    </w:p>
+    <w:p>
+      <w:pPr>
+        <w:rPr>
+          <w:rFonts w:ascii="Consolas" w:hAnsi="Consolas" w:cs="Consolas"/>
+          <w:color w:val="000000"/>
+          <w:sz w:val="20"/>
+          <w:szCs w:val="20"/>
+        </w:rPr>
+      </w:pPr>
+      <w:r>
+        <w:rPr>
+          <w:rFonts w:ascii="Consolas" w:hAnsi="Consolas" w:cs="Consolas"/>
+          <w:color w:val="000000"/>
+          <w:sz w:val="20"/>
+          <w:szCs w:val="20"/>
+        </w:rPr>
+        <w:t>tearDown  --&gt;@After</w:t>
+      </w:r>
+    </w:p>
+    <w:p>
+      <w:pPr>
+        <w:rPr>
+          <w:rFonts w:ascii="Consolas" w:hAnsi="Consolas" w:cs="Consolas"/>
+          <w:color w:val="000000"/>
+          <w:sz w:val="20"/>
+          <w:szCs w:val="20"/>
+        </w:rPr>
+      </w:pPr>
+    </w:p>
+    <w:p>
+      <w:pPr>
+        <w:rPr>
+          <w:rFonts w:ascii="Consolas" w:hAnsi="Consolas" w:cs="Consolas"/>
+          <w:color w:val="000000"/>
+          <w:sz w:val="20"/>
+          <w:szCs w:val="20"/>
+        </w:rPr>
+      </w:pPr>
+      <w:r>
+        <w:rPr>
+          <w:rFonts w:ascii="Consolas" w:hAnsi="Consolas" w:cs="Consolas"/>
+          <w:color w:val="000000"/>
+          <w:sz w:val="20"/>
+          <w:szCs w:val="20"/>
+        </w:rPr>
+        <w:t>Setup</w:t>
+      </w:r>
+    </w:p>
+    <w:p>
+      <w:pPr>
+        <w:rPr>
+          <w:rFonts w:ascii="Consolas" w:hAnsi="Consolas" w:cs="Consolas"/>
+          <w:color w:val="000000"/>
+          <w:sz w:val="20"/>
+          <w:szCs w:val="20"/>
+        </w:rPr>
+      </w:pPr>
+      <w:r>
+        <w:rPr>
+          <w:rFonts w:ascii="Consolas" w:hAnsi="Consolas" w:cs="Consolas"/>
+          <w:color w:val="000000"/>
+          <w:sz w:val="20"/>
+          <w:szCs w:val="20"/>
+        </w:rPr>
+        <w:tab/>
+        <w:t>Edit customer</w:t>
+      </w:r>
+    </w:p>
+    <w:p>
+      <w:pPr>
+        <w:rPr>
+          <w:rFonts w:ascii="Consolas" w:hAnsi="Consolas" w:cs="Consolas"/>
+          <w:color w:val="000000"/>
+          <w:sz w:val="20"/>
+          <w:szCs w:val="20"/>
+        </w:rPr>
+      </w:pPr>
+      <w:r>
+        <w:rPr>
+          <w:rFonts w:ascii="Consolas" w:hAnsi="Consolas" w:cs="Consolas"/>
+          <w:color w:val="000000"/>
+          <w:sz w:val="20"/>
+          <w:szCs w:val="20"/>
+        </w:rPr>
+        <w:t>tearDown</w:t>
+      </w:r>
+    </w:p>
+    <w:p>
+      <w:pPr>
+        <w:rPr>
+          <w:rFonts w:ascii="Consolas" w:hAnsi="Consolas" w:cs="Consolas"/>
+          <w:color w:val="000000"/>
+          <w:sz w:val="20"/>
+          <w:szCs w:val="20"/>
+        </w:rPr>
+      </w:pPr>
+    </w:p>
+    <w:p>
+      <w:pPr>
+        <w:rPr>
+          <w:rFonts w:ascii="Consolas" w:hAnsi="Consolas" w:cs="Consolas"/>
+          <w:color w:val="000000"/>
+          <w:sz w:val="20"/>
+          <w:szCs w:val="20"/>
+        </w:rPr>
+      </w:pPr>
+      <w:r>
+        <w:rPr>
+          <w:rFonts w:ascii="Consolas" w:hAnsi="Consolas" w:cs="Consolas"/>
+          <w:color w:val="000000"/>
+          <w:sz w:val="20"/>
+          <w:szCs w:val="20"/>
+        </w:rPr>
+        <w:t>Setup</w:t>
+      </w:r>
+    </w:p>
+    <w:p>
+      <w:pPr>
+        <w:rPr>
+          <w:rFonts w:ascii="Consolas" w:hAnsi="Consolas" w:cs="Consolas"/>
+          <w:color w:val="000000"/>
+          <w:sz w:val="20"/>
+          <w:szCs w:val="20"/>
+        </w:rPr>
+      </w:pPr>
+      <w:r>
+        <w:rPr>
+          <w:rFonts w:ascii="Consolas" w:hAnsi="Consolas" w:cs="Consolas"/>
+          <w:color w:val="000000"/>
+          <w:sz w:val="20"/>
+          <w:szCs w:val="20"/>
+        </w:rPr>
+        <w:tab/>
+        <w:t>Delete customer</w:t>
+      </w:r>
+    </w:p>
+    <w:p>
+      <w:pPr>
+        <w:rPr>
+          <w:rFonts w:ascii="Consolas" w:hAnsi="Consolas" w:cs="Consolas"/>
+          <w:color w:val="000000"/>
+          <w:sz w:val="20"/>
+          <w:szCs w:val="20"/>
+        </w:rPr>
+      </w:pPr>
+      <w:r>
+        <w:rPr>
+          <w:rFonts w:ascii="Consolas" w:hAnsi="Consolas" w:cs="Consolas"/>
+          <w:color w:val="000000"/>
+          <w:sz w:val="20"/>
+          <w:szCs w:val="20"/>
+        </w:rPr>
+        <w:t>tearDownn</w:t>
+      </w:r>
     </w:p>
     <w:p/>
     <w:p/>

</xml_diff>